<commit_message>
Documentation task 1 completed - to be reviewed
</commit_message>
<xml_diff>
--- a/Task1/Documentation/Documents/ProjectDocument.docx
+++ b/Task1/Documentation/Documents/ProjectDocument.docx
@@ -11737,27 +11737,13 @@
         <w:rPr>
           <w:lang w:val="en-US" w:eastAsia="it-IT"/>
         </w:rPr>
-        <w:t xml:space="preserve"> </w:t>
-      </w:r>
-      <w:proofErr w:type="spellStart"/>
-      <w:r>
-        <w:rPr>
-          <w:lang w:val="en-US" w:eastAsia="it-IT"/>
-        </w:rPr>
-        <w:t>and is in charge</w:t>
-      </w:r>
-      <w:r>
-        <w:rPr>
-          <w:lang w:val="en-US" w:eastAsia="it-IT"/>
-        </w:rPr>
-        <w:t xml:space="preserve"> of manage a</w:t>
-      </w:r>
-      <w:proofErr w:type="spellEnd"/>
-      <w:r>
-        <w:rPr>
-          <w:lang w:val="en-US" w:eastAsia="it-IT"/>
-        </w:rPr>
-        <w:t xml:space="preserve">ll CRUD operation with the database for the </w:t>
+        <w:t xml:space="preserve"> and is in charge</w:t>
+      </w:r>
+      <w:r>
+        <w:rPr>
+          <w:lang w:val="en-US" w:eastAsia="it-IT"/>
+        </w:rPr>
+        <w:t xml:space="preserve"> of manage all CRUD operation with the database for the </w:t>
       </w:r>
       <w:r>
         <w:rPr>
@@ -12619,27 +12605,13 @@
         <w:rPr>
           <w:lang w:val="en-US" w:eastAsia="it-IT"/>
         </w:rPr>
-        <w:t>and is in charge</w:t>
-      </w:r>
-      <w:proofErr w:type="spellStart"/>
-      <w:r>
-        <w:rPr>
-          <w:lang w:val="en-US" w:eastAsia="it-IT"/>
-        </w:rPr>
-        <w:t xml:space="preserve"> </w:t>
-      </w:r>
-      <w:r>
-        <w:rPr>
-          <w:lang w:val="en-US" w:eastAsia="it-IT"/>
-        </w:rPr>
-        <w:t>of manage a</w:t>
-      </w:r>
-      <w:proofErr w:type="spellEnd"/>
-      <w:r>
-        <w:rPr>
-          <w:lang w:val="en-US" w:eastAsia="it-IT"/>
-        </w:rPr>
-        <w:t xml:space="preserve">ll CRUD operation with the database for the cinemas, all function </w:t>
+        <w:t xml:space="preserve">and is in charge </w:t>
+      </w:r>
+      <w:r>
+        <w:rPr>
+          <w:lang w:val="en-US" w:eastAsia="it-IT"/>
+        </w:rPr>
+        <w:t xml:space="preserve">of manage all CRUD operation with the database for the cinemas, all function </w:t>
       </w:r>
       <w:proofErr w:type="gramStart"/>
       <w:r>
@@ -13564,7 +13536,6 @@
         </w:rPr>
         <w:t xml:space="preserve"> </w:t>
       </w:r>
-      <w:proofErr w:type="spellStart"/>
       <w:r>
         <w:rPr>
           <w:lang w:val="en-US" w:eastAsia="it-IT"/>
@@ -13575,14 +13546,7 @@
         <w:rPr>
           <w:lang w:val="en-US" w:eastAsia="it-IT"/>
         </w:rPr>
-        <w:t>of manage a</w:t>
-      </w:r>
-      <w:proofErr w:type="spellEnd"/>
-      <w:r>
-        <w:rPr>
-          <w:lang w:val="en-US" w:eastAsia="it-IT"/>
-        </w:rPr>
-        <w:t xml:space="preserve">ll CRUD operation with the database for the projections, all function </w:t>
+        <w:t xml:space="preserve">of manage all CRUD operation with the database for the projections, all function </w:t>
       </w:r>
       <w:proofErr w:type="gramStart"/>
       <w:r>
@@ -14410,27 +14374,13 @@
         <w:rPr>
           <w:lang w:val="en-US" w:eastAsia="it-IT"/>
         </w:rPr>
-        <w:t xml:space="preserve"> </w:t>
-      </w:r>
-      <w:proofErr w:type="spellStart"/>
-      <w:r>
-        <w:rPr>
-          <w:lang w:val="en-US" w:eastAsia="it-IT"/>
-        </w:rPr>
-        <w:t>and is in charge</w:t>
-      </w:r>
-      <w:r>
-        <w:rPr>
-          <w:lang w:val="en-US" w:eastAsia="it-IT"/>
-        </w:rPr>
-        <w:t xml:space="preserve"> of manage a</w:t>
-      </w:r>
-      <w:proofErr w:type="spellEnd"/>
-      <w:r>
-        <w:rPr>
-          <w:lang w:val="en-US" w:eastAsia="it-IT"/>
-        </w:rPr>
-        <w:t xml:space="preserve">ll CRUD operation with the database for the comments, all function </w:t>
+        <w:t xml:space="preserve"> and is in charge</w:t>
+      </w:r>
+      <w:r>
+        <w:rPr>
+          <w:lang w:val="en-US" w:eastAsia="it-IT"/>
+        </w:rPr>
+        <w:t xml:space="preserve"> of manage all CRUD operation with the database for the comments, all function </w:t>
       </w:r>
       <w:proofErr w:type="gramStart"/>
       <w:r>
@@ -15549,7 +15499,13 @@
         <w:rPr>
           <w:lang w:val="en-US" w:eastAsia="it-IT"/>
         </w:rPr>
-        <w:t xml:space="preserve">a </w:t>
+        <w:t>a</w:t>
+      </w:r>
+      <w:r>
+        <w:rPr>
+          <w:lang w:val="en-US" w:eastAsia="it-IT"/>
+        </w:rPr>
+        <w:t xml:space="preserve">n </w:t>
       </w:r>
       <w:proofErr w:type="spellStart"/>
       <w:r>
@@ -15707,7 +15663,45 @@
         <w:rPr>
           <w:lang w:val="en-GB" w:eastAsia="it-IT"/>
         </w:rPr>
-        <w:t xml:space="preserve"> a specific user identify by his ID </w:t>
+        <w:t xml:space="preserve"> a specific user identify by </w:t>
+      </w:r>
+      <w:r>
+        <w:rPr>
+          <w:lang w:val="en-GB" w:eastAsia="it-IT"/>
+        </w:rPr>
+        <w:t>its</w:t>
+      </w:r>
+      <w:r>
+        <w:rPr>
+          <w:lang w:val="en-GB" w:eastAsia="it-IT"/>
+        </w:rPr>
+        <w:t xml:space="preserve"> </w:t>
+      </w:r>
+      <w:r>
+        <w:rPr>
+          <w:lang w:val="en-GB" w:eastAsia="it-IT"/>
+        </w:rPr>
+        <w:t>“</w:t>
+      </w:r>
+      <w:r>
+        <w:rPr>
+          <w:i/>
+          <w:iCs/>
+          <w:lang w:val="en-GB" w:eastAsia="it-IT"/>
+        </w:rPr>
+        <w:t>id</w:t>
+      </w:r>
+      <w:r>
+        <w:rPr>
+          <w:lang w:val="en-GB" w:eastAsia="it-IT"/>
+        </w:rPr>
+        <w:t>”</w:t>
+      </w:r>
+      <w:r>
+        <w:rPr>
+          <w:lang w:val="en-GB" w:eastAsia="it-IT"/>
+        </w:rPr>
+        <w:t xml:space="preserve"> </w:t>
       </w:r>
     </w:p>
     <w:p>
@@ -16744,8 +16738,1154 @@
           <w:lang w:val="en-GB" w:eastAsia="it-IT"/>
         </w:rPr>
       </w:pPr>
-      <w:bookmarkStart w:id="13" w:name="_GoBack"/>
-      <w:bookmarkEnd w:id="13"/>
+      <w:proofErr w:type="spellStart"/>
+      <w:r>
+        <w:rPr>
+          <w:b/>
+          <w:bCs/>
+          <w:lang w:val="en-GB" w:eastAsia="it-IT"/>
+        </w:rPr>
+        <w:t>FilmService</w:t>
+      </w:r>
+      <w:proofErr w:type="spellEnd"/>
+      <w:r>
+        <w:rPr>
+          <w:lang w:val="en-GB" w:eastAsia="it-IT"/>
+        </w:rPr>
+        <w:t xml:space="preserve"> </w:t>
+      </w:r>
+      <w:r>
+        <w:rPr>
+          <w:lang w:val="en-US" w:eastAsia="it-IT"/>
+        </w:rPr>
+        <w:t xml:space="preserve">implements </w:t>
+      </w:r>
+      <w:proofErr w:type="spellStart"/>
+      <w:r>
+        <w:rPr>
+          <w:b/>
+          <w:bCs/>
+          <w:lang w:val="en-GB" w:eastAsia="it-IT"/>
+        </w:rPr>
+        <w:t>FilmServiceInterface</w:t>
+      </w:r>
+      <w:proofErr w:type="spellEnd"/>
+      <w:r>
+        <w:rPr>
+          <w:lang w:val="en-GB" w:eastAsia="it-IT"/>
+        </w:rPr>
+        <w:t xml:space="preserve"> </w:t>
+      </w:r>
+      <w:r>
+        <w:rPr>
+          <w:lang w:val="en-US" w:eastAsia="it-IT"/>
+        </w:rPr>
+        <w:t>and is in charge of manage all operations that are specific for</w:t>
+      </w:r>
+      <w:r>
+        <w:rPr>
+          <w:lang w:val="en-US" w:eastAsia="it-IT"/>
+        </w:rPr>
+        <w:t xml:space="preserve"> </w:t>
+      </w:r>
+      <w:r>
+        <w:rPr>
+          <w:lang w:val="en-US" w:eastAsia="it-IT"/>
+        </w:rPr>
+        <w:t xml:space="preserve">films, in order to work properly it use an </w:t>
+      </w:r>
+      <w:proofErr w:type="spellStart"/>
+      <w:r>
+        <w:rPr>
+          <w:b/>
+          <w:bCs/>
+          <w:lang w:val="en-US" w:eastAsia="it-IT"/>
+        </w:rPr>
+        <w:t>Film</w:t>
+      </w:r>
+      <w:r>
+        <w:rPr>
+          <w:b/>
+          <w:bCs/>
+          <w:lang w:val="en-US" w:eastAsia="it-IT"/>
+        </w:rPr>
+        <w:t>ManagerDatabaseInterface</w:t>
+      </w:r>
+      <w:proofErr w:type="spellEnd"/>
+      <w:r>
+        <w:rPr>
+          <w:b/>
+          <w:bCs/>
+          <w:lang w:val="en-US" w:eastAsia="it-IT"/>
+        </w:rPr>
+        <w:t xml:space="preserve"> </w:t>
+      </w:r>
+      <w:r>
+        <w:rPr>
+          <w:lang w:val="en-US" w:eastAsia="it-IT"/>
+        </w:rPr>
+        <w:t>to exchange data</w:t>
+      </w:r>
+      <w:r>
+        <w:rPr>
+          <w:b/>
+          <w:bCs/>
+          <w:lang w:val="en-US" w:eastAsia="it-IT"/>
+        </w:rPr>
+        <w:t xml:space="preserve"> </w:t>
+      </w:r>
+      <w:r>
+        <w:rPr>
+          <w:lang w:val="en-US" w:eastAsia="it-IT"/>
+        </w:rPr>
+        <w:t>with the DB and</w:t>
+      </w:r>
+      <w:r>
+        <w:rPr>
+          <w:b/>
+          <w:bCs/>
+          <w:lang w:val="en-US" w:eastAsia="it-IT"/>
+        </w:rPr>
+        <w:t xml:space="preserve"> </w:t>
+      </w:r>
+      <w:r>
+        <w:rPr>
+          <w:lang w:val="en-US" w:eastAsia="it-IT"/>
+        </w:rPr>
+        <w:t xml:space="preserve">a </w:t>
+      </w:r>
+      <w:proofErr w:type="spellStart"/>
+      <w:r>
+        <w:rPr>
+          <w:b/>
+          <w:bCs/>
+          <w:lang w:val="en-GB" w:eastAsia="it-IT"/>
+        </w:rPr>
+        <w:t>UserServiceInterface</w:t>
+      </w:r>
+      <w:proofErr w:type="spellEnd"/>
+      <w:r>
+        <w:rPr>
+          <w:b/>
+          <w:bCs/>
+          <w:lang w:val="en-GB" w:eastAsia="it-IT"/>
+        </w:rPr>
+        <w:t xml:space="preserve"> </w:t>
+      </w:r>
+      <w:r>
+        <w:rPr>
+          <w:lang w:val="en-US" w:eastAsia="it-IT"/>
+        </w:rPr>
+        <w:t xml:space="preserve">for ensure that we have the right privileges </w:t>
+      </w:r>
+      <w:proofErr w:type="spellStart"/>
+      <w:r>
+        <w:rPr>
+          <w:lang w:val="en-US" w:eastAsia="it-IT"/>
+        </w:rPr>
+        <w:t>dempending</w:t>
+      </w:r>
+      <w:proofErr w:type="spellEnd"/>
+      <w:r>
+        <w:rPr>
+          <w:lang w:val="en-US" w:eastAsia="it-IT"/>
+        </w:rPr>
+        <w:t xml:space="preserve"> by the operation that we want perform</w:t>
+      </w:r>
+    </w:p>
+    <w:p>
+      <w:pPr>
+        <w:pStyle w:val="Paragrafoelenco"/>
+        <w:numPr>
+          <w:ilvl w:val="1"/>
+          <w:numId w:val="42"/>
+        </w:numPr>
+        <w:rPr>
+          <w:lang w:val="en-GB" w:eastAsia="it-IT"/>
+        </w:rPr>
+      </w:pPr>
+      <w:r>
+        <w:rPr>
+          <w:lang w:val="en-GB" w:eastAsia="it-IT"/>
+        </w:rPr>
+        <w:t xml:space="preserve">Set&lt;Film&gt; </w:t>
+      </w:r>
+      <w:proofErr w:type="spellStart"/>
+      <w:r>
+        <w:rPr>
+          <w:b/>
+          <w:bCs/>
+          <w:lang w:val="en-GB" w:eastAsia="it-IT"/>
+        </w:rPr>
+        <w:t>getFilmsFiltered</w:t>
+      </w:r>
+      <w:proofErr w:type="spellEnd"/>
+      <w:r>
+        <w:rPr>
+          <w:lang w:val="en-GB" w:eastAsia="it-IT"/>
+        </w:rPr>
+        <w:t xml:space="preserve">(String </w:t>
+      </w:r>
+      <w:proofErr w:type="spellStart"/>
+      <w:r>
+        <w:rPr>
+          <w:i/>
+          <w:iCs/>
+          <w:lang w:val="en-GB" w:eastAsia="it-IT"/>
+        </w:rPr>
+        <w:t>titleFilter</w:t>
+      </w:r>
+      <w:proofErr w:type="spellEnd"/>
+      <w:r>
+        <w:rPr>
+          <w:lang w:val="en-GB" w:eastAsia="it-IT"/>
+        </w:rPr>
+        <w:t xml:space="preserve">, Date </w:t>
+      </w:r>
+      <w:proofErr w:type="spellStart"/>
+      <w:r>
+        <w:rPr>
+          <w:i/>
+          <w:iCs/>
+          <w:lang w:val="en-GB" w:eastAsia="it-IT"/>
+        </w:rPr>
+        <w:t>startDateFilter</w:t>
+      </w:r>
+      <w:proofErr w:type="spellEnd"/>
+      <w:r>
+        <w:rPr>
+          <w:lang w:val="en-GB" w:eastAsia="it-IT"/>
+        </w:rPr>
+        <w:t xml:space="preserve">, Date </w:t>
+      </w:r>
+      <w:proofErr w:type="spellStart"/>
+      <w:r>
+        <w:rPr>
+          <w:i/>
+          <w:iCs/>
+          <w:lang w:val="en-GB" w:eastAsia="it-IT"/>
+        </w:rPr>
+        <w:t>endDateFilter</w:t>
+      </w:r>
+      <w:proofErr w:type="spellEnd"/>
+      <w:r>
+        <w:rPr>
+          <w:lang w:val="en-GB" w:eastAsia="it-IT"/>
+        </w:rPr>
+        <w:t>)</w:t>
+      </w:r>
+      <w:r>
+        <w:rPr>
+          <w:lang w:val="en-GB" w:eastAsia="it-IT"/>
+        </w:rPr>
+        <w:t xml:space="preserve"> </w:t>
+      </w:r>
+      <w:r>
+        <w:rPr>
+          <w:lang w:val="en-US" w:eastAsia="it-IT"/>
+        </w:rPr>
+        <w:t xml:space="preserve">search </w:t>
+      </w:r>
+      <w:r>
+        <w:rPr>
+          <w:lang w:val="en-US" w:eastAsia="it-IT"/>
+        </w:rPr>
+        <w:t xml:space="preserve">in the DB </w:t>
+      </w:r>
+      <w:r>
+        <w:rPr>
+          <w:lang w:val="en-US" w:eastAsia="it-IT"/>
+        </w:rPr>
+        <w:t xml:space="preserve">and returns all movies </w:t>
+      </w:r>
+      <w:r>
+        <w:rPr>
+          <w:lang w:val="en-US" w:eastAsia="it-IT"/>
+        </w:rPr>
+        <w:t>which</w:t>
+      </w:r>
+      <w:r>
+        <w:rPr>
+          <w:lang w:val="en-US" w:eastAsia="it-IT"/>
+        </w:rPr>
+        <w:t xml:space="preserve"> have “</w:t>
+      </w:r>
+      <w:proofErr w:type="spellStart"/>
+      <w:r>
+        <w:rPr>
+          <w:i/>
+          <w:iCs/>
+          <w:lang w:val="en-US" w:eastAsia="it-IT"/>
+        </w:rPr>
+        <w:t>titleFilter</w:t>
+      </w:r>
+      <w:proofErr w:type="spellEnd"/>
+      <w:r>
+        <w:rPr>
+          <w:lang w:val="en-US" w:eastAsia="it-IT"/>
+        </w:rPr>
+        <w:t xml:space="preserve">” in the title and the </w:t>
+      </w:r>
+      <w:proofErr w:type="spellStart"/>
+      <w:r>
+        <w:rPr>
+          <w:lang w:val="en-US" w:eastAsia="it-IT"/>
+        </w:rPr>
+        <w:t>pubblicationDate</w:t>
+      </w:r>
+      <w:proofErr w:type="spellEnd"/>
+      <w:r>
+        <w:rPr>
+          <w:lang w:val="en-US" w:eastAsia="it-IT"/>
+        </w:rPr>
+        <w:t xml:space="preserve"> it’s between “</w:t>
+      </w:r>
+      <w:proofErr w:type="spellStart"/>
+      <w:r>
+        <w:rPr>
+          <w:i/>
+          <w:iCs/>
+          <w:lang w:val="en-US" w:eastAsia="it-IT"/>
+        </w:rPr>
+        <w:t>startDateFilter</w:t>
+      </w:r>
+      <w:proofErr w:type="spellEnd"/>
+      <w:r>
+        <w:rPr>
+          <w:i/>
+          <w:iCs/>
+          <w:lang w:val="en-US" w:eastAsia="it-IT"/>
+        </w:rPr>
+        <w:t>”</w:t>
+      </w:r>
+      <w:r>
+        <w:rPr>
+          <w:lang w:val="en-US" w:eastAsia="it-IT"/>
+        </w:rPr>
+        <w:t xml:space="preserve"> and “</w:t>
+      </w:r>
+      <w:proofErr w:type="spellStart"/>
+      <w:r>
+        <w:rPr>
+          <w:i/>
+          <w:iCs/>
+          <w:lang w:val="en-US" w:eastAsia="it-IT"/>
+        </w:rPr>
+        <w:t>endDateFilter</w:t>
+      </w:r>
+      <w:proofErr w:type="spellEnd"/>
+      <w:r>
+        <w:rPr>
+          <w:lang w:val="en-US" w:eastAsia="it-IT"/>
+        </w:rPr>
+        <w:t>”</w:t>
+      </w:r>
+      <w:r>
+        <w:rPr>
+          <w:lang w:val="en-US" w:eastAsia="it-IT"/>
+        </w:rPr>
+        <w:t>,</w:t>
+      </w:r>
+      <w:r>
+        <w:rPr>
+          <w:lang w:val="en-US" w:eastAsia="it-IT"/>
+        </w:rPr>
+        <w:t xml:space="preserve"> if </w:t>
+      </w:r>
+      <w:r>
+        <w:rPr>
+          <w:lang w:val="en-US" w:eastAsia="it-IT"/>
+        </w:rPr>
+        <w:t>some filter</w:t>
+      </w:r>
+      <w:r>
+        <w:rPr>
+          <w:lang w:val="en-US" w:eastAsia="it-IT"/>
+        </w:rPr>
+        <w:t xml:space="preserve"> is not set the filter it’s not taken into consideratio</w:t>
+      </w:r>
+      <w:r>
+        <w:rPr>
+          <w:lang w:val="en-US" w:eastAsia="it-IT"/>
+        </w:rPr>
+        <w:t>n, if all filter are not set it returns all movies</w:t>
+      </w:r>
+      <w:r>
+        <w:rPr>
+          <w:lang w:val="en-US" w:eastAsia="it-IT"/>
+        </w:rPr>
+        <w:t>.</w:t>
+      </w:r>
+    </w:p>
+    <w:p>
+      <w:pPr>
+        <w:pStyle w:val="Paragrafoelenco"/>
+        <w:numPr>
+          <w:ilvl w:val="1"/>
+          <w:numId w:val="42"/>
+        </w:numPr>
+        <w:rPr>
+          <w:lang w:val="en-GB" w:eastAsia="it-IT"/>
+        </w:rPr>
+      </w:pPr>
+      <w:r>
+        <w:rPr>
+          <w:lang w:val="en-GB" w:eastAsia="it-IT"/>
+        </w:rPr>
+        <w:t xml:space="preserve">Set&lt;Film&gt; </w:t>
+      </w:r>
+      <w:proofErr w:type="spellStart"/>
+      <w:proofErr w:type="gramStart"/>
+      <w:r>
+        <w:rPr>
+          <w:b/>
+          <w:bCs/>
+          <w:lang w:val="en-GB" w:eastAsia="it-IT"/>
+        </w:rPr>
+        <w:t>getAll</w:t>
+      </w:r>
+      <w:proofErr w:type="spellEnd"/>
+      <w:r>
+        <w:rPr>
+          <w:lang w:val="en-GB" w:eastAsia="it-IT"/>
+        </w:rPr>
+        <w:t>(</w:t>
+      </w:r>
+      <w:proofErr w:type="gramEnd"/>
+      <w:r>
+        <w:rPr>
+          <w:lang w:val="en-GB" w:eastAsia="it-IT"/>
+        </w:rPr>
+        <w:t>)</w:t>
+      </w:r>
+      <w:r>
+        <w:rPr>
+          <w:lang w:val="en-GB" w:eastAsia="it-IT"/>
+        </w:rPr>
+        <w:t xml:space="preserve"> returns all movies int the DB</w:t>
+      </w:r>
+    </w:p>
+    <w:p>
+      <w:pPr>
+        <w:pStyle w:val="Paragrafoelenco"/>
+        <w:numPr>
+          <w:ilvl w:val="1"/>
+          <w:numId w:val="42"/>
+        </w:numPr>
+        <w:rPr>
+          <w:lang w:val="en-GB" w:eastAsia="it-IT"/>
+        </w:rPr>
+      </w:pPr>
+      <w:r>
+        <w:rPr>
+          <w:lang w:val="en-GB" w:eastAsia="it-IT"/>
+        </w:rPr>
+        <w:t xml:space="preserve">Film </w:t>
+      </w:r>
+      <w:proofErr w:type="spellStart"/>
+      <w:proofErr w:type="gramStart"/>
+      <w:r>
+        <w:rPr>
+          <w:b/>
+          <w:bCs/>
+          <w:lang w:val="en-GB" w:eastAsia="it-IT"/>
+        </w:rPr>
+        <w:t>getById</w:t>
+      </w:r>
+      <w:proofErr w:type="spellEnd"/>
+      <w:r>
+        <w:rPr>
+          <w:lang w:val="en-GB" w:eastAsia="it-IT"/>
+        </w:rPr>
+        <w:t>(</w:t>
+      </w:r>
+      <w:proofErr w:type="gramEnd"/>
+      <w:r>
+        <w:rPr>
+          <w:lang w:val="en-GB" w:eastAsia="it-IT"/>
+        </w:rPr>
+        <w:t xml:space="preserve">int </w:t>
+      </w:r>
+      <w:r>
+        <w:rPr>
+          <w:i/>
+          <w:iCs/>
+          <w:lang w:val="en-GB" w:eastAsia="it-IT"/>
+        </w:rPr>
+        <w:t>id</w:t>
+      </w:r>
+      <w:r>
+        <w:rPr>
+          <w:lang w:val="en-GB" w:eastAsia="it-IT"/>
+        </w:rPr>
+        <w:t xml:space="preserve">) </w:t>
+      </w:r>
+      <w:r>
+        <w:rPr>
+          <w:lang w:val="en-GB" w:eastAsia="it-IT"/>
+        </w:rPr>
+        <w:t xml:space="preserve">returns a specific film identify by </w:t>
+      </w:r>
+      <w:r>
+        <w:rPr>
+          <w:lang w:val="en-GB" w:eastAsia="it-IT"/>
+        </w:rPr>
+        <w:t>its “</w:t>
+      </w:r>
+      <w:r>
+        <w:rPr>
+          <w:i/>
+          <w:iCs/>
+          <w:lang w:val="en-GB" w:eastAsia="it-IT"/>
+        </w:rPr>
+        <w:t>id</w:t>
+      </w:r>
+      <w:r>
+        <w:rPr>
+          <w:lang w:val="en-GB" w:eastAsia="it-IT"/>
+        </w:rPr>
+        <w:t>”</w:t>
+      </w:r>
+    </w:p>
+    <w:p>
+      <w:pPr>
+        <w:pStyle w:val="Paragrafoelenco"/>
+        <w:numPr>
+          <w:ilvl w:val="1"/>
+          <w:numId w:val="42"/>
+        </w:numPr>
+        <w:rPr>
+          <w:lang w:val="en-GB" w:eastAsia="it-IT"/>
+        </w:rPr>
+      </w:pPr>
+      <w:r>
+        <w:rPr>
+          <w:lang w:val="en-GB" w:eastAsia="it-IT"/>
+        </w:rPr>
+        <w:t xml:space="preserve">void </w:t>
+      </w:r>
+      <w:proofErr w:type="spellStart"/>
+      <w:proofErr w:type="gramStart"/>
+      <w:r>
+        <w:rPr>
+          <w:b/>
+          <w:bCs/>
+          <w:lang w:val="en-GB" w:eastAsia="it-IT"/>
+        </w:rPr>
+        <w:t>addFilm</w:t>
+      </w:r>
+      <w:proofErr w:type="spellEnd"/>
+      <w:r>
+        <w:rPr>
+          <w:lang w:val="en-GB" w:eastAsia="it-IT"/>
+        </w:rPr>
+        <w:t>(</w:t>
+      </w:r>
+      <w:proofErr w:type="gramEnd"/>
+      <w:r>
+        <w:rPr>
+          <w:lang w:val="en-GB" w:eastAsia="it-IT"/>
+        </w:rPr>
+        <w:t xml:space="preserve">String </w:t>
+      </w:r>
+      <w:r>
+        <w:rPr>
+          <w:i/>
+          <w:iCs/>
+          <w:lang w:val="en-GB" w:eastAsia="it-IT"/>
+        </w:rPr>
+        <w:t>title</w:t>
+      </w:r>
+      <w:r>
+        <w:rPr>
+          <w:lang w:val="en-GB" w:eastAsia="it-IT"/>
+        </w:rPr>
+        <w:t xml:space="preserve">, Date </w:t>
+      </w:r>
+      <w:proofErr w:type="spellStart"/>
+      <w:r>
+        <w:rPr>
+          <w:i/>
+          <w:iCs/>
+          <w:lang w:val="en-GB" w:eastAsia="it-IT"/>
+        </w:rPr>
+        <w:t>publicationDate</w:t>
+      </w:r>
+      <w:proofErr w:type="spellEnd"/>
+      <w:r>
+        <w:rPr>
+          <w:lang w:val="en-GB" w:eastAsia="it-IT"/>
+        </w:rPr>
+        <w:t xml:space="preserve">, String </w:t>
+      </w:r>
+      <w:r>
+        <w:rPr>
+          <w:i/>
+          <w:iCs/>
+          <w:lang w:val="en-GB" w:eastAsia="it-IT"/>
+        </w:rPr>
+        <w:t>description</w:t>
+      </w:r>
+      <w:r>
+        <w:rPr>
+          <w:lang w:val="en-GB" w:eastAsia="it-IT"/>
+        </w:rPr>
+        <w:t xml:space="preserve">) </w:t>
+      </w:r>
+      <w:r>
+        <w:rPr>
+          <w:lang w:val="en-GB" w:eastAsia="it-IT"/>
+        </w:rPr>
+        <w:t>allows to insert a new film in the DB, it</w:t>
+      </w:r>
+      <w:r>
+        <w:rPr>
+          <w:lang w:val="en-GB" w:eastAsia="it-IT"/>
+        </w:rPr>
+        <w:t xml:space="preserve"> throws </w:t>
+      </w:r>
+      <w:proofErr w:type="spellStart"/>
+      <w:r>
+        <w:rPr>
+          <w:i/>
+          <w:iCs/>
+          <w:lang w:val="en-GB" w:eastAsia="it-IT"/>
+        </w:rPr>
+        <w:t>UserNotLoggedException</w:t>
+      </w:r>
+      <w:proofErr w:type="spellEnd"/>
+      <w:r>
+        <w:rPr>
+          <w:lang w:val="en-GB" w:eastAsia="it-IT"/>
+        </w:rPr>
+        <w:t xml:space="preserve"> if called with no user logged</w:t>
+      </w:r>
+      <w:r>
+        <w:rPr>
+          <w:lang w:val="en-GB" w:eastAsia="it-IT"/>
+        </w:rPr>
+        <w:t>,</w:t>
+      </w:r>
+      <w:r>
+        <w:rPr>
+          <w:lang w:val="en-GB" w:eastAsia="it-IT"/>
+        </w:rPr>
+        <w:t xml:space="preserve"> or</w:t>
+      </w:r>
+      <w:r>
+        <w:rPr>
+          <w:lang w:val="en-GB" w:eastAsia="it-IT"/>
+        </w:rPr>
+        <w:t xml:space="preserve"> </w:t>
+      </w:r>
+      <w:proofErr w:type="spellStart"/>
+      <w:r>
+        <w:rPr>
+          <w:i/>
+          <w:iCs/>
+          <w:lang w:val="en-GB" w:eastAsia="it-IT"/>
+        </w:rPr>
+        <w:t>InvalidPrivilegeLevelException</w:t>
+      </w:r>
+      <w:proofErr w:type="spellEnd"/>
+      <w:r>
+        <w:rPr>
+          <w:lang w:val="en-GB" w:eastAsia="it-IT"/>
+        </w:rPr>
+        <w:t xml:space="preserve"> if the logged user can’t add a new film</w:t>
+      </w:r>
+    </w:p>
+    <w:p>
+      <w:pPr>
+        <w:pStyle w:val="Paragrafoelenco"/>
+        <w:numPr>
+          <w:ilvl w:val="1"/>
+          <w:numId w:val="42"/>
+        </w:numPr>
+        <w:rPr>
+          <w:lang w:val="en-GB" w:eastAsia="it-IT"/>
+        </w:rPr>
+      </w:pPr>
+      <w:r>
+        <w:rPr>
+          <w:lang w:val="en-GB" w:eastAsia="it-IT"/>
+        </w:rPr>
+        <w:t xml:space="preserve">void </w:t>
+      </w:r>
+      <w:proofErr w:type="spellStart"/>
+      <w:proofErr w:type="gramStart"/>
+      <w:r>
+        <w:rPr>
+          <w:b/>
+          <w:bCs/>
+          <w:lang w:val="en-GB" w:eastAsia="it-IT"/>
+        </w:rPr>
+        <w:t>updateFilm</w:t>
+      </w:r>
+      <w:proofErr w:type="spellEnd"/>
+      <w:r>
+        <w:rPr>
+          <w:lang w:val="en-GB" w:eastAsia="it-IT"/>
+        </w:rPr>
+        <w:t>(</w:t>
+      </w:r>
+      <w:proofErr w:type="gramEnd"/>
+      <w:r>
+        <w:rPr>
+          <w:lang w:val="en-GB" w:eastAsia="it-IT"/>
+        </w:rPr>
+        <w:t xml:space="preserve">Film </w:t>
+      </w:r>
+      <w:r>
+        <w:rPr>
+          <w:i/>
+          <w:iCs/>
+          <w:lang w:val="en-GB" w:eastAsia="it-IT"/>
+        </w:rPr>
+        <w:t>film</w:t>
+      </w:r>
+      <w:r>
+        <w:rPr>
+          <w:lang w:val="en-GB" w:eastAsia="it-IT"/>
+        </w:rPr>
+        <w:t xml:space="preserve">) </w:t>
+      </w:r>
+      <w:r>
+        <w:rPr>
+          <w:lang w:val="en-GB" w:eastAsia="it-IT"/>
+        </w:rPr>
+        <w:t>allows to modify a film in the DB, it</w:t>
+      </w:r>
+      <w:r>
+        <w:rPr>
+          <w:lang w:val="en-GB" w:eastAsia="it-IT"/>
+        </w:rPr>
+        <w:t xml:space="preserve"> throws </w:t>
+      </w:r>
+      <w:proofErr w:type="spellStart"/>
+      <w:r>
+        <w:rPr>
+          <w:i/>
+          <w:iCs/>
+          <w:lang w:val="en-GB" w:eastAsia="it-IT"/>
+        </w:rPr>
+        <w:t>UserNotLoggedException</w:t>
+      </w:r>
+      <w:proofErr w:type="spellEnd"/>
+      <w:r>
+        <w:rPr>
+          <w:lang w:val="en-GB" w:eastAsia="it-IT"/>
+        </w:rPr>
+        <w:t xml:space="preserve"> if called with no user logged</w:t>
+      </w:r>
+      <w:r>
+        <w:rPr>
+          <w:lang w:val="en-GB" w:eastAsia="it-IT"/>
+        </w:rPr>
+        <w:t>,</w:t>
+      </w:r>
+      <w:r>
+        <w:rPr>
+          <w:lang w:val="en-GB" w:eastAsia="it-IT"/>
+        </w:rPr>
+        <w:t xml:space="preserve"> or</w:t>
+      </w:r>
+      <w:r>
+        <w:rPr>
+          <w:lang w:val="en-GB" w:eastAsia="it-IT"/>
+        </w:rPr>
+        <w:t xml:space="preserve"> </w:t>
+      </w:r>
+      <w:proofErr w:type="spellStart"/>
+      <w:r>
+        <w:rPr>
+          <w:i/>
+          <w:iCs/>
+          <w:lang w:val="en-GB" w:eastAsia="it-IT"/>
+        </w:rPr>
+        <w:t>InvalidPrivilegeLevelException</w:t>
+      </w:r>
+      <w:proofErr w:type="spellEnd"/>
+      <w:r>
+        <w:rPr>
+          <w:lang w:val="en-GB" w:eastAsia="it-IT"/>
+        </w:rPr>
+        <w:t xml:space="preserve"> if the logged user can’t modify a film</w:t>
+      </w:r>
+    </w:p>
+    <w:p>
+      <w:pPr>
+        <w:pStyle w:val="Paragrafoelenco"/>
+        <w:numPr>
+          <w:ilvl w:val="1"/>
+          <w:numId w:val="42"/>
+        </w:numPr>
+        <w:rPr>
+          <w:lang w:val="en-GB" w:eastAsia="it-IT"/>
+        </w:rPr>
+      </w:pPr>
+      <w:r>
+        <w:rPr>
+          <w:lang w:val="en-GB" w:eastAsia="it-IT"/>
+        </w:rPr>
+        <w:t xml:space="preserve">void </w:t>
+      </w:r>
+      <w:proofErr w:type="spellStart"/>
+      <w:proofErr w:type="gramStart"/>
+      <w:r>
+        <w:rPr>
+          <w:b/>
+          <w:bCs/>
+          <w:lang w:val="en-GB" w:eastAsia="it-IT"/>
+        </w:rPr>
+        <w:t>deleteFilm</w:t>
+      </w:r>
+      <w:proofErr w:type="spellEnd"/>
+      <w:r>
+        <w:rPr>
+          <w:lang w:val="en-GB" w:eastAsia="it-IT"/>
+        </w:rPr>
+        <w:t>(</w:t>
+      </w:r>
+      <w:proofErr w:type="gramEnd"/>
+      <w:r>
+        <w:rPr>
+          <w:lang w:val="en-GB" w:eastAsia="it-IT"/>
+        </w:rPr>
+        <w:t xml:space="preserve">int </w:t>
+      </w:r>
+      <w:proofErr w:type="spellStart"/>
+      <w:r>
+        <w:rPr>
+          <w:i/>
+          <w:iCs/>
+          <w:lang w:val="en-GB" w:eastAsia="it-IT"/>
+        </w:rPr>
+        <w:t>idFilm</w:t>
+      </w:r>
+      <w:proofErr w:type="spellEnd"/>
+      <w:r>
+        <w:rPr>
+          <w:lang w:val="en-GB" w:eastAsia="it-IT"/>
+        </w:rPr>
+        <w:t xml:space="preserve">) </w:t>
+      </w:r>
+      <w:r>
+        <w:rPr>
+          <w:lang w:val="en-GB" w:eastAsia="it-IT"/>
+        </w:rPr>
+        <w:t xml:space="preserve">allows to </w:t>
+      </w:r>
+      <w:proofErr w:type="spellStart"/>
+      <w:r>
+        <w:rPr>
+          <w:lang w:val="en-GB" w:eastAsia="it-IT"/>
+        </w:rPr>
+        <w:t>delte</w:t>
+      </w:r>
+      <w:proofErr w:type="spellEnd"/>
+      <w:r>
+        <w:rPr>
+          <w:lang w:val="en-GB" w:eastAsia="it-IT"/>
+        </w:rPr>
+        <w:t xml:space="preserve"> a film in the DB, it</w:t>
+      </w:r>
+      <w:r>
+        <w:rPr>
+          <w:lang w:val="en-GB" w:eastAsia="it-IT"/>
+        </w:rPr>
+        <w:t xml:space="preserve"> throws </w:t>
+      </w:r>
+      <w:proofErr w:type="spellStart"/>
+      <w:r>
+        <w:rPr>
+          <w:i/>
+          <w:iCs/>
+          <w:lang w:val="en-GB" w:eastAsia="it-IT"/>
+        </w:rPr>
+        <w:t>UserNotLoggedException</w:t>
+      </w:r>
+      <w:proofErr w:type="spellEnd"/>
+      <w:r>
+        <w:rPr>
+          <w:lang w:val="en-GB" w:eastAsia="it-IT"/>
+        </w:rPr>
+        <w:t xml:space="preserve"> if called with no user logged</w:t>
+      </w:r>
+      <w:r>
+        <w:rPr>
+          <w:lang w:val="en-GB" w:eastAsia="it-IT"/>
+        </w:rPr>
+        <w:t>,</w:t>
+      </w:r>
+      <w:r>
+        <w:rPr>
+          <w:lang w:val="en-GB" w:eastAsia="it-IT"/>
+        </w:rPr>
+        <w:t xml:space="preserve"> or</w:t>
+      </w:r>
+      <w:r>
+        <w:rPr>
+          <w:lang w:val="en-GB" w:eastAsia="it-IT"/>
+        </w:rPr>
+        <w:t xml:space="preserve"> </w:t>
+      </w:r>
+      <w:proofErr w:type="spellStart"/>
+      <w:r>
+        <w:rPr>
+          <w:i/>
+          <w:iCs/>
+          <w:lang w:val="en-GB" w:eastAsia="it-IT"/>
+        </w:rPr>
+        <w:t>InvalidPrivilegeLevelException</w:t>
+      </w:r>
+      <w:proofErr w:type="spellEnd"/>
+      <w:r>
+        <w:rPr>
+          <w:lang w:val="en-GB" w:eastAsia="it-IT"/>
+        </w:rPr>
+        <w:t xml:space="preserve"> if the logged user can’t delete a film</w:t>
+      </w:r>
+    </w:p>
+    <w:p>
+      <w:pPr>
+        <w:pStyle w:val="Paragrafoelenco"/>
+        <w:numPr>
+          <w:ilvl w:val="1"/>
+          <w:numId w:val="42"/>
+        </w:numPr>
+        <w:rPr>
+          <w:lang w:val="en-GB" w:eastAsia="it-IT"/>
+        </w:rPr>
+      </w:pPr>
+      <w:r>
+        <w:rPr>
+          <w:lang w:val="en-GB" w:eastAsia="it-IT"/>
+        </w:rPr>
+        <w:t xml:space="preserve">void </w:t>
+      </w:r>
+      <w:proofErr w:type="spellStart"/>
+      <w:proofErr w:type="gramStart"/>
+      <w:r>
+        <w:rPr>
+          <w:b/>
+          <w:bCs/>
+          <w:lang w:val="en-GB" w:eastAsia="it-IT"/>
+        </w:rPr>
+        <w:t>addFavorite</w:t>
+      </w:r>
+      <w:proofErr w:type="spellEnd"/>
+      <w:r>
+        <w:rPr>
+          <w:lang w:val="en-GB" w:eastAsia="it-IT"/>
+        </w:rPr>
+        <w:t>(</w:t>
+      </w:r>
+      <w:proofErr w:type="gramEnd"/>
+      <w:r>
+        <w:rPr>
+          <w:lang w:val="en-GB" w:eastAsia="it-IT"/>
+        </w:rPr>
+        <w:t xml:space="preserve">Film </w:t>
+      </w:r>
+      <w:r>
+        <w:rPr>
+          <w:i/>
+          <w:iCs/>
+          <w:lang w:val="en-GB" w:eastAsia="it-IT"/>
+        </w:rPr>
+        <w:t>film</w:t>
+      </w:r>
+      <w:r>
+        <w:rPr>
+          <w:lang w:val="en-GB" w:eastAsia="it-IT"/>
+        </w:rPr>
+        <w:t xml:space="preserve">, User </w:t>
+      </w:r>
+      <w:r>
+        <w:rPr>
+          <w:i/>
+          <w:iCs/>
+          <w:lang w:val="en-GB" w:eastAsia="it-IT"/>
+        </w:rPr>
+        <w:t>user</w:t>
+      </w:r>
+      <w:r>
+        <w:rPr>
+          <w:lang w:val="en-GB" w:eastAsia="it-IT"/>
+        </w:rPr>
+        <w:t>)</w:t>
+      </w:r>
+      <w:r>
+        <w:rPr>
+          <w:lang w:val="en-GB" w:eastAsia="it-IT"/>
+        </w:rPr>
+        <w:t xml:space="preserve"> allows to add a specific “</w:t>
+      </w:r>
+      <w:r>
+        <w:rPr>
+          <w:i/>
+          <w:iCs/>
+          <w:lang w:val="en-GB" w:eastAsia="it-IT"/>
+        </w:rPr>
+        <w:t>film</w:t>
+      </w:r>
+      <w:r>
+        <w:rPr>
+          <w:i/>
+          <w:iCs/>
+          <w:lang w:val="en-GB" w:eastAsia="it-IT"/>
+        </w:rPr>
+        <w:t>”</w:t>
+      </w:r>
+      <w:r>
+        <w:rPr>
+          <w:lang w:val="en-GB" w:eastAsia="it-IT"/>
+        </w:rPr>
+        <w:t xml:space="preserve"> as favourite of a specific “</w:t>
+      </w:r>
+      <w:r>
+        <w:rPr>
+          <w:i/>
+          <w:iCs/>
+          <w:lang w:val="en-GB" w:eastAsia="it-IT"/>
+        </w:rPr>
+        <w:t>user</w:t>
+      </w:r>
+      <w:r>
+        <w:rPr>
+          <w:i/>
+          <w:iCs/>
+          <w:lang w:val="en-GB" w:eastAsia="it-IT"/>
+        </w:rPr>
+        <w:t>”</w:t>
+      </w:r>
+    </w:p>
+    <w:p>
+      <w:pPr>
+        <w:pStyle w:val="Paragrafoelenco"/>
+        <w:numPr>
+          <w:ilvl w:val="1"/>
+          <w:numId w:val="42"/>
+        </w:numPr>
+        <w:rPr>
+          <w:lang w:val="en-GB" w:eastAsia="it-IT"/>
+        </w:rPr>
+      </w:pPr>
+      <w:r>
+        <w:rPr>
+          <w:lang w:val="en-GB" w:eastAsia="it-IT"/>
+        </w:rPr>
+        <w:t xml:space="preserve">void </w:t>
+      </w:r>
+      <w:proofErr w:type="spellStart"/>
+      <w:proofErr w:type="gramStart"/>
+      <w:r>
+        <w:rPr>
+          <w:b/>
+          <w:bCs/>
+          <w:lang w:val="en-GB" w:eastAsia="it-IT"/>
+        </w:rPr>
+        <w:t>removeFavourite</w:t>
+      </w:r>
+      <w:proofErr w:type="spellEnd"/>
+      <w:r>
+        <w:rPr>
+          <w:lang w:val="en-GB" w:eastAsia="it-IT"/>
+        </w:rPr>
+        <w:t>(</w:t>
+      </w:r>
+      <w:proofErr w:type="gramEnd"/>
+      <w:r>
+        <w:rPr>
+          <w:lang w:val="en-GB" w:eastAsia="it-IT"/>
+        </w:rPr>
+        <w:t xml:space="preserve">Film </w:t>
+      </w:r>
+      <w:r>
+        <w:rPr>
+          <w:i/>
+          <w:iCs/>
+          <w:lang w:val="en-GB" w:eastAsia="it-IT"/>
+        </w:rPr>
+        <w:t>film</w:t>
+      </w:r>
+      <w:r>
+        <w:rPr>
+          <w:lang w:val="en-GB" w:eastAsia="it-IT"/>
+        </w:rPr>
+        <w:t xml:space="preserve">, User </w:t>
+      </w:r>
+      <w:r>
+        <w:rPr>
+          <w:i/>
+          <w:iCs/>
+          <w:lang w:val="en-GB" w:eastAsia="it-IT"/>
+        </w:rPr>
+        <w:t>user</w:t>
+      </w:r>
+      <w:r>
+        <w:rPr>
+          <w:lang w:val="en-GB" w:eastAsia="it-IT"/>
+        </w:rPr>
+        <w:t>)</w:t>
+      </w:r>
+      <w:r>
+        <w:rPr>
+          <w:lang w:val="en-GB" w:eastAsia="it-IT"/>
+        </w:rPr>
+        <w:t xml:space="preserve"> allows to </w:t>
+      </w:r>
+      <w:r>
+        <w:rPr>
+          <w:lang w:val="en-GB" w:eastAsia="it-IT"/>
+        </w:rPr>
+        <w:t>remove</w:t>
+      </w:r>
+      <w:r>
+        <w:rPr>
+          <w:lang w:val="en-GB" w:eastAsia="it-IT"/>
+        </w:rPr>
+        <w:t xml:space="preserve"> a specific “</w:t>
+      </w:r>
+      <w:r>
+        <w:rPr>
+          <w:i/>
+          <w:iCs/>
+          <w:lang w:val="en-GB" w:eastAsia="it-IT"/>
+        </w:rPr>
+        <w:t>film</w:t>
+      </w:r>
+      <w:r>
+        <w:rPr>
+          <w:i/>
+          <w:iCs/>
+          <w:lang w:val="en-GB" w:eastAsia="it-IT"/>
+        </w:rPr>
+        <w:t>”</w:t>
+      </w:r>
+      <w:r>
+        <w:rPr>
+          <w:lang w:val="en-GB" w:eastAsia="it-IT"/>
+        </w:rPr>
+        <w:t xml:space="preserve"> as favourite of a specific “</w:t>
+      </w:r>
+      <w:r>
+        <w:rPr>
+          <w:i/>
+          <w:iCs/>
+          <w:lang w:val="en-GB" w:eastAsia="it-IT"/>
+        </w:rPr>
+        <w:t>user</w:t>
+      </w:r>
+      <w:r>
+        <w:rPr>
+          <w:i/>
+          <w:iCs/>
+          <w:lang w:val="en-GB" w:eastAsia="it-IT"/>
+        </w:rPr>
+        <w:t>”</w:t>
+      </w:r>
     </w:p>
     <w:p>
       <w:pPr>
@@ -16817,7 +17957,7 @@
           <w:bCs/>
           <w:lang w:val="en-GB" w:eastAsia="it-IT"/>
         </w:rPr>
-        <w:t>CommentServiceInterface</w:t>
+        <w:t>CinemaService</w:t>
       </w:r>
       <w:proofErr w:type="spellEnd"/>
       <w:r>
@@ -16830,7 +17970,165 @@
         <w:rPr>
           <w:lang w:val="en-US" w:eastAsia="it-IT"/>
         </w:rPr>
-        <w:t>it’s the interface which defines the basic operation that any comment service should have (independent from the technology)</w:t>
+        <w:t xml:space="preserve">implements </w:t>
+      </w:r>
+      <w:proofErr w:type="spellStart"/>
+      <w:r>
+        <w:rPr>
+          <w:b/>
+          <w:bCs/>
+          <w:lang w:val="en-GB" w:eastAsia="it-IT"/>
+        </w:rPr>
+        <w:t>Cinema</w:t>
+      </w:r>
+      <w:r>
+        <w:rPr>
+          <w:b/>
+          <w:bCs/>
+          <w:lang w:val="en-GB" w:eastAsia="it-IT"/>
+        </w:rPr>
+        <w:t>ServiceInterface</w:t>
+      </w:r>
+      <w:proofErr w:type="spellEnd"/>
+      <w:r>
+        <w:rPr>
+          <w:lang w:val="en-GB" w:eastAsia="it-IT"/>
+        </w:rPr>
+        <w:t xml:space="preserve"> </w:t>
+      </w:r>
+      <w:r>
+        <w:rPr>
+          <w:lang w:val="en-US" w:eastAsia="it-IT"/>
+        </w:rPr>
+        <w:t>and is in charge of manage all operations that are specific for</w:t>
+      </w:r>
+      <w:r>
+        <w:rPr>
+          <w:lang w:val="en-US" w:eastAsia="it-IT"/>
+        </w:rPr>
+        <w:t xml:space="preserve"> </w:t>
+      </w:r>
+      <w:r>
+        <w:rPr>
+          <w:lang w:val="en-US" w:eastAsia="it-IT"/>
+        </w:rPr>
+        <w:t>cinemas</w:t>
+      </w:r>
+      <w:r>
+        <w:rPr>
+          <w:lang w:val="en-US" w:eastAsia="it-IT"/>
+        </w:rPr>
+        <w:t xml:space="preserve">, in order to work properly it use an </w:t>
+      </w:r>
+      <w:proofErr w:type="spellStart"/>
+      <w:r>
+        <w:rPr>
+          <w:b/>
+          <w:bCs/>
+          <w:lang w:val="en-US" w:eastAsia="it-IT"/>
+        </w:rPr>
+        <w:t>Film</w:t>
+      </w:r>
+      <w:r>
+        <w:rPr>
+          <w:b/>
+          <w:bCs/>
+          <w:lang w:val="en-US" w:eastAsia="it-IT"/>
+        </w:rPr>
+        <w:t>ManagerDatabaseInterface</w:t>
+      </w:r>
+      <w:proofErr w:type="spellEnd"/>
+      <w:r>
+        <w:rPr>
+          <w:b/>
+          <w:bCs/>
+          <w:lang w:val="en-US" w:eastAsia="it-IT"/>
+        </w:rPr>
+        <w:t xml:space="preserve"> </w:t>
+      </w:r>
+      <w:r>
+        <w:rPr>
+          <w:lang w:val="en-US" w:eastAsia="it-IT"/>
+        </w:rPr>
+        <w:t>to exchange data</w:t>
+      </w:r>
+      <w:r>
+        <w:rPr>
+          <w:b/>
+          <w:bCs/>
+          <w:lang w:val="en-US" w:eastAsia="it-IT"/>
+        </w:rPr>
+        <w:t xml:space="preserve"> </w:t>
+      </w:r>
+      <w:r>
+        <w:rPr>
+          <w:lang w:val="en-US" w:eastAsia="it-IT"/>
+        </w:rPr>
+        <w:t>with the DB and</w:t>
+      </w:r>
+      <w:r>
+        <w:rPr>
+          <w:b/>
+          <w:bCs/>
+          <w:lang w:val="en-US" w:eastAsia="it-IT"/>
+        </w:rPr>
+        <w:t xml:space="preserve"> </w:t>
+      </w:r>
+      <w:r>
+        <w:rPr>
+          <w:lang w:val="en-US" w:eastAsia="it-IT"/>
+        </w:rPr>
+        <w:t>a</w:t>
+      </w:r>
+      <w:r>
+        <w:rPr>
+          <w:lang w:val="en-US" w:eastAsia="it-IT"/>
+        </w:rPr>
+        <w:t>n</w:t>
+      </w:r>
+      <w:r>
+        <w:rPr>
+          <w:lang w:val="en-US" w:eastAsia="it-IT"/>
+        </w:rPr>
+        <w:t xml:space="preserve"> </w:t>
+      </w:r>
+      <w:proofErr w:type="spellStart"/>
+      <w:r>
+        <w:rPr>
+          <w:b/>
+          <w:bCs/>
+          <w:lang w:val="en-GB" w:eastAsia="it-IT"/>
+        </w:rPr>
+        <w:t>UserServiceInterface</w:t>
+      </w:r>
+      <w:proofErr w:type="spellEnd"/>
+      <w:r>
+        <w:rPr>
+          <w:b/>
+          <w:bCs/>
+          <w:lang w:val="en-GB" w:eastAsia="it-IT"/>
+        </w:rPr>
+        <w:t xml:space="preserve"> </w:t>
+      </w:r>
+      <w:r>
+        <w:rPr>
+          <w:lang w:val="en-US" w:eastAsia="it-IT"/>
+        </w:rPr>
+        <w:t xml:space="preserve">for ensure that we have the right privileges </w:t>
+      </w:r>
+      <w:proofErr w:type="spellStart"/>
+      <w:r>
+        <w:rPr>
+          <w:lang w:val="en-US" w:eastAsia="it-IT"/>
+        </w:rPr>
+        <w:t>dempending</w:t>
+      </w:r>
+      <w:proofErr w:type="spellEnd"/>
+      <w:r>
+        <w:rPr>
+          <w:lang w:val="en-US" w:eastAsia="it-IT"/>
+        </w:rPr>
+        <w:t xml:space="preserve"> by the operation that we want perform</w:t>
       </w:r>
     </w:p>
     <w:p>
@@ -16848,7 +18146,1024 @@
         <w:rPr>
           <w:lang w:val="en-GB" w:eastAsia="it-IT"/>
         </w:rPr>
-        <w:t>we will see the methods in detail in the class which implement it</w:t>
+        <w:t xml:space="preserve">Set&lt;Cinema&gt; </w:t>
+      </w:r>
+      <w:proofErr w:type="spellStart"/>
+      <w:proofErr w:type="gramStart"/>
+      <w:r>
+        <w:rPr>
+          <w:b/>
+          <w:bCs/>
+          <w:lang w:val="en-GB" w:eastAsia="it-IT"/>
+        </w:rPr>
+        <w:t>getAll</w:t>
+      </w:r>
+      <w:proofErr w:type="spellEnd"/>
+      <w:r>
+        <w:rPr>
+          <w:lang w:val="en-GB" w:eastAsia="it-IT"/>
+        </w:rPr>
+        <w:t>(</w:t>
+      </w:r>
+      <w:proofErr w:type="gramEnd"/>
+      <w:r>
+        <w:rPr>
+          <w:lang w:val="en-GB" w:eastAsia="it-IT"/>
+        </w:rPr>
+        <w:t>)</w:t>
+      </w:r>
+      <w:r>
+        <w:rPr>
+          <w:lang w:val="en-GB" w:eastAsia="it-IT"/>
+        </w:rPr>
+        <w:t xml:space="preserve"> </w:t>
+      </w:r>
+      <w:r>
+        <w:rPr>
+          <w:lang w:val="en-GB" w:eastAsia="it-IT"/>
+        </w:rPr>
+        <w:t xml:space="preserve">returns all </w:t>
+      </w:r>
+      <w:r>
+        <w:rPr>
+          <w:lang w:val="en-GB" w:eastAsia="it-IT"/>
+        </w:rPr>
+        <w:t>cinemas</w:t>
+      </w:r>
+      <w:r>
+        <w:rPr>
+          <w:lang w:val="en-GB" w:eastAsia="it-IT"/>
+        </w:rPr>
+        <w:t xml:space="preserve"> int the DB</w:t>
+      </w:r>
+    </w:p>
+    <w:p>
+      <w:pPr>
+        <w:pStyle w:val="Paragrafoelenco"/>
+        <w:numPr>
+          <w:ilvl w:val="1"/>
+          <w:numId w:val="42"/>
+        </w:numPr>
+        <w:rPr>
+          <w:lang w:val="en-GB" w:eastAsia="it-IT"/>
+        </w:rPr>
+      </w:pPr>
+      <w:r>
+        <w:rPr>
+          <w:lang w:val="en-GB" w:eastAsia="it-IT"/>
+        </w:rPr>
+        <w:t xml:space="preserve">Set&lt;Cinema&gt; </w:t>
+      </w:r>
+      <w:proofErr w:type="spellStart"/>
+      <w:r>
+        <w:rPr>
+          <w:b/>
+          <w:bCs/>
+          <w:lang w:val="en-GB" w:eastAsia="it-IT"/>
+        </w:rPr>
+        <w:t>getFiltered</w:t>
+      </w:r>
+      <w:proofErr w:type="spellEnd"/>
+      <w:r>
+        <w:rPr>
+          <w:lang w:val="en-GB" w:eastAsia="it-IT"/>
+        </w:rPr>
+        <w:t xml:space="preserve">(String </w:t>
+      </w:r>
+      <w:r>
+        <w:rPr>
+          <w:i/>
+          <w:iCs/>
+          <w:lang w:val="en-GB" w:eastAsia="it-IT"/>
+        </w:rPr>
+        <w:t>name</w:t>
+      </w:r>
+      <w:r>
+        <w:rPr>
+          <w:lang w:val="en-GB" w:eastAsia="it-IT"/>
+        </w:rPr>
+        <w:t xml:space="preserve">, String </w:t>
+      </w:r>
+      <w:r>
+        <w:rPr>
+          <w:i/>
+          <w:iCs/>
+          <w:lang w:val="en-GB" w:eastAsia="it-IT"/>
+        </w:rPr>
+        <w:t>address</w:t>
+      </w:r>
+      <w:r>
+        <w:rPr>
+          <w:lang w:val="en-GB" w:eastAsia="it-IT"/>
+        </w:rPr>
+        <w:t>)</w:t>
+      </w:r>
+      <w:r>
+        <w:rPr>
+          <w:lang w:val="en-GB" w:eastAsia="it-IT"/>
+        </w:rPr>
+        <w:t xml:space="preserve"> </w:t>
+      </w:r>
+      <w:r>
+        <w:rPr>
+          <w:lang w:val="en-US" w:eastAsia="it-IT"/>
+        </w:rPr>
+        <w:t xml:space="preserve">search </w:t>
+      </w:r>
+      <w:r>
+        <w:rPr>
+          <w:lang w:val="en-US" w:eastAsia="it-IT"/>
+        </w:rPr>
+        <w:t xml:space="preserve">int the DB </w:t>
+      </w:r>
+      <w:r>
+        <w:rPr>
+          <w:lang w:val="en-US" w:eastAsia="it-IT"/>
+        </w:rPr>
+        <w:t xml:space="preserve">and returns all </w:t>
+      </w:r>
+      <w:r>
+        <w:rPr>
+          <w:lang w:val="en-US" w:eastAsia="it-IT"/>
+        </w:rPr>
+        <w:t>cinemas</w:t>
+      </w:r>
+      <w:r>
+        <w:rPr>
+          <w:lang w:val="en-US" w:eastAsia="it-IT"/>
+        </w:rPr>
+        <w:t xml:space="preserve"> </w:t>
+      </w:r>
+      <w:r>
+        <w:rPr>
+          <w:lang w:val="en-US" w:eastAsia="it-IT"/>
+        </w:rPr>
+        <w:t>which</w:t>
+      </w:r>
+      <w:r>
+        <w:rPr>
+          <w:lang w:val="en-US" w:eastAsia="it-IT"/>
+        </w:rPr>
+        <w:t xml:space="preserve"> have “</w:t>
+      </w:r>
+      <w:proofErr w:type="spellStart"/>
+      <w:r>
+        <w:rPr>
+          <w:i/>
+          <w:iCs/>
+          <w:lang w:val="en-US" w:eastAsia="it-IT"/>
+        </w:rPr>
+        <w:t>nameFilter</w:t>
+      </w:r>
+      <w:proofErr w:type="spellEnd"/>
+      <w:r>
+        <w:rPr>
+          <w:lang w:val="en-US" w:eastAsia="it-IT"/>
+        </w:rPr>
+        <w:t xml:space="preserve">” in the </w:t>
+      </w:r>
+      <w:r>
+        <w:rPr>
+          <w:lang w:val="en-US" w:eastAsia="it-IT"/>
+        </w:rPr>
+        <w:t>name</w:t>
+      </w:r>
+      <w:r>
+        <w:rPr>
+          <w:lang w:val="en-US" w:eastAsia="it-IT"/>
+        </w:rPr>
+        <w:t xml:space="preserve"> and the</w:t>
+      </w:r>
+      <w:r>
+        <w:rPr>
+          <w:lang w:val="en-US" w:eastAsia="it-IT"/>
+        </w:rPr>
+        <w:t xml:space="preserve"> “</w:t>
+      </w:r>
+      <w:proofErr w:type="spellStart"/>
+      <w:r>
+        <w:rPr>
+          <w:i/>
+          <w:iCs/>
+          <w:lang w:val="en-US" w:eastAsia="it-IT"/>
+        </w:rPr>
+        <w:t>addressFilter</w:t>
+      </w:r>
+      <w:proofErr w:type="spellEnd"/>
+      <w:r>
+        <w:rPr>
+          <w:i/>
+          <w:iCs/>
+          <w:lang w:val="en-US" w:eastAsia="it-IT"/>
+        </w:rPr>
+        <w:t>”</w:t>
+      </w:r>
+      <w:r>
+        <w:rPr>
+          <w:lang w:val="en-US" w:eastAsia="it-IT"/>
+        </w:rPr>
+        <w:t xml:space="preserve"> </w:t>
+      </w:r>
+      <w:r>
+        <w:rPr>
+          <w:lang w:val="en-US" w:eastAsia="it-IT"/>
+        </w:rPr>
+        <w:t>in the address,</w:t>
+      </w:r>
+      <w:r>
+        <w:rPr>
+          <w:lang w:val="en-US" w:eastAsia="it-IT"/>
+        </w:rPr>
+        <w:t xml:space="preserve"> if </w:t>
+      </w:r>
+      <w:r>
+        <w:rPr>
+          <w:lang w:val="en-US" w:eastAsia="it-IT"/>
+        </w:rPr>
+        <w:t>some filter</w:t>
+      </w:r>
+      <w:r>
+        <w:rPr>
+          <w:lang w:val="en-US" w:eastAsia="it-IT"/>
+        </w:rPr>
+        <w:t xml:space="preserve"> is not set the filter it’s not taken into consideratio</w:t>
+      </w:r>
+      <w:r>
+        <w:rPr>
+          <w:lang w:val="en-US" w:eastAsia="it-IT"/>
+        </w:rPr>
+        <w:t>n, if all filter are not set it returns all cinemas</w:t>
+      </w:r>
+      <w:r>
+        <w:rPr>
+          <w:lang w:val="en-US" w:eastAsia="it-IT"/>
+        </w:rPr>
+        <w:t>.</w:t>
+      </w:r>
+    </w:p>
+    <w:p>
+      <w:pPr>
+        <w:pStyle w:val="Paragrafoelenco"/>
+        <w:numPr>
+          <w:ilvl w:val="1"/>
+          <w:numId w:val="42"/>
+        </w:numPr>
+        <w:rPr>
+          <w:lang w:val="en-GB" w:eastAsia="it-IT"/>
+        </w:rPr>
+      </w:pPr>
+      <w:r>
+        <w:rPr>
+          <w:lang w:val="en-GB" w:eastAsia="it-IT"/>
+        </w:rPr>
+        <w:t xml:space="preserve">Cinema </w:t>
+      </w:r>
+      <w:proofErr w:type="spellStart"/>
+      <w:proofErr w:type="gramStart"/>
+      <w:r>
+        <w:rPr>
+          <w:b/>
+          <w:bCs/>
+          <w:lang w:val="en-GB" w:eastAsia="it-IT"/>
+        </w:rPr>
+        <w:t>getById</w:t>
+      </w:r>
+      <w:proofErr w:type="spellEnd"/>
+      <w:r>
+        <w:rPr>
+          <w:lang w:val="en-GB" w:eastAsia="it-IT"/>
+        </w:rPr>
+        <w:t>(</w:t>
+      </w:r>
+      <w:proofErr w:type="gramEnd"/>
+      <w:r>
+        <w:rPr>
+          <w:lang w:val="en-GB" w:eastAsia="it-IT"/>
+        </w:rPr>
+        <w:t xml:space="preserve">int </w:t>
+      </w:r>
+      <w:r>
+        <w:rPr>
+          <w:i/>
+          <w:iCs/>
+          <w:lang w:val="en-GB" w:eastAsia="it-IT"/>
+        </w:rPr>
+        <w:t>id</w:t>
+      </w:r>
+      <w:r>
+        <w:rPr>
+          <w:lang w:val="en-GB" w:eastAsia="it-IT"/>
+        </w:rPr>
+        <w:t>)</w:t>
+      </w:r>
+      <w:r>
+        <w:rPr>
+          <w:lang w:val="en-GB" w:eastAsia="it-IT"/>
+        </w:rPr>
+        <w:t xml:space="preserve"> </w:t>
+      </w:r>
+      <w:r>
+        <w:rPr>
+          <w:lang w:val="en-GB" w:eastAsia="it-IT"/>
+        </w:rPr>
+        <w:t xml:space="preserve">returns a specific film identify by his </w:t>
+      </w:r>
+      <w:r>
+        <w:rPr>
+          <w:lang w:val="en-GB" w:eastAsia="it-IT"/>
+        </w:rPr>
+        <w:t>“</w:t>
+      </w:r>
+      <w:r>
+        <w:rPr>
+          <w:i/>
+          <w:iCs/>
+          <w:lang w:val="en-GB" w:eastAsia="it-IT"/>
+        </w:rPr>
+        <w:t>id”</w:t>
+      </w:r>
+    </w:p>
+    <w:p>
+      <w:pPr>
+        <w:pStyle w:val="Paragrafoelenco"/>
+        <w:numPr>
+          <w:ilvl w:val="1"/>
+          <w:numId w:val="42"/>
+        </w:numPr>
+        <w:rPr>
+          <w:lang w:val="en-GB" w:eastAsia="it-IT"/>
+        </w:rPr>
+      </w:pPr>
+      <w:r>
+        <w:rPr>
+          <w:lang w:val="en-GB" w:eastAsia="it-IT"/>
+        </w:rPr>
+        <w:lastRenderedPageBreak/>
+        <w:t xml:space="preserve">void </w:t>
+      </w:r>
+      <w:proofErr w:type="spellStart"/>
+      <w:proofErr w:type="gramStart"/>
+      <w:r>
+        <w:rPr>
+          <w:b/>
+          <w:bCs/>
+          <w:lang w:val="en-GB" w:eastAsia="it-IT"/>
+        </w:rPr>
+        <w:t>addCinema</w:t>
+      </w:r>
+      <w:proofErr w:type="spellEnd"/>
+      <w:r>
+        <w:rPr>
+          <w:lang w:val="en-GB" w:eastAsia="it-IT"/>
+        </w:rPr>
+        <w:t>(</w:t>
+      </w:r>
+      <w:proofErr w:type="gramEnd"/>
+      <w:r>
+        <w:rPr>
+          <w:lang w:val="en-GB" w:eastAsia="it-IT"/>
+        </w:rPr>
+        <w:t xml:space="preserve">String </w:t>
+      </w:r>
+      <w:r>
+        <w:rPr>
+          <w:i/>
+          <w:iCs/>
+          <w:lang w:val="en-GB" w:eastAsia="it-IT"/>
+        </w:rPr>
+        <w:t>name</w:t>
+      </w:r>
+      <w:r>
+        <w:rPr>
+          <w:lang w:val="en-GB" w:eastAsia="it-IT"/>
+        </w:rPr>
+        <w:t xml:space="preserve">, String </w:t>
+      </w:r>
+      <w:r>
+        <w:rPr>
+          <w:i/>
+          <w:iCs/>
+          <w:lang w:val="en-GB" w:eastAsia="it-IT"/>
+        </w:rPr>
+        <w:t>address</w:t>
+      </w:r>
+      <w:r>
+        <w:rPr>
+          <w:lang w:val="en-GB" w:eastAsia="it-IT"/>
+        </w:rPr>
+        <w:t xml:space="preserve">) </w:t>
+      </w:r>
+      <w:r>
+        <w:rPr>
+          <w:lang w:val="en-GB" w:eastAsia="it-IT"/>
+        </w:rPr>
+        <w:t xml:space="preserve">allows to insert a new </w:t>
+      </w:r>
+      <w:r>
+        <w:rPr>
+          <w:lang w:val="en-GB" w:eastAsia="it-IT"/>
+        </w:rPr>
+        <w:t>cinema</w:t>
+      </w:r>
+      <w:r>
+        <w:rPr>
+          <w:lang w:val="en-GB" w:eastAsia="it-IT"/>
+        </w:rPr>
+        <w:t xml:space="preserve"> in the DB, it</w:t>
+      </w:r>
+      <w:r>
+        <w:rPr>
+          <w:lang w:val="en-GB" w:eastAsia="it-IT"/>
+        </w:rPr>
+        <w:t xml:space="preserve"> throws </w:t>
+      </w:r>
+      <w:proofErr w:type="spellStart"/>
+      <w:r>
+        <w:rPr>
+          <w:i/>
+          <w:iCs/>
+          <w:lang w:val="en-GB" w:eastAsia="it-IT"/>
+        </w:rPr>
+        <w:t>UserNotLoggedException</w:t>
+      </w:r>
+      <w:proofErr w:type="spellEnd"/>
+      <w:r>
+        <w:rPr>
+          <w:lang w:val="en-GB" w:eastAsia="it-IT"/>
+        </w:rPr>
+        <w:t xml:space="preserve"> if called with no user logged</w:t>
+      </w:r>
+      <w:r>
+        <w:rPr>
+          <w:lang w:val="en-GB" w:eastAsia="it-IT"/>
+        </w:rPr>
+        <w:t>,</w:t>
+      </w:r>
+      <w:r>
+        <w:rPr>
+          <w:lang w:val="en-GB" w:eastAsia="it-IT"/>
+        </w:rPr>
+        <w:t xml:space="preserve"> or</w:t>
+      </w:r>
+      <w:r>
+        <w:rPr>
+          <w:lang w:val="en-GB" w:eastAsia="it-IT"/>
+        </w:rPr>
+        <w:t xml:space="preserve"> </w:t>
+      </w:r>
+      <w:proofErr w:type="spellStart"/>
+      <w:r>
+        <w:rPr>
+          <w:i/>
+          <w:iCs/>
+          <w:lang w:val="en-GB" w:eastAsia="it-IT"/>
+        </w:rPr>
+        <w:t>InvalidPrivilegeLevelException</w:t>
+      </w:r>
+      <w:proofErr w:type="spellEnd"/>
+      <w:r>
+        <w:rPr>
+          <w:lang w:val="en-GB" w:eastAsia="it-IT"/>
+        </w:rPr>
+        <w:t xml:space="preserve"> if the logged user can’t add a new </w:t>
+      </w:r>
+      <w:proofErr w:type="spellStart"/>
+      <w:r>
+        <w:rPr>
+          <w:lang w:val="en-GB" w:eastAsia="it-IT"/>
+        </w:rPr>
+        <w:t>cineam</w:t>
+      </w:r>
+      <w:proofErr w:type="spellEnd"/>
+    </w:p>
+    <w:p>
+      <w:pPr>
+        <w:pStyle w:val="Paragrafoelenco"/>
+        <w:numPr>
+          <w:ilvl w:val="1"/>
+          <w:numId w:val="42"/>
+        </w:numPr>
+        <w:rPr>
+          <w:lang w:val="en-GB" w:eastAsia="it-IT"/>
+        </w:rPr>
+      </w:pPr>
+      <w:r>
+        <w:rPr>
+          <w:lang w:val="en-GB" w:eastAsia="it-IT"/>
+        </w:rPr>
+        <w:t xml:space="preserve">void </w:t>
+      </w:r>
+      <w:proofErr w:type="spellStart"/>
+      <w:proofErr w:type="gramStart"/>
+      <w:r>
+        <w:rPr>
+          <w:b/>
+          <w:bCs/>
+          <w:lang w:val="en-GB" w:eastAsia="it-IT"/>
+        </w:rPr>
+        <w:t>updateCinema</w:t>
+      </w:r>
+      <w:proofErr w:type="spellEnd"/>
+      <w:r>
+        <w:rPr>
+          <w:lang w:val="en-GB" w:eastAsia="it-IT"/>
+        </w:rPr>
+        <w:t>(</w:t>
+      </w:r>
+      <w:proofErr w:type="gramEnd"/>
+      <w:r>
+        <w:rPr>
+          <w:lang w:val="en-GB" w:eastAsia="it-IT"/>
+        </w:rPr>
+        <w:t xml:space="preserve">Cinema </w:t>
+      </w:r>
+      <w:r>
+        <w:rPr>
+          <w:i/>
+          <w:iCs/>
+          <w:lang w:val="en-GB" w:eastAsia="it-IT"/>
+        </w:rPr>
+        <w:t>cinema</w:t>
+      </w:r>
+      <w:r>
+        <w:rPr>
+          <w:lang w:val="en-GB" w:eastAsia="it-IT"/>
+        </w:rPr>
+        <w:t xml:space="preserve">) </w:t>
+      </w:r>
+      <w:r>
+        <w:rPr>
+          <w:lang w:val="en-GB" w:eastAsia="it-IT"/>
+        </w:rPr>
+        <w:t xml:space="preserve">allows to </w:t>
+      </w:r>
+      <w:r>
+        <w:rPr>
+          <w:lang w:val="en-GB" w:eastAsia="it-IT"/>
+        </w:rPr>
+        <w:t>modify</w:t>
+      </w:r>
+      <w:r>
+        <w:rPr>
+          <w:lang w:val="en-GB" w:eastAsia="it-IT"/>
+        </w:rPr>
+        <w:t xml:space="preserve"> a cinema in the DB, it</w:t>
+      </w:r>
+      <w:r>
+        <w:rPr>
+          <w:lang w:val="en-GB" w:eastAsia="it-IT"/>
+        </w:rPr>
+        <w:t xml:space="preserve"> throws </w:t>
+      </w:r>
+      <w:proofErr w:type="spellStart"/>
+      <w:r>
+        <w:rPr>
+          <w:i/>
+          <w:iCs/>
+          <w:lang w:val="en-GB" w:eastAsia="it-IT"/>
+        </w:rPr>
+        <w:t>UserNotLoggedException</w:t>
+      </w:r>
+      <w:proofErr w:type="spellEnd"/>
+      <w:r>
+        <w:rPr>
+          <w:lang w:val="en-GB" w:eastAsia="it-IT"/>
+        </w:rPr>
+        <w:t xml:space="preserve"> if called with no user logged</w:t>
+      </w:r>
+      <w:r>
+        <w:rPr>
+          <w:lang w:val="en-GB" w:eastAsia="it-IT"/>
+        </w:rPr>
+        <w:t>,</w:t>
+      </w:r>
+      <w:r>
+        <w:rPr>
+          <w:lang w:val="en-GB" w:eastAsia="it-IT"/>
+        </w:rPr>
+        <w:t xml:space="preserve"> or</w:t>
+      </w:r>
+      <w:r>
+        <w:rPr>
+          <w:lang w:val="en-GB" w:eastAsia="it-IT"/>
+        </w:rPr>
+        <w:t xml:space="preserve"> </w:t>
+      </w:r>
+      <w:proofErr w:type="spellStart"/>
+      <w:r>
+        <w:rPr>
+          <w:i/>
+          <w:iCs/>
+          <w:lang w:val="en-GB" w:eastAsia="it-IT"/>
+        </w:rPr>
+        <w:t>InvalidPrivilegeLevelException</w:t>
+      </w:r>
+      <w:proofErr w:type="spellEnd"/>
+      <w:r>
+        <w:rPr>
+          <w:lang w:val="en-GB" w:eastAsia="it-IT"/>
+        </w:rPr>
+        <w:t xml:space="preserve"> if the logged user can’t </w:t>
+      </w:r>
+      <w:r>
+        <w:rPr>
+          <w:lang w:val="en-GB" w:eastAsia="it-IT"/>
+        </w:rPr>
+        <w:t>modify</w:t>
+      </w:r>
+      <w:r>
+        <w:rPr>
+          <w:lang w:val="en-GB" w:eastAsia="it-IT"/>
+        </w:rPr>
+        <w:t xml:space="preserve"> a cine</w:t>
+      </w:r>
+      <w:r>
+        <w:rPr>
+          <w:lang w:val="en-GB" w:eastAsia="it-IT"/>
+        </w:rPr>
+        <w:t>ma</w:t>
+      </w:r>
+    </w:p>
+    <w:p>
+      <w:pPr>
+        <w:pStyle w:val="Paragrafoelenco"/>
+        <w:numPr>
+          <w:ilvl w:val="1"/>
+          <w:numId w:val="42"/>
+        </w:numPr>
+        <w:rPr>
+          <w:lang w:val="en-GB" w:eastAsia="it-IT"/>
+        </w:rPr>
+      </w:pPr>
+      <w:r>
+        <w:rPr>
+          <w:lang w:val="en-GB" w:eastAsia="it-IT"/>
+        </w:rPr>
+        <w:t xml:space="preserve">void </w:t>
+      </w:r>
+      <w:proofErr w:type="spellStart"/>
+      <w:proofErr w:type="gramStart"/>
+      <w:r>
+        <w:rPr>
+          <w:b/>
+          <w:bCs/>
+          <w:lang w:val="en-GB" w:eastAsia="it-IT"/>
+        </w:rPr>
+        <w:t>deleteCinema</w:t>
+      </w:r>
+      <w:proofErr w:type="spellEnd"/>
+      <w:r>
+        <w:rPr>
+          <w:lang w:val="en-GB" w:eastAsia="it-IT"/>
+        </w:rPr>
+        <w:t>(</w:t>
+      </w:r>
+      <w:proofErr w:type="gramEnd"/>
+      <w:r>
+        <w:rPr>
+          <w:lang w:val="en-GB" w:eastAsia="it-IT"/>
+        </w:rPr>
+        <w:t xml:space="preserve">Cinema </w:t>
+      </w:r>
+      <w:r>
+        <w:rPr>
+          <w:i/>
+          <w:iCs/>
+          <w:lang w:val="en-GB" w:eastAsia="it-IT"/>
+        </w:rPr>
+        <w:t>cinema</w:t>
+      </w:r>
+      <w:r>
+        <w:rPr>
+          <w:lang w:val="en-GB" w:eastAsia="it-IT"/>
+        </w:rPr>
+        <w:t xml:space="preserve">) </w:t>
+      </w:r>
+      <w:r>
+        <w:rPr>
+          <w:lang w:val="en-GB" w:eastAsia="it-IT"/>
+        </w:rPr>
+        <w:t xml:space="preserve">allows to </w:t>
+      </w:r>
+      <w:r>
+        <w:rPr>
+          <w:lang w:val="en-GB" w:eastAsia="it-IT"/>
+        </w:rPr>
+        <w:t>delete</w:t>
+      </w:r>
+      <w:r>
+        <w:rPr>
+          <w:lang w:val="en-GB" w:eastAsia="it-IT"/>
+        </w:rPr>
+        <w:t xml:space="preserve"> a cinema in the DB, it</w:t>
+      </w:r>
+      <w:r>
+        <w:rPr>
+          <w:lang w:val="en-GB" w:eastAsia="it-IT"/>
+        </w:rPr>
+        <w:t xml:space="preserve"> throws </w:t>
+      </w:r>
+      <w:proofErr w:type="spellStart"/>
+      <w:r>
+        <w:rPr>
+          <w:i/>
+          <w:iCs/>
+          <w:lang w:val="en-GB" w:eastAsia="it-IT"/>
+        </w:rPr>
+        <w:t>UserNotLoggedException</w:t>
+      </w:r>
+      <w:proofErr w:type="spellEnd"/>
+      <w:r>
+        <w:rPr>
+          <w:lang w:val="en-GB" w:eastAsia="it-IT"/>
+        </w:rPr>
+        <w:t xml:space="preserve"> if called with no user logged</w:t>
+      </w:r>
+      <w:r>
+        <w:rPr>
+          <w:lang w:val="en-GB" w:eastAsia="it-IT"/>
+        </w:rPr>
+        <w:t>,</w:t>
+      </w:r>
+      <w:r>
+        <w:rPr>
+          <w:lang w:val="en-GB" w:eastAsia="it-IT"/>
+        </w:rPr>
+        <w:t xml:space="preserve"> or</w:t>
+      </w:r>
+      <w:r>
+        <w:rPr>
+          <w:lang w:val="en-GB" w:eastAsia="it-IT"/>
+        </w:rPr>
+        <w:t xml:space="preserve"> </w:t>
+      </w:r>
+      <w:proofErr w:type="spellStart"/>
+      <w:r>
+        <w:rPr>
+          <w:i/>
+          <w:iCs/>
+          <w:lang w:val="en-GB" w:eastAsia="it-IT"/>
+        </w:rPr>
+        <w:t>InvalidPrivilegeLevelException</w:t>
+      </w:r>
+      <w:proofErr w:type="spellEnd"/>
+      <w:r>
+        <w:rPr>
+          <w:lang w:val="en-GB" w:eastAsia="it-IT"/>
+        </w:rPr>
+        <w:t xml:space="preserve"> if the logged user can’t </w:t>
+      </w:r>
+      <w:r>
+        <w:rPr>
+          <w:lang w:val="en-GB" w:eastAsia="it-IT"/>
+        </w:rPr>
+        <w:t>delete</w:t>
+      </w:r>
+      <w:r>
+        <w:rPr>
+          <w:lang w:val="en-GB" w:eastAsia="it-IT"/>
+        </w:rPr>
+        <w:t xml:space="preserve"> a cinema</w:t>
+      </w:r>
+    </w:p>
+    <w:p>
+      <w:pPr>
+        <w:pStyle w:val="Paragrafoelenco"/>
+        <w:numPr>
+          <w:ilvl w:val="1"/>
+          <w:numId w:val="42"/>
+        </w:numPr>
+        <w:rPr>
+          <w:lang w:val="en-GB" w:eastAsia="it-IT"/>
+        </w:rPr>
+      </w:pPr>
+      <w:r>
+        <w:rPr>
+          <w:lang w:val="en-GB" w:eastAsia="it-IT"/>
+        </w:rPr>
+        <w:t xml:space="preserve">void </w:t>
+      </w:r>
+      <w:proofErr w:type="spellStart"/>
+      <w:proofErr w:type="gramStart"/>
+      <w:r>
+        <w:rPr>
+          <w:b/>
+          <w:bCs/>
+          <w:lang w:val="en-GB" w:eastAsia="it-IT"/>
+        </w:rPr>
+        <w:t>addFavorite</w:t>
+      </w:r>
+      <w:proofErr w:type="spellEnd"/>
+      <w:r>
+        <w:rPr>
+          <w:lang w:val="en-GB" w:eastAsia="it-IT"/>
+        </w:rPr>
+        <w:t>(</w:t>
+      </w:r>
+      <w:proofErr w:type="gramEnd"/>
+      <w:r>
+        <w:rPr>
+          <w:lang w:val="en-GB" w:eastAsia="it-IT"/>
+        </w:rPr>
+        <w:t xml:space="preserve">Cinema </w:t>
+      </w:r>
+      <w:r>
+        <w:rPr>
+          <w:i/>
+          <w:iCs/>
+          <w:lang w:val="en-GB" w:eastAsia="it-IT"/>
+        </w:rPr>
+        <w:t>cinema</w:t>
+      </w:r>
+      <w:r>
+        <w:rPr>
+          <w:lang w:val="en-GB" w:eastAsia="it-IT"/>
+        </w:rPr>
+        <w:t xml:space="preserve">, User </w:t>
+      </w:r>
+      <w:r>
+        <w:rPr>
+          <w:i/>
+          <w:iCs/>
+          <w:lang w:val="en-GB" w:eastAsia="it-IT"/>
+        </w:rPr>
+        <w:t>user</w:t>
+      </w:r>
+      <w:r>
+        <w:rPr>
+          <w:lang w:val="en-GB" w:eastAsia="it-IT"/>
+        </w:rPr>
+        <w:t>)</w:t>
+      </w:r>
+      <w:r>
+        <w:rPr>
+          <w:lang w:val="en-GB" w:eastAsia="it-IT"/>
+        </w:rPr>
+        <w:t xml:space="preserve"> </w:t>
+      </w:r>
+      <w:r>
+        <w:rPr>
+          <w:lang w:val="en-GB" w:eastAsia="it-IT"/>
+        </w:rPr>
+        <w:t>allows to add a specific “</w:t>
+      </w:r>
+      <w:r>
+        <w:rPr>
+          <w:i/>
+          <w:iCs/>
+          <w:lang w:val="en-GB" w:eastAsia="it-IT"/>
+        </w:rPr>
+        <w:t>film</w:t>
+      </w:r>
+      <w:r>
+        <w:rPr>
+          <w:i/>
+          <w:iCs/>
+          <w:lang w:val="en-GB" w:eastAsia="it-IT"/>
+        </w:rPr>
+        <w:t>”</w:t>
+      </w:r>
+      <w:r>
+        <w:rPr>
+          <w:lang w:val="en-GB" w:eastAsia="it-IT"/>
+        </w:rPr>
+        <w:t xml:space="preserve"> as favourite of a specific “</w:t>
+      </w:r>
+      <w:r>
+        <w:rPr>
+          <w:i/>
+          <w:iCs/>
+          <w:lang w:val="en-GB" w:eastAsia="it-IT"/>
+        </w:rPr>
+        <w:t>user</w:t>
+      </w:r>
+      <w:r>
+        <w:rPr>
+          <w:i/>
+          <w:iCs/>
+          <w:lang w:val="en-GB" w:eastAsia="it-IT"/>
+        </w:rPr>
+        <w:t>”</w:t>
+      </w:r>
+    </w:p>
+    <w:p>
+      <w:pPr>
+        <w:pStyle w:val="Paragrafoelenco"/>
+        <w:numPr>
+          <w:ilvl w:val="1"/>
+          <w:numId w:val="42"/>
+        </w:numPr>
+        <w:rPr>
+          <w:lang w:val="en-GB" w:eastAsia="it-IT"/>
+        </w:rPr>
+      </w:pPr>
+      <w:r>
+        <w:rPr>
+          <w:lang w:val="en-GB" w:eastAsia="it-IT"/>
+        </w:rPr>
+        <w:t xml:space="preserve">void </w:t>
+      </w:r>
+      <w:proofErr w:type="spellStart"/>
+      <w:proofErr w:type="gramStart"/>
+      <w:r>
+        <w:rPr>
+          <w:b/>
+          <w:bCs/>
+          <w:lang w:val="en-GB" w:eastAsia="it-IT"/>
+        </w:rPr>
+        <w:t>removeFavourite</w:t>
+      </w:r>
+      <w:proofErr w:type="spellEnd"/>
+      <w:r>
+        <w:rPr>
+          <w:lang w:val="en-GB" w:eastAsia="it-IT"/>
+        </w:rPr>
+        <w:t>(</w:t>
+      </w:r>
+      <w:proofErr w:type="gramEnd"/>
+      <w:r>
+        <w:rPr>
+          <w:lang w:val="en-GB" w:eastAsia="it-IT"/>
+        </w:rPr>
+        <w:t xml:space="preserve">Cinema </w:t>
+      </w:r>
+      <w:r>
+        <w:rPr>
+          <w:i/>
+          <w:iCs/>
+          <w:lang w:val="en-GB" w:eastAsia="it-IT"/>
+        </w:rPr>
+        <w:t>cinema</w:t>
+      </w:r>
+      <w:r>
+        <w:rPr>
+          <w:lang w:val="en-GB" w:eastAsia="it-IT"/>
+        </w:rPr>
+        <w:t xml:space="preserve">, User </w:t>
+      </w:r>
+      <w:r>
+        <w:rPr>
+          <w:i/>
+          <w:iCs/>
+          <w:lang w:val="en-GB" w:eastAsia="it-IT"/>
+        </w:rPr>
+        <w:t>user</w:t>
+      </w:r>
+      <w:r>
+        <w:rPr>
+          <w:lang w:val="en-GB" w:eastAsia="it-IT"/>
+        </w:rPr>
+        <w:t>)</w:t>
+      </w:r>
+      <w:r>
+        <w:rPr>
+          <w:lang w:val="en-GB" w:eastAsia="it-IT"/>
+        </w:rPr>
+        <w:t xml:space="preserve"> </w:t>
+      </w:r>
+      <w:r>
+        <w:rPr>
+          <w:lang w:val="en-GB" w:eastAsia="it-IT"/>
+        </w:rPr>
+        <w:t>allows to remove a specific “</w:t>
+      </w:r>
+      <w:r>
+        <w:rPr>
+          <w:i/>
+          <w:iCs/>
+          <w:lang w:val="en-GB" w:eastAsia="it-IT"/>
+        </w:rPr>
+        <w:t>film</w:t>
+      </w:r>
+      <w:r>
+        <w:rPr>
+          <w:i/>
+          <w:iCs/>
+          <w:lang w:val="en-GB" w:eastAsia="it-IT"/>
+        </w:rPr>
+        <w:t>”</w:t>
+      </w:r>
+      <w:r>
+        <w:rPr>
+          <w:lang w:val="en-GB" w:eastAsia="it-IT"/>
+        </w:rPr>
+        <w:t xml:space="preserve"> as favourite of a specific “</w:t>
+      </w:r>
+      <w:r>
+        <w:rPr>
+          <w:i/>
+          <w:iCs/>
+          <w:lang w:val="en-GB" w:eastAsia="it-IT"/>
+        </w:rPr>
+        <w:t>user</w:t>
+      </w:r>
+      <w:r>
+        <w:rPr>
+          <w:i/>
+          <w:iCs/>
+          <w:lang w:val="en-GB" w:eastAsia="it-IT"/>
+        </w:rPr>
+        <w:t>”</w:t>
       </w:r>
     </w:p>
     <w:p>
@@ -16869,7 +19184,7 @@
           <w:bCs/>
           <w:lang w:val="en-GB" w:eastAsia="it-IT"/>
         </w:rPr>
-        <w:t>ProjectionServiceInterface</w:t>
+        <w:t>CommentServiceInterface</w:t>
       </w:r>
       <w:proofErr w:type="spellEnd"/>
       <w:r>
@@ -16882,7 +19197,7 @@
         <w:rPr>
           <w:lang w:val="en-US" w:eastAsia="it-IT"/>
         </w:rPr>
-        <w:t>it’s the interface which defines the basic operation that any projection service should have (independent from the technology)</w:t>
+        <w:t>it’s the interface which defines the basic operation that any comment service should have (independent from the technology)</w:t>
       </w:r>
     </w:p>
     <w:p>
@@ -16905,10 +19220,1614 @@
     </w:p>
     <w:p>
       <w:pPr>
-        <w:rPr>
-          <w:lang w:val="en-US" w:eastAsia="it-IT"/>
-        </w:rPr>
-      </w:pPr>
+        <w:pStyle w:val="Paragrafoelenco"/>
+        <w:numPr>
+          <w:ilvl w:val="0"/>
+          <w:numId w:val="42"/>
+        </w:numPr>
+        <w:rPr>
+          <w:lang w:val="en-GB" w:eastAsia="it-IT"/>
+        </w:rPr>
+      </w:pPr>
+      <w:proofErr w:type="spellStart"/>
+      <w:r>
+        <w:rPr>
+          <w:b/>
+          <w:bCs/>
+          <w:lang w:val="en-GB" w:eastAsia="it-IT"/>
+        </w:rPr>
+        <w:t>CommentService</w:t>
+      </w:r>
+      <w:proofErr w:type="spellEnd"/>
+      <w:r>
+        <w:rPr>
+          <w:lang w:val="en-GB" w:eastAsia="it-IT"/>
+        </w:rPr>
+        <w:t xml:space="preserve"> </w:t>
+      </w:r>
+      <w:r>
+        <w:rPr>
+          <w:lang w:val="en-US" w:eastAsia="it-IT"/>
+        </w:rPr>
+        <w:t xml:space="preserve">implements </w:t>
+      </w:r>
+      <w:proofErr w:type="spellStart"/>
+      <w:r>
+        <w:rPr>
+          <w:b/>
+          <w:bCs/>
+          <w:lang w:val="en-GB" w:eastAsia="it-IT"/>
+        </w:rPr>
+        <w:t>CommentServiceInterface</w:t>
+      </w:r>
+      <w:proofErr w:type="spellEnd"/>
+      <w:r>
+        <w:rPr>
+          <w:lang w:val="en-GB" w:eastAsia="it-IT"/>
+        </w:rPr>
+        <w:t xml:space="preserve"> </w:t>
+      </w:r>
+      <w:r>
+        <w:rPr>
+          <w:lang w:val="en-US" w:eastAsia="it-IT"/>
+        </w:rPr>
+        <w:t>and is in charge of manage all operations that are specific for</w:t>
+      </w:r>
+      <w:r>
+        <w:rPr>
+          <w:lang w:val="en-US" w:eastAsia="it-IT"/>
+        </w:rPr>
+        <w:t xml:space="preserve"> </w:t>
+      </w:r>
+      <w:r>
+        <w:rPr>
+          <w:lang w:val="en-US" w:eastAsia="it-IT"/>
+        </w:rPr>
+        <w:t>comments</w:t>
+      </w:r>
+      <w:r>
+        <w:rPr>
+          <w:lang w:val="en-US" w:eastAsia="it-IT"/>
+        </w:rPr>
+        <w:t xml:space="preserve">, in order to work properly it use an </w:t>
+      </w:r>
+      <w:proofErr w:type="spellStart"/>
+      <w:r>
+        <w:rPr>
+          <w:b/>
+          <w:bCs/>
+          <w:lang w:val="en-US" w:eastAsia="it-IT"/>
+        </w:rPr>
+        <w:t>Comment</w:t>
+      </w:r>
+      <w:r>
+        <w:rPr>
+          <w:b/>
+          <w:bCs/>
+          <w:lang w:val="en-US" w:eastAsia="it-IT"/>
+        </w:rPr>
+        <w:t>ManagerDatabaseInterface</w:t>
+      </w:r>
+      <w:proofErr w:type="spellEnd"/>
+      <w:r>
+        <w:rPr>
+          <w:b/>
+          <w:bCs/>
+          <w:lang w:val="en-US" w:eastAsia="it-IT"/>
+        </w:rPr>
+        <w:t xml:space="preserve"> </w:t>
+      </w:r>
+      <w:r>
+        <w:rPr>
+          <w:lang w:val="en-US" w:eastAsia="it-IT"/>
+        </w:rPr>
+        <w:t>to exchange data</w:t>
+      </w:r>
+      <w:r>
+        <w:rPr>
+          <w:b/>
+          <w:bCs/>
+          <w:lang w:val="en-US" w:eastAsia="it-IT"/>
+        </w:rPr>
+        <w:t xml:space="preserve"> </w:t>
+      </w:r>
+      <w:r>
+        <w:rPr>
+          <w:lang w:val="en-US" w:eastAsia="it-IT"/>
+        </w:rPr>
+        <w:t>with the DB</w:t>
+      </w:r>
+      <w:r>
+        <w:rPr>
+          <w:lang w:val="en-US" w:eastAsia="it-IT"/>
+        </w:rPr>
+        <w:t xml:space="preserve">, </w:t>
+      </w:r>
+      <w:r>
+        <w:rPr>
+          <w:lang w:val="en-US" w:eastAsia="it-IT"/>
+        </w:rPr>
+        <w:t xml:space="preserve">an </w:t>
+      </w:r>
+      <w:proofErr w:type="spellStart"/>
+      <w:r>
+        <w:rPr>
+          <w:b/>
+          <w:bCs/>
+          <w:lang w:val="en-US" w:eastAsia="it-IT"/>
+        </w:rPr>
+        <w:t>AuthenticationService</w:t>
+      </w:r>
+      <w:proofErr w:type="spellEnd"/>
+      <w:r>
+        <w:rPr>
+          <w:lang w:val="en-US" w:eastAsia="it-IT"/>
+        </w:rPr>
+        <w:t xml:space="preserve"> in order to retrieve the current logged user</w:t>
+      </w:r>
+      <w:r>
+        <w:rPr>
+          <w:lang w:val="en-US" w:eastAsia="it-IT"/>
+        </w:rPr>
+        <w:t xml:space="preserve"> and </w:t>
+      </w:r>
+      <w:r>
+        <w:rPr>
+          <w:lang w:val="en-US" w:eastAsia="it-IT"/>
+        </w:rPr>
+        <w:t xml:space="preserve">an </w:t>
+      </w:r>
+      <w:proofErr w:type="spellStart"/>
+      <w:r>
+        <w:rPr>
+          <w:b/>
+          <w:bCs/>
+          <w:lang w:val="en-GB" w:eastAsia="it-IT"/>
+        </w:rPr>
+        <w:t>UserServiceInterface</w:t>
+      </w:r>
+      <w:proofErr w:type="spellEnd"/>
+      <w:r>
+        <w:rPr>
+          <w:b/>
+          <w:bCs/>
+          <w:lang w:val="en-GB" w:eastAsia="it-IT"/>
+        </w:rPr>
+        <w:t xml:space="preserve"> </w:t>
+      </w:r>
+      <w:r>
+        <w:rPr>
+          <w:b/>
+          <w:bCs/>
+          <w:lang w:val="en-GB" w:eastAsia="it-IT"/>
+        </w:rPr>
+        <w:t xml:space="preserve"> </w:t>
+      </w:r>
+      <w:r>
+        <w:rPr>
+          <w:lang w:val="en-US" w:eastAsia="it-IT"/>
+        </w:rPr>
+        <w:t xml:space="preserve">for ensure that we have the right privileges </w:t>
+      </w:r>
+      <w:proofErr w:type="spellStart"/>
+      <w:r>
+        <w:rPr>
+          <w:lang w:val="en-US" w:eastAsia="it-IT"/>
+        </w:rPr>
+        <w:t>dempending</w:t>
+      </w:r>
+      <w:proofErr w:type="spellEnd"/>
+      <w:r>
+        <w:rPr>
+          <w:lang w:val="en-US" w:eastAsia="it-IT"/>
+        </w:rPr>
+        <w:t xml:space="preserve"> by the operation that we want perform</w:t>
+      </w:r>
+      <w:r>
+        <w:rPr>
+          <w:lang w:val="en-US" w:eastAsia="it-IT"/>
+        </w:rPr>
+        <w:t xml:space="preserve"> </w:t>
+      </w:r>
+    </w:p>
+    <w:p>
+      <w:pPr>
+        <w:pStyle w:val="Paragrafoelenco"/>
+        <w:numPr>
+          <w:ilvl w:val="1"/>
+          <w:numId w:val="42"/>
+        </w:numPr>
+        <w:rPr>
+          <w:lang w:val="en-GB" w:eastAsia="it-IT"/>
+        </w:rPr>
+      </w:pPr>
+      <w:r>
+        <w:rPr>
+          <w:lang w:val="en-GB" w:eastAsia="it-IT"/>
+        </w:rPr>
+        <w:t xml:space="preserve">Comment </w:t>
+      </w:r>
+      <w:proofErr w:type="spellStart"/>
+      <w:proofErr w:type="gramStart"/>
+      <w:r>
+        <w:rPr>
+          <w:b/>
+          <w:bCs/>
+          <w:lang w:val="en-GB" w:eastAsia="it-IT"/>
+        </w:rPr>
+        <w:t>getById</w:t>
+      </w:r>
+      <w:proofErr w:type="spellEnd"/>
+      <w:r>
+        <w:rPr>
+          <w:lang w:val="en-GB" w:eastAsia="it-IT"/>
+        </w:rPr>
+        <w:t>(</w:t>
+      </w:r>
+      <w:proofErr w:type="gramEnd"/>
+      <w:r>
+        <w:rPr>
+          <w:lang w:val="en-GB" w:eastAsia="it-IT"/>
+        </w:rPr>
+        <w:t xml:space="preserve">int </w:t>
+      </w:r>
+      <w:r>
+        <w:rPr>
+          <w:i/>
+          <w:iCs/>
+          <w:lang w:val="en-GB" w:eastAsia="it-IT"/>
+        </w:rPr>
+        <w:t>id</w:t>
+      </w:r>
+      <w:r>
+        <w:rPr>
+          <w:lang w:val="en-GB" w:eastAsia="it-IT"/>
+        </w:rPr>
+        <w:t>)</w:t>
+      </w:r>
+      <w:r>
+        <w:rPr>
+          <w:lang w:val="en-GB" w:eastAsia="it-IT"/>
+        </w:rPr>
+        <w:t xml:space="preserve"> </w:t>
+      </w:r>
+      <w:r>
+        <w:rPr>
+          <w:lang w:val="en-GB" w:eastAsia="it-IT"/>
+        </w:rPr>
+        <w:t xml:space="preserve">returns a specific film identify by </w:t>
+      </w:r>
+      <w:r>
+        <w:rPr>
+          <w:lang w:val="en-GB" w:eastAsia="it-IT"/>
+        </w:rPr>
+        <w:t>its</w:t>
+      </w:r>
+      <w:r>
+        <w:rPr>
+          <w:lang w:val="en-GB" w:eastAsia="it-IT"/>
+        </w:rPr>
+        <w:t xml:space="preserve"> </w:t>
+      </w:r>
+      <w:r>
+        <w:rPr>
+          <w:lang w:val="en-GB" w:eastAsia="it-IT"/>
+        </w:rPr>
+        <w:t>“</w:t>
+      </w:r>
+      <w:r>
+        <w:rPr>
+          <w:i/>
+          <w:iCs/>
+          <w:lang w:val="en-GB" w:eastAsia="it-IT"/>
+        </w:rPr>
+        <w:t>id”</w:t>
+      </w:r>
+    </w:p>
+    <w:p>
+      <w:pPr>
+        <w:pStyle w:val="Paragrafoelenco"/>
+        <w:numPr>
+          <w:ilvl w:val="1"/>
+          <w:numId w:val="42"/>
+        </w:numPr>
+        <w:rPr>
+          <w:lang w:val="en-GB" w:eastAsia="it-IT"/>
+        </w:rPr>
+      </w:pPr>
+      <w:r>
+        <w:rPr>
+          <w:lang w:val="en-GB" w:eastAsia="it-IT"/>
+        </w:rPr>
+        <w:t xml:space="preserve">void </w:t>
+      </w:r>
+      <w:proofErr w:type="spellStart"/>
+      <w:proofErr w:type="gramStart"/>
+      <w:r>
+        <w:rPr>
+          <w:b/>
+          <w:bCs/>
+          <w:lang w:val="en-GB" w:eastAsia="it-IT"/>
+        </w:rPr>
+        <w:t>addFilmComment</w:t>
+      </w:r>
+      <w:proofErr w:type="spellEnd"/>
+      <w:r>
+        <w:rPr>
+          <w:lang w:val="en-GB" w:eastAsia="it-IT"/>
+        </w:rPr>
+        <w:t>(</w:t>
+      </w:r>
+      <w:proofErr w:type="gramEnd"/>
+      <w:r>
+        <w:rPr>
+          <w:lang w:val="en-GB" w:eastAsia="it-IT"/>
+        </w:rPr>
+        <w:t xml:space="preserve">String </w:t>
+      </w:r>
+      <w:r>
+        <w:rPr>
+          <w:i/>
+          <w:iCs/>
+          <w:lang w:val="en-GB" w:eastAsia="it-IT"/>
+        </w:rPr>
+        <w:t>comment</w:t>
+      </w:r>
+      <w:r>
+        <w:rPr>
+          <w:lang w:val="en-GB" w:eastAsia="it-IT"/>
+        </w:rPr>
+        <w:t xml:space="preserve">, User </w:t>
+      </w:r>
+      <w:proofErr w:type="spellStart"/>
+      <w:r>
+        <w:rPr>
+          <w:i/>
+          <w:iCs/>
+          <w:lang w:val="en-GB" w:eastAsia="it-IT"/>
+        </w:rPr>
+        <w:t>user</w:t>
+      </w:r>
+      <w:proofErr w:type="spellEnd"/>
+      <w:r>
+        <w:rPr>
+          <w:lang w:val="en-GB" w:eastAsia="it-IT"/>
+        </w:rPr>
+        <w:t xml:space="preserve">, Film </w:t>
+      </w:r>
+      <w:r>
+        <w:rPr>
+          <w:i/>
+          <w:iCs/>
+          <w:lang w:val="en-GB" w:eastAsia="it-IT"/>
+        </w:rPr>
+        <w:t>film</w:t>
+      </w:r>
+      <w:r>
+        <w:rPr>
+          <w:lang w:val="en-GB" w:eastAsia="it-IT"/>
+        </w:rPr>
+        <w:t>)</w:t>
+      </w:r>
+      <w:r>
+        <w:rPr>
+          <w:lang w:val="en-GB" w:eastAsia="it-IT"/>
+        </w:rPr>
+        <w:t xml:space="preserve"> creates a new comment for a “</w:t>
+      </w:r>
+      <w:r>
+        <w:rPr>
+          <w:i/>
+          <w:iCs/>
+          <w:lang w:val="en-GB" w:eastAsia="it-IT"/>
+        </w:rPr>
+        <w:t>film</w:t>
+      </w:r>
+      <w:r>
+        <w:rPr>
+          <w:lang w:val="en-GB" w:eastAsia="it-IT"/>
+        </w:rPr>
+        <w:t>” made by a certain “</w:t>
+      </w:r>
+      <w:r>
+        <w:rPr>
+          <w:i/>
+          <w:iCs/>
+          <w:lang w:val="en-GB" w:eastAsia="it-IT"/>
+        </w:rPr>
+        <w:t>user</w:t>
+      </w:r>
+      <w:r>
+        <w:rPr>
+          <w:lang w:val="en-GB" w:eastAsia="it-IT"/>
+        </w:rPr>
+        <w:t>”</w:t>
+      </w:r>
+    </w:p>
+    <w:p>
+      <w:pPr>
+        <w:pStyle w:val="Paragrafoelenco"/>
+        <w:numPr>
+          <w:ilvl w:val="1"/>
+          <w:numId w:val="42"/>
+        </w:numPr>
+        <w:rPr>
+          <w:lang w:val="en-GB" w:eastAsia="it-IT"/>
+        </w:rPr>
+      </w:pPr>
+      <w:r>
+        <w:rPr>
+          <w:lang w:val="en-GB" w:eastAsia="it-IT"/>
+        </w:rPr>
+        <w:t xml:space="preserve">void </w:t>
+      </w:r>
+      <w:proofErr w:type="spellStart"/>
+      <w:proofErr w:type="gramStart"/>
+      <w:r>
+        <w:rPr>
+          <w:b/>
+          <w:bCs/>
+          <w:lang w:val="en-GB" w:eastAsia="it-IT"/>
+        </w:rPr>
+        <w:t>addCinemaComment</w:t>
+      </w:r>
+      <w:proofErr w:type="spellEnd"/>
+      <w:r>
+        <w:rPr>
+          <w:lang w:val="en-GB" w:eastAsia="it-IT"/>
+        </w:rPr>
+        <w:t>(</w:t>
+      </w:r>
+      <w:proofErr w:type="gramEnd"/>
+      <w:r>
+        <w:rPr>
+          <w:lang w:val="en-GB" w:eastAsia="it-IT"/>
+        </w:rPr>
+        <w:t xml:space="preserve">String </w:t>
+      </w:r>
+      <w:r>
+        <w:rPr>
+          <w:i/>
+          <w:iCs/>
+          <w:lang w:val="en-GB" w:eastAsia="it-IT"/>
+        </w:rPr>
+        <w:t>comment</w:t>
+      </w:r>
+      <w:r>
+        <w:rPr>
+          <w:lang w:val="en-GB" w:eastAsia="it-IT"/>
+        </w:rPr>
+        <w:t xml:space="preserve">, User </w:t>
+      </w:r>
+      <w:proofErr w:type="spellStart"/>
+      <w:r>
+        <w:rPr>
+          <w:lang w:val="en-GB" w:eastAsia="it-IT"/>
+        </w:rPr>
+        <w:t>user</w:t>
+      </w:r>
+      <w:proofErr w:type="spellEnd"/>
+      <w:r>
+        <w:rPr>
+          <w:lang w:val="en-GB" w:eastAsia="it-IT"/>
+        </w:rPr>
+        <w:t xml:space="preserve">, Cinema </w:t>
+      </w:r>
+      <w:r>
+        <w:rPr>
+          <w:i/>
+          <w:iCs/>
+          <w:lang w:val="en-GB" w:eastAsia="it-IT"/>
+        </w:rPr>
+        <w:t>cinema</w:t>
+      </w:r>
+      <w:r>
+        <w:rPr>
+          <w:lang w:val="en-GB" w:eastAsia="it-IT"/>
+        </w:rPr>
+        <w:t>)</w:t>
+      </w:r>
+      <w:r>
+        <w:rPr>
+          <w:lang w:val="en-GB" w:eastAsia="it-IT"/>
+        </w:rPr>
+        <w:t xml:space="preserve"> </w:t>
+      </w:r>
+      <w:r>
+        <w:rPr>
+          <w:lang w:val="en-GB" w:eastAsia="it-IT"/>
+        </w:rPr>
+        <w:t>creates a new comment for a “</w:t>
+      </w:r>
+      <w:r>
+        <w:rPr>
+          <w:i/>
+          <w:iCs/>
+          <w:lang w:val="en-GB" w:eastAsia="it-IT"/>
+        </w:rPr>
+        <w:t>cinema</w:t>
+      </w:r>
+      <w:r>
+        <w:rPr>
+          <w:lang w:val="en-GB" w:eastAsia="it-IT"/>
+        </w:rPr>
+        <w:t>” made by a certain “</w:t>
+      </w:r>
+      <w:r>
+        <w:rPr>
+          <w:i/>
+          <w:iCs/>
+          <w:lang w:val="en-GB" w:eastAsia="it-IT"/>
+        </w:rPr>
+        <w:t>user</w:t>
+      </w:r>
+      <w:r>
+        <w:rPr>
+          <w:lang w:val="en-GB" w:eastAsia="it-IT"/>
+        </w:rPr>
+        <w:t>”</w:t>
+      </w:r>
+    </w:p>
+    <w:p>
+      <w:pPr>
+        <w:pStyle w:val="Paragrafoelenco"/>
+        <w:numPr>
+          <w:ilvl w:val="1"/>
+          <w:numId w:val="42"/>
+        </w:numPr>
+        <w:rPr>
+          <w:lang w:val="en-GB" w:eastAsia="it-IT"/>
+        </w:rPr>
+      </w:pPr>
+      <w:r>
+        <w:rPr>
+          <w:lang w:val="en-GB" w:eastAsia="it-IT"/>
+        </w:rPr>
+        <w:t xml:space="preserve">void </w:t>
+      </w:r>
+      <w:proofErr w:type="gramStart"/>
+      <w:r>
+        <w:rPr>
+          <w:b/>
+          <w:bCs/>
+          <w:lang w:val="en-GB" w:eastAsia="it-IT"/>
+        </w:rPr>
+        <w:t>update</w:t>
+      </w:r>
+      <w:r>
+        <w:rPr>
+          <w:lang w:val="en-GB" w:eastAsia="it-IT"/>
+        </w:rPr>
+        <w:t>(</w:t>
+      </w:r>
+      <w:proofErr w:type="gramEnd"/>
+      <w:r>
+        <w:rPr>
+          <w:lang w:val="en-GB" w:eastAsia="it-IT"/>
+        </w:rPr>
+        <w:t xml:space="preserve">Comment </w:t>
+      </w:r>
+      <w:r>
+        <w:rPr>
+          <w:i/>
+          <w:iCs/>
+          <w:lang w:val="en-GB" w:eastAsia="it-IT"/>
+        </w:rPr>
+        <w:t>comment</w:t>
+      </w:r>
+      <w:r>
+        <w:rPr>
+          <w:lang w:val="en-GB" w:eastAsia="it-IT"/>
+        </w:rPr>
+        <w:t>)</w:t>
+      </w:r>
+      <w:r>
+        <w:rPr>
+          <w:lang w:val="en-GB" w:eastAsia="it-IT"/>
+        </w:rPr>
+        <w:t xml:space="preserve"> </w:t>
+      </w:r>
+      <w:r>
+        <w:rPr>
+          <w:lang w:val="en-GB" w:eastAsia="it-IT"/>
+        </w:rPr>
+        <w:t xml:space="preserve">allows to modify a </w:t>
+      </w:r>
+      <w:r>
+        <w:rPr>
+          <w:lang w:val="en-GB" w:eastAsia="it-IT"/>
+        </w:rPr>
+        <w:t>comment</w:t>
+      </w:r>
+      <w:r>
+        <w:rPr>
+          <w:lang w:val="en-GB" w:eastAsia="it-IT"/>
+        </w:rPr>
+        <w:t xml:space="preserve"> in the DB, it</w:t>
+      </w:r>
+      <w:r>
+        <w:rPr>
+          <w:lang w:val="en-GB" w:eastAsia="it-IT"/>
+        </w:rPr>
+        <w:t xml:space="preserve"> throws </w:t>
+      </w:r>
+      <w:proofErr w:type="spellStart"/>
+      <w:r>
+        <w:rPr>
+          <w:i/>
+          <w:iCs/>
+          <w:lang w:val="en-GB" w:eastAsia="it-IT"/>
+        </w:rPr>
+        <w:t>UserNotLoggedException</w:t>
+      </w:r>
+      <w:proofErr w:type="spellEnd"/>
+      <w:r>
+        <w:rPr>
+          <w:lang w:val="en-GB" w:eastAsia="it-IT"/>
+        </w:rPr>
+        <w:t xml:space="preserve"> if called with no user logged</w:t>
+      </w:r>
+      <w:r>
+        <w:rPr>
+          <w:lang w:val="en-GB" w:eastAsia="it-IT"/>
+        </w:rPr>
+        <w:t>,</w:t>
+      </w:r>
+      <w:r>
+        <w:rPr>
+          <w:lang w:val="en-GB" w:eastAsia="it-IT"/>
+        </w:rPr>
+        <w:t xml:space="preserve"> or</w:t>
+      </w:r>
+      <w:r>
+        <w:rPr>
+          <w:lang w:val="en-GB" w:eastAsia="it-IT"/>
+        </w:rPr>
+        <w:t xml:space="preserve"> </w:t>
+      </w:r>
+      <w:proofErr w:type="spellStart"/>
+      <w:r>
+        <w:rPr>
+          <w:i/>
+          <w:iCs/>
+          <w:lang w:val="en-GB" w:eastAsia="it-IT"/>
+        </w:rPr>
+        <w:t>InvalidPrivilegeLevelException</w:t>
+      </w:r>
+      <w:proofErr w:type="spellEnd"/>
+      <w:r>
+        <w:rPr>
+          <w:lang w:val="en-GB" w:eastAsia="it-IT"/>
+        </w:rPr>
+        <w:t xml:space="preserve"> if the logged user can’t modify </w:t>
+      </w:r>
+      <w:r>
+        <w:rPr>
+          <w:lang w:val="en-GB" w:eastAsia="it-IT"/>
+        </w:rPr>
+        <w:t>the comment</w:t>
+      </w:r>
+    </w:p>
+    <w:p>
+      <w:pPr>
+        <w:pStyle w:val="Paragrafoelenco"/>
+        <w:numPr>
+          <w:ilvl w:val="1"/>
+          <w:numId w:val="42"/>
+        </w:numPr>
+        <w:rPr>
+          <w:lang w:val="en-GB" w:eastAsia="it-IT"/>
+        </w:rPr>
+      </w:pPr>
+      <w:r>
+        <w:rPr>
+          <w:lang w:val="en-GB" w:eastAsia="it-IT"/>
+        </w:rPr>
+        <w:t xml:space="preserve">void </w:t>
+      </w:r>
+      <w:proofErr w:type="gramStart"/>
+      <w:r>
+        <w:rPr>
+          <w:b/>
+          <w:bCs/>
+          <w:lang w:val="en-GB" w:eastAsia="it-IT"/>
+        </w:rPr>
+        <w:t>delete</w:t>
+      </w:r>
+      <w:r>
+        <w:rPr>
+          <w:lang w:val="en-GB" w:eastAsia="it-IT"/>
+        </w:rPr>
+        <w:t>(</w:t>
+      </w:r>
+      <w:proofErr w:type="gramEnd"/>
+      <w:r>
+        <w:rPr>
+          <w:lang w:val="en-GB" w:eastAsia="it-IT"/>
+        </w:rPr>
+        <w:t xml:space="preserve">Comment </w:t>
+      </w:r>
+      <w:r>
+        <w:rPr>
+          <w:i/>
+          <w:iCs/>
+          <w:lang w:val="en-GB" w:eastAsia="it-IT"/>
+        </w:rPr>
+        <w:t>comment</w:t>
+      </w:r>
+      <w:r>
+        <w:rPr>
+          <w:lang w:val="en-GB" w:eastAsia="it-IT"/>
+        </w:rPr>
+        <w:t xml:space="preserve">) </w:t>
+      </w:r>
+      <w:r>
+        <w:rPr>
+          <w:lang w:val="en-GB" w:eastAsia="it-IT"/>
+        </w:rPr>
+        <w:t xml:space="preserve">allows to </w:t>
+      </w:r>
+      <w:r>
+        <w:rPr>
+          <w:lang w:val="en-GB" w:eastAsia="it-IT"/>
+        </w:rPr>
+        <w:t>delete</w:t>
+      </w:r>
+      <w:r>
+        <w:rPr>
+          <w:lang w:val="en-GB" w:eastAsia="it-IT"/>
+        </w:rPr>
+        <w:t xml:space="preserve"> a comment in the DB, it</w:t>
+      </w:r>
+      <w:r>
+        <w:rPr>
+          <w:lang w:val="en-GB" w:eastAsia="it-IT"/>
+        </w:rPr>
+        <w:t xml:space="preserve"> throws </w:t>
+      </w:r>
+      <w:proofErr w:type="spellStart"/>
+      <w:r>
+        <w:rPr>
+          <w:i/>
+          <w:iCs/>
+          <w:lang w:val="en-GB" w:eastAsia="it-IT"/>
+        </w:rPr>
+        <w:t>UserNotLoggedException</w:t>
+      </w:r>
+      <w:proofErr w:type="spellEnd"/>
+      <w:r>
+        <w:rPr>
+          <w:lang w:val="en-GB" w:eastAsia="it-IT"/>
+        </w:rPr>
+        <w:t xml:space="preserve"> if called with no user logged</w:t>
+      </w:r>
+      <w:r>
+        <w:rPr>
+          <w:lang w:val="en-GB" w:eastAsia="it-IT"/>
+        </w:rPr>
+        <w:t>,</w:t>
+      </w:r>
+      <w:r>
+        <w:rPr>
+          <w:lang w:val="en-GB" w:eastAsia="it-IT"/>
+        </w:rPr>
+        <w:t xml:space="preserve"> or</w:t>
+      </w:r>
+      <w:r>
+        <w:rPr>
+          <w:lang w:val="en-GB" w:eastAsia="it-IT"/>
+        </w:rPr>
+        <w:t xml:space="preserve"> </w:t>
+      </w:r>
+      <w:proofErr w:type="spellStart"/>
+      <w:r>
+        <w:rPr>
+          <w:i/>
+          <w:iCs/>
+          <w:lang w:val="en-GB" w:eastAsia="it-IT"/>
+        </w:rPr>
+        <w:t>InvalidPrivilegeLevelException</w:t>
+      </w:r>
+      <w:proofErr w:type="spellEnd"/>
+      <w:r>
+        <w:rPr>
+          <w:lang w:val="en-GB" w:eastAsia="it-IT"/>
+        </w:rPr>
+        <w:t xml:space="preserve"> if the logged user can’t </w:t>
+      </w:r>
+      <w:r>
+        <w:rPr>
+          <w:lang w:val="en-GB" w:eastAsia="it-IT"/>
+        </w:rPr>
+        <w:t>delete</w:t>
+      </w:r>
+      <w:r>
+        <w:rPr>
+          <w:lang w:val="en-GB" w:eastAsia="it-IT"/>
+        </w:rPr>
+        <w:t xml:space="preserve"> the comment</w:t>
+      </w:r>
+    </w:p>
+    <w:p>
+      <w:pPr>
+        <w:pStyle w:val="Paragrafoelenco"/>
+        <w:numPr>
+          <w:ilvl w:val="0"/>
+          <w:numId w:val="42"/>
+        </w:numPr>
+        <w:rPr>
+          <w:lang w:val="en-GB" w:eastAsia="it-IT"/>
+        </w:rPr>
+      </w:pPr>
+      <w:proofErr w:type="spellStart"/>
+      <w:r>
+        <w:rPr>
+          <w:b/>
+          <w:bCs/>
+          <w:lang w:val="en-GB" w:eastAsia="it-IT"/>
+        </w:rPr>
+        <w:t>ProjectionServiceInterface</w:t>
+      </w:r>
+      <w:proofErr w:type="spellEnd"/>
+      <w:r>
+        <w:rPr>
+          <w:lang w:val="en-GB" w:eastAsia="it-IT"/>
+        </w:rPr>
+        <w:t xml:space="preserve"> </w:t>
+      </w:r>
+      <w:r>
+        <w:rPr>
+          <w:lang w:val="en-US" w:eastAsia="it-IT"/>
+        </w:rPr>
+        <w:t>it’s the interface which defines the basic operation that any projection service should have (independent from the technology)</w:t>
+      </w:r>
+    </w:p>
+    <w:p>
+      <w:pPr>
+        <w:pStyle w:val="Paragrafoelenco"/>
+        <w:numPr>
+          <w:ilvl w:val="1"/>
+          <w:numId w:val="42"/>
+        </w:numPr>
+        <w:rPr>
+          <w:lang w:val="en-GB" w:eastAsia="it-IT"/>
+        </w:rPr>
+      </w:pPr>
+      <w:r>
+        <w:rPr>
+          <w:lang w:val="en-GB" w:eastAsia="it-IT"/>
+        </w:rPr>
+        <w:t>we will see the methods in detail in the class which implement it</w:t>
+      </w:r>
+    </w:p>
+    <w:p>
+      <w:pPr>
+        <w:pStyle w:val="Paragrafoelenco"/>
+        <w:numPr>
+          <w:ilvl w:val="0"/>
+          <w:numId w:val="42"/>
+        </w:numPr>
+        <w:rPr>
+          <w:lang w:val="en-GB" w:eastAsia="it-IT"/>
+        </w:rPr>
+      </w:pPr>
+      <w:proofErr w:type="spellStart"/>
+      <w:r>
+        <w:rPr>
+          <w:b/>
+          <w:bCs/>
+          <w:lang w:val="en-GB" w:eastAsia="it-IT"/>
+        </w:rPr>
+        <w:t>ProjectionService</w:t>
+      </w:r>
+      <w:proofErr w:type="spellEnd"/>
+      <w:r>
+        <w:rPr>
+          <w:b/>
+          <w:bCs/>
+          <w:lang w:val="en-GB" w:eastAsia="it-IT"/>
+        </w:rPr>
+        <w:t xml:space="preserve"> </w:t>
+      </w:r>
+      <w:r>
+        <w:rPr>
+          <w:lang w:val="en-US" w:eastAsia="it-IT"/>
+        </w:rPr>
+        <w:t xml:space="preserve">implements </w:t>
+      </w:r>
+      <w:proofErr w:type="spellStart"/>
+      <w:r>
+        <w:rPr>
+          <w:b/>
+          <w:bCs/>
+          <w:lang w:val="en-GB" w:eastAsia="it-IT"/>
+        </w:rPr>
+        <w:t>ProjectionServiceInterface</w:t>
+      </w:r>
+      <w:proofErr w:type="spellEnd"/>
+      <w:r>
+        <w:rPr>
+          <w:lang w:val="en-GB" w:eastAsia="it-IT"/>
+        </w:rPr>
+        <w:t xml:space="preserve"> </w:t>
+      </w:r>
+      <w:r>
+        <w:rPr>
+          <w:lang w:val="en-US" w:eastAsia="it-IT"/>
+        </w:rPr>
+        <w:t>and is in charge of manage all operations that are specific for</w:t>
+      </w:r>
+      <w:r>
+        <w:rPr>
+          <w:lang w:val="en-US" w:eastAsia="it-IT"/>
+        </w:rPr>
+        <w:t xml:space="preserve"> </w:t>
+      </w:r>
+      <w:r>
+        <w:rPr>
+          <w:lang w:val="en-US" w:eastAsia="it-IT"/>
+        </w:rPr>
+        <w:t>projections</w:t>
+      </w:r>
+      <w:r>
+        <w:rPr>
+          <w:lang w:val="en-US" w:eastAsia="it-IT"/>
+        </w:rPr>
+        <w:t xml:space="preserve">, in order to work properly it use an </w:t>
+      </w:r>
+      <w:proofErr w:type="spellStart"/>
+      <w:r>
+        <w:rPr>
+          <w:b/>
+          <w:bCs/>
+          <w:lang w:val="en-US" w:eastAsia="it-IT"/>
+        </w:rPr>
+        <w:t>Comment</w:t>
+      </w:r>
+      <w:r>
+        <w:rPr>
+          <w:b/>
+          <w:bCs/>
+          <w:lang w:val="en-US" w:eastAsia="it-IT"/>
+        </w:rPr>
+        <w:t>ManagerDatabaseInterface</w:t>
+      </w:r>
+      <w:proofErr w:type="spellEnd"/>
+      <w:r>
+        <w:rPr>
+          <w:b/>
+          <w:bCs/>
+          <w:lang w:val="en-US" w:eastAsia="it-IT"/>
+        </w:rPr>
+        <w:t xml:space="preserve"> </w:t>
+      </w:r>
+      <w:r>
+        <w:rPr>
+          <w:lang w:val="en-US" w:eastAsia="it-IT"/>
+        </w:rPr>
+        <w:t>to exchange data</w:t>
+      </w:r>
+      <w:r>
+        <w:rPr>
+          <w:b/>
+          <w:bCs/>
+          <w:lang w:val="en-US" w:eastAsia="it-IT"/>
+        </w:rPr>
+        <w:t xml:space="preserve"> </w:t>
+      </w:r>
+      <w:r>
+        <w:rPr>
+          <w:lang w:val="en-US" w:eastAsia="it-IT"/>
+        </w:rPr>
+        <w:t>with the DB</w:t>
+      </w:r>
+      <w:r>
+        <w:rPr>
+          <w:lang w:val="en-US" w:eastAsia="it-IT"/>
+        </w:rPr>
+        <w:t xml:space="preserve"> and an </w:t>
+      </w:r>
+      <w:proofErr w:type="spellStart"/>
+      <w:r>
+        <w:rPr>
+          <w:b/>
+          <w:bCs/>
+          <w:lang w:val="en-GB" w:eastAsia="it-IT"/>
+        </w:rPr>
+        <w:t>UserServiceInterface</w:t>
+      </w:r>
+      <w:proofErr w:type="spellEnd"/>
+      <w:r>
+        <w:rPr>
+          <w:b/>
+          <w:bCs/>
+          <w:lang w:val="en-GB" w:eastAsia="it-IT"/>
+        </w:rPr>
+        <w:t xml:space="preserve"> </w:t>
+      </w:r>
+      <w:r>
+        <w:rPr>
+          <w:b/>
+          <w:bCs/>
+          <w:lang w:val="en-GB" w:eastAsia="it-IT"/>
+        </w:rPr>
+        <w:t xml:space="preserve"> </w:t>
+      </w:r>
+      <w:r>
+        <w:rPr>
+          <w:lang w:val="en-US" w:eastAsia="it-IT"/>
+        </w:rPr>
+        <w:t xml:space="preserve">for ensure that we have the right privileges </w:t>
+      </w:r>
+      <w:proofErr w:type="spellStart"/>
+      <w:r>
+        <w:rPr>
+          <w:lang w:val="en-US" w:eastAsia="it-IT"/>
+        </w:rPr>
+        <w:t>dempending</w:t>
+      </w:r>
+      <w:proofErr w:type="spellEnd"/>
+      <w:r>
+        <w:rPr>
+          <w:lang w:val="en-US" w:eastAsia="it-IT"/>
+        </w:rPr>
+        <w:t xml:space="preserve"> by the operation that we want perform </w:t>
+      </w:r>
+    </w:p>
+    <w:p>
+      <w:pPr>
+        <w:pStyle w:val="Paragrafoelenco"/>
+        <w:numPr>
+          <w:ilvl w:val="1"/>
+          <w:numId w:val="42"/>
+        </w:numPr>
+        <w:rPr>
+          <w:lang w:val="en-GB" w:eastAsia="it-IT"/>
+        </w:rPr>
+      </w:pPr>
+      <w:r>
+        <w:rPr>
+          <w:lang w:val="en-GB" w:eastAsia="it-IT"/>
+        </w:rPr>
+        <w:t xml:space="preserve">void </w:t>
+      </w:r>
+      <w:proofErr w:type="spellStart"/>
+      <w:proofErr w:type="gramStart"/>
+      <w:r>
+        <w:rPr>
+          <w:lang w:val="en-GB" w:eastAsia="it-IT"/>
+        </w:rPr>
+        <w:t>addProjection</w:t>
+      </w:r>
+      <w:proofErr w:type="spellEnd"/>
+      <w:r>
+        <w:rPr>
+          <w:lang w:val="en-GB" w:eastAsia="it-IT"/>
+        </w:rPr>
+        <w:t>(</w:t>
+      </w:r>
+      <w:proofErr w:type="gramEnd"/>
+      <w:r>
+        <w:rPr>
+          <w:lang w:val="en-GB" w:eastAsia="it-IT"/>
+        </w:rPr>
+        <w:t xml:space="preserve">Cinema c, Film f, Date d, int room) </w:t>
+      </w:r>
+      <w:r>
+        <w:rPr>
+          <w:lang w:val="en-GB" w:eastAsia="it-IT"/>
+        </w:rPr>
+        <w:t xml:space="preserve">allows to insert a new </w:t>
+      </w:r>
+      <w:r>
+        <w:rPr>
+          <w:lang w:val="en-GB" w:eastAsia="it-IT"/>
+        </w:rPr>
+        <w:t>projection</w:t>
+      </w:r>
+      <w:r>
+        <w:rPr>
+          <w:lang w:val="en-GB" w:eastAsia="it-IT"/>
+        </w:rPr>
+        <w:t xml:space="preserve"> in the DB, it</w:t>
+      </w:r>
+      <w:r>
+        <w:rPr>
+          <w:lang w:val="en-GB" w:eastAsia="it-IT"/>
+        </w:rPr>
+        <w:t xml:space="preserve"> throws </w:t>
+      </w:r>
+      <w:proofErr w:type="spellStart"/>
+      <w:r>
+        <w:rPr>
+          <w:i/>
+          <w:iCs/>
+          <w:lang w:val="en-GB" w:eastAsia="it-IT"/>
+        </w:rPr>
+        <w:t>UserNotLoggedException</w:t>
+      </w:r>
+      <w:proofErr w:type="spellEnd"/>
+      <w:r>
+        <w:rPr>
+          <w:lang w:val="en-GB" w:eastAsia="it-IT"/>
+        </w:rPr>
+        <w:t xml:space="preserve"> if called with no user </w:t>
+      </w:r>
+      <w:r>
+        <w:rPr>
+          <w:lang w:val="en-GB" w:eastAsia="it-IT"/>
+        </w:rPr>
+        <w:lastRenderedPageBreak/>
+        <w:t>logged</w:t>
+      </w:r>
+      <w:r>
+        <w:rPr>
+          <w:lang w:val="en-GB" w:eastAsia="it-IT"/>
+        </w:rPr>
+        <w:t>,</w:t>
+      </w:r>
+      <w:r>
+        <w:rPr>
+          <w:lang w:val="en-GB" w:eastAsia="it-IT"/>
+        </w:rPr>
+        <w:t xml:space="preserve"> or</w:t>
+      </w:r>
+      <w:r>
+        <w:rPr>
+          <w:lang w:val="en-GB" w:eastAsia="it-IT"/>
+        </w:rPr>
+        <w:t xml:space="preserve"> </w:t>
+      </w:r>
+      <w:proofErr w:type="spellStart"/>
+      <w:r>
+        <w:rPr>
+          <w:i/>
+          <w:iCs/>
+          <w:lang w:val="en-GB" w:eastAsia="it-IT"/>
+        </w:rPr>
+        <w:t>InvalidPrivilegeLevelException</w:t>
+      </w:r>
+      <w:proofErr w:type="spellEnd"/>
+      <w:r>
+        <w:rPr>
+          <w:lang w:val="en-GB" w:eastAsia="it-IT"/>
+        </w:rPr>
+        <w:t xml:space="preserve"> if the logged user can’t add a new </w:t>
+      </w:r>
+      <w:r>
+        <w:rPr>
+          <w:lang w:val="en-GB" w:eastAsia="it-IT"/>
+        </w:rPr>
+        <w:t>projection</w:t>
+      </w:r>
+    </w:p>
+    <w:p>
+      <w:pPr>
+        <w:pStyle w:val="Paragrafoelenco"/>
+        <w:numPr>
+          <w:ilvl w:val="1"/>
+          <w:numId w:val="42"/>
+        </w:numPr>
+        <w:rPr>
+          <w:lang w:val="en-GB" w:eastAsia="it-IT"/>
+        </w:rPr>
+      </w:pPr>
+      <w:r>
+        <w:rPr>
+          <w:lang w:val="en-GB" w:eastAsia="it-IT"/>
+        </w:rPr>
+        <w:t xml:space="preserve">void </w:t>
+      </w:r>
+      <w:proofErr w:type="spellStart"/>
+      <w:proofErr w:type="gramStart"/>
+      <w:r>
+        <w:rPr>
+          <w:lang w:val="en-GB" w:eastAsia="it-IT"/>
+        </w:rPr>
+        <w:t>removeProjection</w:t>
+      </w:r>
+      <w:proofErr w:type="spellEnd"/>
+      <w:r>
+        <w:rPr>
+          <w:lang w:val="en-GB" w:eastAsia="it-IT"/>
+        </w:rPr>
+        <w:t>(</w:t>
+      </w:r>
+      <w:proofErr w:type="gramEnd"/>
+      <w:r>
+        <w:rPr>
+          <w:lang w:val="en-GB" w:eastAsia="it-IT"/>
+        </w:rPr>
+        <w:t xml:space="preserve">int </w:t>
+      </w:r>
+      <w:proofErr w:type="spellStart"/>
+      <w:r>
+        <w:rPr>
+          <w:lang w:val="en-GB" w:eastAsia="it-IT"/>
+        </w:rPr>
+        <w:t>projectionId</w:t>
+      </w:r>
+      <w:proofErr w:type="spellEnd"/>
+      <w:r>
+        <w:rPr>
+          <w:lang w:val="en-GB" w:eastAsia="it-IT"/>
+        </w:rPr>
+        <w:t>)</w:t>
+      </w:r>
+      <w:r>
+        <w:rPr>
+          <w:lang w:val="en-GB" w:eastAsia="it-IT"/>
+        </w:rPr>
+        <w:t xml:space="preserve"> </w:t>
+      </w:r>
+      <w:r>
+        <w:rPr>
+          <w:lang w:val="en-GB" w:eastAsia="it-IT"/>
+        </w:rPr>
+        <w:t xml:space="preserve">allows to </w:t>
+      </w:r>
+      <w:r>
+        <w:rPr>
+          <w:lang w:val="en-GB" w:eastAsia="it-IT"/>
+        </w:rPr>
+        <w:t>delete</w:t>
+      </w:r>
+      <w:r>
+        <w:rPr>
+          <w:lang w:val="en-GB" w:eastAsia="it-IT"/>
+        </w:rPr>
+        <w:t xml:space="preserve"> a projection in the DB, it</w:t>
+      </w:r>
+      <w:r>
+        <w:rPr>
+          <w:lang w:val="en-GB" w:eastAsia="it-IT"/>
+        </w:rPr>
+        <w:t xml:space="preserve"> throws </w:t>
+      </w:r>
+      <w:proofErr w:type="spellStart"/>
+      <w:r>
+        <w:rPr>
+          <w:i/>
+          <w:iCs/>
+          <w:lang w:val="en-GB" w:eastAsia="it-IT"/>
+        </w:rPr>
+        <w:t>UserNotLoggedException</w:t>
+      </w:r>
+      <w:proofErr w:type="spellEnd"/>
+      <w:r>
+        <w:rPr>
+          <w:lang w:val="en-GB" w:eastAsia="it-IT"/>
+        </w:rPr>
+        <w:t xml:space="preserve"> if called with no user logged</w:t>
+      </w:r>
+      <w:r>
+        <w:rPr>
+          <w:lang w:val="en-GB" w:eastAsia="it-IT"/>
+        </w:rPr>
+        <w:t>,</w:t>
+      </w:r>
+      <w:r>
+        <w:rPr>
+          <w:lang w:val="en-GB" w:eastAsia="it-IT"/>
+        </w:rPr>
+        <w:t xml:space="preserve"> or</w:t>
+      </w:r>
+      <w:r>
+        <w:rPr>
+          <w:lang w:val="en-GB" w:eastAsia="it-IT"/>
+        </w:rPr>
+        <w:t xml:space="preserve"> </w:t>
+      </w:r>
+      <w:proofErr w:type="spellStart"/>
+      <w:r>
+        <w:rPr>
+          <w:i/>
+          <w:iCs/>
+          <w:lang w:val="en-GB" w:eastAsia="it-IT"/>
+        </w:rPr>
+        <w:t>InvalidPrivilegeLevelException</w:t>
+      </w:r>
+      <w:proofErr w:type="spellEnd"/>
+      <w:r>
+        <w:rPr>
+          <w:lang w:val="en-GB" w:eastAsia="it-IT"/>
+        </w:rPr>
+        <w:t xml:space="preserve"> if the logged user can’t </w:t>
+      </w:r>
+      <w:r>
+        <w:rPr>
+          <w:lang w:val="en-GB" w:eastAsia="it-IT"/>
+        </w:rPr>
+        <w:t>delete</w:t>
+      </w:r>
+      <w:r>
+        <w:rPr>
+          <w:lang w:val="en-GB" w:eastAsia="it-IT"/>
+        </w:rPr>
+        <w:t xml:space="preserve"> a </w:t>
+      </w:r>
+      <w:bookmarkStart w:id="13" w:name="_GoBack"/>
+      <w:bookmarkEnd w:id="13"/>
+      <w:r>
+        <w:rPr>
+          <w:lang w:val="en-GB" w:eastAsia="it-IT"/>
+        </w:rPr>
+        <w:t>projection</w:t>
+      </w:r>
+    </w:p>
+    <w:p>
+      <w:pPr>
+        <w:pStyle w:val="Paragrafoelenco"/>
+        <w:numPr>
+          <w:ilvl w:val="1"/>
+          <w:numId w:val="42"/>
+        </w:numPr>
+        <w:rPr>
+          <w:lang w:val="en-GB" w:eastAsia="it-IT"/>
+        </w:rPr>
+      </w:pPr>
+      <w:r>
+        <w:rPr>
+          <w:lang w:val="en-GB" w:eastAsia="it-IT"/>
+        </w:rPr>
+        <w:t xml:space="preserve">Set&lt;Projection&gt; </w:t>
+      </w:r>
+      <w:proofErr w:type="spellStart"/>
+      <w:r>
+        <w:rPr>
+          <w:lang w:val="en-GB" w:eastAsia="it-IT"/>
+        </w:rPr>
+        <w:t>queryProjections</w:t>
+      </w:r>
+      <w:proofErr w:type="spellEnd"/>
+      <w:r>
+        <w:rPr>
+          <w:lang w:val="en-GB" w:eastAsia="it-IT"/>
+        </w:rPr>
+        <w:t xml:space="preserve">(int </w:t>
+      </w:r>
+      <w:proofErr w:type="spellStart"/>
+      <w:r>
+        <w:rPr>
+          <w:lang w:val="en-GB" w:eastAsia="it-IT"/>
+        </w:rPr>
+        <w:t>cinemaId</w:t>
+      </w:r>
+      <w:proofErr w:type="spellEnd"/>
+      <w:r>
+        <w:rPr>
+          <w:lang w:val="en-GB" w:eastAsia="it-IT"/>
+        </w:rPr>
+        <w:t xml:space="preserve">, int </w:t>
+      </w:r>
+      <w:proofErr w:type="spellStart"/>
+      <w:r>
+        <w:rPr>
+          <w:lang w:val="en-GB" w:eastAsia="it-IT"/>
+        </w:rPr>
+        <w:t>filmId</w:t>
+      </w:r>
+      <w:proofErr w:type="spellEnd"/>
+      <w:r>
+        <w:rPr>
+          <w:lang w:val="en-GB" w:eastAsia="it-IT"/>
+        </w:rPr>
+        <w:t>, String date, int room)</w:t>
+      </w:r>
+      <w:r>
+        <w:rPr>
+          <w:lang w:val="en-GB" w:eastAsia="it-IT"/>
+        </w:rPr>
+        <w:t xml:space="preserve"> </w:t>
+      </w:r>
+      <w:r>
+        <w:rPr>
+          <w:lang w:val="en-US" w:eastAsia="it-IT"/>
+        </w:rPr>
+        <w:t>search</w:t>
+      </w:r>
+      <w:r>
+        <w:rPr>
+          <w:lang w:val="en-US" w:eastAsia="it-IT"/>
+        </w:rPr>
+        <w:t xml:space="preserve"> int the DB</w:t>
+      </w:r>
+      <w:r>
+        <w:rPr>
+          <w:lang w:val="en-US" w:eastAsia="it-IT"/>
+        </w:rPr>
+        <w:t xml:space="preserve"> and returns all </w:t>
+      </w:r>
+      <w:r>
+        <w:rPr>
+          <w:lang w:val="en-US" w:eastAsia="it-IT"/>
+        </w:rPr>
+        <w:t>projections</w:t>
+      </w:r>
+      <w:r>
+        <w:rPr>
+          <w:lang w:val="en-US" w:eastAsia="it-IT"/>
+        </w:rPr>
+        <w:t xml:space="preserve"> </w:t>
+      </w:r>
+      <w:r>
+        <w:rPr>
+          <w:lang w:val="en-US" w:eastAsia="it-IT"/>
+        </w:rPr>
+        <w:t xml:space="preserve">for cinema </w:t>
+      </w:r>
+      <w:proofErr w:type="spellStart"/>
+      <w:r>
+        <w:rPr>
+          <w:lang w:val="en-US" w:eastAsia="it-IT"/>
+        </w:rPr>
+        <w:t>specidied</w:t>
+      </w:r>
+      <w:proofErr w:type="spellEnd"/>
+      <w:r>
+        <w:rPr>
+          <w:lang w:val="en-US" w:eastAsia="it-IT"/>
+        </w:rPr>
+        <w:t xml:space="preserve"> by </w:t>
+      </w:r>
+      <w:r>
+        <w:rPr>
+          <w:lang w:val="en-US" w:eastAsia="it-IT"/>
+        </w:rPr>
+        <w:t>“</w:t>
+      </w:r>
+      <w:proofErr w:type="spellStart"/>
+      <w:r>
+        <w:rPr>
+          <w:i/>
+          <w:iCs/>
+          <w:lang w:val="en-US" w:eastAsia="it-IT"/>
+        </w:rPr>
+        <w:t>cinemaId</w:t>
+      </w:r>
+      <w:proofErr w:type="spellEnd"/>
+      <w:r>
+        <w:rPr>
+          <w:lang w:val="en-US" w:eastAsia="it-IT"/>
+        </w:rPr>
+        <w:t xml:space="preserve">” </w:t>
+      </w:r>
+      <w:r>
+        <w:rPr>
+          <w:lang w:val="en-US" w:eastAsia="it-IT"/>
+        </w:rPr>
+        <w:t>and the film specified by  “</w:t>
+      </w:r>
+      <w:proofErr w:type="spellStart"/>
+      <w:r>
+        <w:rPr>
+          <w:i/>
+          <w:iCs/>
+          <w:lang w:val="en-US" w:eastAsia="it-IT"/>
+        </w:rPr>
+        <w:t>filmId</w:t>
+      </w:r>
+      <w:proofErr w:type="spellEnd"/>
+      <w:r>
+        <w:rPr>
+          <w:i/>
+          <w:iCs/>
+          <w:lang w:val="en-US" w:eastAsia="it-IT"/>
+        </w:rPr>
+        <w:t>”</w:t>
+      </w:r>
+      <w:r>
+        <w:rPr>
+          <w:lang w:val="en-US" w:eastAsia="it-IT"/>
+        </w:rPr>
+        <w:t xml:space="preserve"> </w:t>
+      </w:r>
+      <w:r>
+        <w:rPr>
+          <w:lang w:val="en-US" w:eastAsia="it-IT"/>
+        </w:rPr>
+        <w:t xml:space="preserve">it also take in consideration the date </w:t>
+      </w:r>
+      <w:proofErr w:type="spellStart"/>
+      <w:r>
+        <w:rPr>
+          <w:lang w:val="en-US" w:eastAsia="it-IT"/>
+        </w:rPr>
+        <w:t>specidied</w:t>
+      </w:r>
+      <w:proofErr w:type="spellEnd"/>
+      <w:r>
+        <w:rPr>
+          <w:lang w:val="en-US" w:eastAsia="it-IT"/>
+        </w:rPr>
+        <w:t xml:space="preserve"> by “</w:t>
+      </w:r>
+      <w:r>
+        <w:rPr>
+          <w:i/>
+          <w:iCs/>
+          <w:lang w:val="en-US" w:eastAsia="it-IT"/>
+        </w:rPr>
+        <w:t>date</w:t>
+      </w:r>
+      <w:r>
+        <w:rPr>
+          <w:i/>
+          <w:iCs/>
+          <w:lang w:val="en-US" w:eastAsia="it-IT"/>
+        </w:rPr>
+        <w:t>”</w:t>
+      </w:r>
+      <w:r>
+        <w:rPr>
+          <w:lang w:val="en-US" w:eastAsia="it-IT"/>
+        </w:rPr>
+        <w:t xml:space="preserve"> and the room specified by “</w:t>
+      </w:r>
+      <w:r>
+        <w:rPr>
+          <w:i/>
+          <w:iCs/>
+          <w:lang w:val="en-US" w:eastAsia="it-IT"/>
+        </w:rPr>
+        <w:t>room</w:t>
+      </w:r>
+      <w:r>
+        <w:rPr>
+          <w:i/>
+          <w:iCs/>
+          <w:lang w:val="en-US" w:eastAsia="it-IT"/>
+        </w:rPr>
+        <w:t>”</w:t>
+      </w:r>
+      <w:r>
+        <w:rPr>
+          <w:lang w:val="en-US" w:eastAsia="it-IT"/>
+        </w:rPr>
+        <w:t xml:space="preserve"> ,</w:t>
+      </w:r>
+      <w:r>
+        <w:rPr>
+          <w:lang w:val="en-US" w:eastAsia="it-IT"/>
+        </w:rPr>
+        <w:t xml:space="preserve"> if </w:t>
+      </w:r>
+      <w:r>
+        <w:rPr>
+          <w:lang w:val="en-US" w:eastAsia="it-IT"/>
+        </w:rPr>
+        <w:t>some field</w:t>
+      </w:r>
+      <w:r>
+        <w:rPr>
+          <w:lang w:val="en-US" w:eastAsia="it-IT"/>
+        </w:rPr>
+        <w:t xml:space="preserve"> is not set the </w:t>
+      </w:r>
+      <w:r>
+        <w:rPr>
+          <w:lang w:val="en-US" w:eastAsia="it-IT"/>
+        </w:rPr>
+        <w:t>field</w:t>
+      </w:r>
+      <w:r>
+        <w:rPr>
+          <w:lang w:val="en-US" w:eastAsia="it-IT"/>
+        </w:rPr>
+        <w:t xml:space="preserve"> it’s not taken into consideratio</w:t>
+      </w:r>
+      <w:r>
+        <w:rPr>
+          <w:lang w:val="en-US" w:eastAsia="it-IT"/>
+        </w:rPr>
+        <w:t>n, if all fields are not set it returns all projections</w:t>
+      </w:r>
+      <w:r>
+        <w:rPr>
+          <w:lang w:val="en-US" w:eastAsia="it-IT"/>
+        </w:rPr>
+        <w:t>.</w:t>
+      </w:r>
     </w:p>
     <w:p>
       <w:pPr>
@@ -17722,7 +21641,11 @@
         </mc:Choice>
         <mc:Fallback>
           <w:pict>
-            <v:shape w14:anchorId="094E00DB" id="Casella di testo 220" o:spid="_x0000_s1027" type="#_x0000_t202" style="position:absolute;margin-left:0;margin-top:0;width:468pt;height:13.7pt;z-index:251666432;visibility:visible;mso-wrap-style:square;mso-width-percent:1000;mso-height-percent:0;mso-wrap-distance-left:9pt;mso-wrap-distance-top:0;mso-wrap-distance-right:9pt;mso-wrap-distance-bottom:0;mso-position-horizontal:left;mso-position-horizontal-relative:margin;mso-position-vertical:center;mso-position-vertical-relative:top-margin-area;mso-width-percent:1000;mso-height-percent:0;mso-width-relative:margin;mso-height-relative:page;v-text-anchor:middle" o:gfxdata="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" o:allowincell="f" filled="f" stroked="f">
+            <v:shapetype w14:anchorId="094E00DB" id="_x0000_t202" coordsize="21600,21600" o:spt="202" path="m,l,21600r21600,l21600,xe">
+              <v:stroke joinstyle="miter"/>
+              <v:path gradientshapeok="t" o:connecttype="rect"/>
+            </v:shapetype>
+            <v:shape id="Casella di testo 220" o:spid="_x0000_s1027" type="#_x0000_t202" style="position:absolute;margin-left:0;margin-top:0;width:468pt;height:13.7pt;z-index:251666432;visibility:visible;mso-wrap-style:square;mso-width-percent:1000;mso-height-percent:0;mso-wrap-distance-left:9pt;mso-wrap-distance-top:0;mso-wrap-distance-right:9pt;mso-wrap-distance-bottom:0;mso-position-horizontal:left;mso-position-horizontal-relative:margin;mso-position-vertical:center;mso-position-vertical-relative:top-margin-area;mso-width-percent:1000;mso-height-percent:0;mso-width-relative:margin;mso-height-relative:page;v-text-anchor:middle" o:gfxdata="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" o:allowincell="f" filled="f" stroked="f">
               <v:textbox style="mso-fit-shape-to-text:t" inset=",0,,0">
                 <w:txbxContent>
                   <w:p>
@@ -18411,7 +22334,7 @@
         <w:rFonts w:ascii="Courier New" w:hAnsi="Courier New" w:cs="Courier New" w:hint="default"/>
       </w:rPr>
     </w:lvl>
-    <w:lvl w:ilvl="2" w:tplc="04100005" w:tentative="1">
+    <w:lvl w:ilvl="2" w:tplc="04100005">
       <w:start w:val="1"/>
       <w:numFmt w:val="bullet"/>
       <w:lvlText w:val=""/>
@@ -22835,6 +26758,7 @@
   <w:style w:type="character" w:default="1" w:styleId="Carpredefinitoparagrafo">
     <w:name w:val="Default Paragraph Font"/>
     <w:uiPriority w:val="1"/>
+    <w:semiHidden/>
     <w:unhideWhenUsed/>
   </w:style>
   <w:style w:type="table" w:default="1" w:styleId="Tabellanormale">
@@ -24086,7 +28010,7 @@
 </file>
 
 <file path=customXml/itemProps1.xml><?xml version="1.0" encoding="utf-8"?>
-<ds:datastoreItem xmlns:ds="http://schemas.openxmlformats.org/officeDocument/2006/customXml" ds:itemID="{99B288D1-3166-4DF8-9436-BA94F71417B1}">
+<ds:datastoreItem xmlns:ds="http://schemas.openxmlformats.org/officeDocument/2006/customXml" ds:itemID="{490EE281-CE8F-4680-BBC3-D450D0D57524}">
   <ds:schemaRefs>
     <ds:schemaRef ds:uri="http://schemas.openxmlformats.org/officeDocument/2006/bibliography"/>
   </ds:schemaRefs>

</xml_diff>

<commit_message>
Added user manual to documentation task 1 (to be finished)
</commit_message>
<xml_diff>
--- a/Task1/Documentation/Documents/ProjectDocument.docx
+++ b/Task1/Documentation/Documents/ProjectDocument.docx
@@ -1,6 +1,6 @@
 
 <file path=word/document.xml><?xml version="1.0" encoding="utf-8"?>
-<w:document xmlns:wpc="http://schemas.microsoft.com/office/word/2010/wordprocessingCanvas" xmlns:cx="http://schemas.microsoft.com/office/drawing/2014/chartex" xmlns:cx1="http://schemas.microsoft.com/office/drawing/2015/9/8/chartex" xmlns:cx2="http://schemas.microsoft.com/office/drawing/2015/10/21/chartex" xmlns:cx3="http://schemas.microsoft.com/office/drawing/2016/5/9/chartex" xmlns:cx4="http://schemas.microsoft.com/office/drawing/2016/5/10/chartex" xmlns:cx5="http://schemas.microsoft.com/office/drawing/2016/5/11/chartex" xmlns:cx6="http://schemas.microsoft.com/office/drawing/2016/5/12/chartex" xmlns:cx7="http://schemas.microsoft.com/office/drawing/2016/5/13/chartex" xmlns:cx8="http://schemas.microsoft.com/office/drawing/2016/5/14/chartex" xmlns:mc="http://schemas.openxmlformats.org/markup-compatibility/2006" xmlns:aink="http://schemas.microsoft.com/office/drawing/2016/ink" xmlns:am3d="http://schemas.microsoft.com/office/drawing/2017/model3d" xmlns:o="urn:schemas-microsoft-com:office:office" xmlns:r="http://schemas.openxmlformats.org/officeDocument/2006/relationships" xmlns:m="http://schemas.openxmlformats.org/officeDocument/2006/math" xmlns:v="urn:schemas-microsoft-com:vml" xmlns:wp14="http://schemas.microsoft.com/office/word/2010/wordprocessingDrawing" xmlns:wp="http://schemas.openxmlformats.org/drawingml/2006/wordprocessingDrawing" xmlns:w10="urn:schemas-microsoft-com:office:word" xmlns:w="http://schemas.openxmlformats.org/wordprocessingml/2006/main" xmlns:w14="http://schemas.microsoft.com/office/word/2010/wordml" xmlns:w15="http://schemas.microsoft.com/office/word/2012/wordml" xmlns:w16cid="http://schemas.microsoft.com/office/word/2016/wordml/cid" xmlns:w16se="http://schemas.microsoft.com/office/word/2015/wordml/symex" xmlns:wpg="http://schemas.microsoft.com/office/word/2010/wordprocessingGroup" xmlns:wpi="http://schemas.microsoft.com/office/word/2010/wordprocessingInk" xmlns:wne="http://schemas.microsoft.com/office/word/2006/wordml" xmlns:wps="http://schemas.microsoft.com/office/word/2010/wordprocessingShape" mc:Ignorable="w14 w15 w16se w16cid wp14">
+<w:document xmlns:wpc="http://schemas.microsoft.com/office/word/2010/wordprocessingCanvas" xmlns:cx="http://schemas.microsoft.com/office/drawing/2014/chartex" xmlns:cx1="http://schemas.microsoft.com/office/drawing/2015/9/8/chartex" xmlns:cx2="http://schemas.microsoft.com/office/drawing/2015/10/21/chartex" xmlns:cx3="http://schemas.microsoft.com/office/drawing/2016/5/9/chartex" xmlns:cx4="http://schemas.microsoft.com/office/drawing/2016/5/10/chartex" xmlns:cx5="http://schemas.microsoft.com/office/drawing/2016/5/11/chartex" xmlns:cx6="http://schemas.microsoft.com/office/drawing/2016/5/12/chartex" xmlns:cx7="http://schemas.microsoft.com/office/drawing/2016/5/13/chartex" xmlns:cx8="http://schemas.microsoft.com/office/drawing/2016/5/14/chartex" xmlns:mc="http://schemas.openxmlformats.org/markup-compatibility/2006" xmlns:aink="http://schemas.microsoft.com/office/drawing/2016/ink" xmlns:am3d="http://schemas.microsoft.com/office/drawing/2017/model3d" xmlns:o="urn:schemas-microsoft-com:office:office" xmlns:r="http://schemas.openxmlformats.org/officeDocument/2006/relationships" xmlns:m="http://schemas.openxmlformats.org/officeDocument/2006/math" xmlns:v="urn:schemas-microsoft-com:vml" xmlns:wp14="http://schemas.microsoft.com/office/word/2010/wordprocessingDrawing" xmlns:wp="http://schemas.openxmlformats.org/drawingml/2006/wordprocessingDrawing" xmlns:w10="urn:schemas-microsoft-com:office:word" xmlns:w="http://schemas.openxmlformats.org/wordprocessingml/2006/main" xmlns:w14="http://schemas.microsoft.com/office/word/2010/wordml" xmlns:w15="http://schemas.microsoft.com/office/word/2012/wordml" xmlns:w16cex="http://schemas.microsoft.com/office/word/2018/wordml/cex" xmlns:w16cid="http://schemas.microsoft.com/office/word/2016/wordml/cid" xmlns:w16="http://schemas.microsoft.com/office/word/2018/wordml" xmlns:w16se="http://schemas.microsoft.com/office/word/2015/wordml/symex" xmlns:wpg="http://schemas.microsoft.com/office/word/2010/wordprocessingGroup" xmlns:wpi="http://schemas.microsoft.com/office/word/2010/wordprocessingInk" xmlns:wne="http://schemas.microsoft.com/office/word/2006/wordml" xmlns:wps="http://schemas.microsoft.com/office/word/2010/wordprocessingShape" mc:Ignorable="w14 w15 w16se w16cid w16 w16cex wp14">
   <w:body>
     <w:p>
       <w:pPr>
@@ -3096,23 +3096,7 @@
           <w:rFonts w:eastAsia="Times New Roman"/>
           <w:lang w:val="en-GB" w:eastAsia="it-IT"/>
         </w:rPr>
-        <w:t xml:space="preserve"> </w:t>
-      </w:r>
-      <w:proofErr w:type="gramStart"/>
-      <w:r>
-        <w:rPr>
-          <w:rFonts w:eastAsia="Times New Roman"/>
-          <w:lang w:val="en-GB" w:eastAsia="it-IT"/>
-        </w:rPr>
-        <w:t>other</w:t>
-      </w:r>
-      <w:proofErr w:type="gramEnd"/>
-      <w:r>
-        <w:rPr>
-          <w:rFonts w:eastAsia="Times New Roman"/>
-          <w:lang w:val="en-GB" w:eastAsia="it-IT"/>
-        </w:rPr>
-        <w:t xml:space="preserve"> user’s account.</w:t>
+        <w:t xml:space="preserve"> other user’s account.</w:t>
       </w:r>
     </w:p>
     <w:p>
@@ -3508,8 +3492,6 @@
           <w:lang w:eastAsia="it-IT"/>
         </w:rPr>
       </w:pPr>
-      <w:bookmarkStart w:id="10" w:name="_GoBack"/>
-      <w:bookmarkEnd w:id="10"/>
       <w:r>
         <w:rPr>
           <w:noProof/>
@@ -3576,7 +3558,7 @@
           <w:lang w:val="en-US" w:eastAsia="it-IT"/>
         </w:rPr>
       </w:pPr>
-      <w:bookmarkStart w:id="11" w:name="_Toc23496042"/>
+      <w:bookmarkStart w:id="10" w:name="_Toc23496042"/>
       <w:r>
         <w:rPr>
           <w:lang w:val="en-US" w:eastAsia="it-IT"/>
@@ -3584,23 +3566,23 @@
         <w:lastRenderedPageBreak/>
         <w:t>Project Document</w:t>
       </w:r>
+      <w:bookmarkEnd w:id="10"/>
+    </w:p>
+    <w:p>
+      <w:pPr>
+        <w:pStyle w:val="Titolo2"/>
+        <w:rPr>
+          <w:lang w:val="en-US" w:eastAsia="it-IT"/>
+        </w:rPr>
+      </w:pPr>
+      <w:bookmarkStart w:id="11" w:name="_Toc23496043"/>
+      <w:r>
+        <w:rPr>
+          <w:lang w:val="en-US" w:eastAsia="it-IT"/>
+        </w:rPr>
+        <w:t>Software Architecture</w:t>
+      </w:r>
       <w:bookmarkEnd w:id="11"/>
-    </w:p>
-    <w:p>
-      <w:pPr>
-        <w:pStyle w:val="Titolo2"/>
-        <w:rPr>
-          <w:lang w:val="en-US" w:eastAsia="it-IT"/>
-        </w:rPr>
-      </w:pPr>
-      <w:bookmarkStart w:id="12" w:name="_Toc23496043"/>
-      <w:r>
-        <w:rPr>
-          <w:lang w:val="en-US" w:eastAsia="it-IT"/>
-        </w:rPr>
-        <w:t>Software Architecture</w:t>
-      </w:r>
-      <w:bookmarkEnd w:id="12"/>
     </w:p>
     <w:p>
       <w:pPr>
@@ -4242,7 +4224,7 @@
           <w:lang w:val="en-US" w:eastAsia="it-IT"/>
         </w:rPr>
       </w:pPr>
-      <w:bookmarkStart w:id="13" w:name="_Toc23496044"/>
+      <w:bookmarkStart w:id="12" w:name="_Toc23496044"/>
       <w:r>
         <w:rPr>
           <w:lang w:val="en-US" w:eastAsia="it-IT"/>
@@ -4255,8 +4237,8 @@
         </w:rPr>
         <w:t>Classes</w:t>
       </w:r>
-      <w:bookmarkStart w:id="14" w:name="_Toc23496045"/>
-      <w:bookmarkEnd w:id="13"/>
+      <w:bookmarkStart w:id="13" w:name="_Toc23496045"/>
+      <w:bookmarkEnd w:id="12"/>
     </w:p>
     <w:p>
       <w:pPr>
@@ -8746,7 +8728,7 @@
           </wp:anchor>
         </w:drawing>
       </w:r>
-      <w:bookmarkEnd w:id="14"/>
+      <w:bookmarkEnd w:id="13"/>
       <w:r>
         <w:rPr>
           <w:lang w:val="en-GB" w:eastAsia="it-IT"/>
@@ -14255,6 +14237,7 @@
         <w:lastRenderedPageBreak/>
         <w:t xml:space="preserve">void </w:t>
       </w:r>
+      <w:proofErr w:type="gramStart"/>
       <w:r>
         <w:rPr>
           <w:b/>
@@ -14267,27 +14250,20 @@
         <w:rPr>
           <w:lang w:val="en-GB" w:eastAsia="it-IT"/>
         </w:rPr>
-        <w:t>()</w:t>
-      </w:r>
-      <w:r>
-        <w:rPr>
-          <w:lang w:val="en-GB" w:eastAsia="it-IT"/>
-        </w:rPr>
-        <w:t xml:space="preserve"> it </w:t>
-      </w:r>
-      <w:proofErr w:type="gramStart"/>
-      <w:r>
-        <w:rPr>
-          <w:lang w:val="en-GB" w:eastAsia="it-IT"/>
-        </w:rPr>
-        <w:t>close</w:t>
+        <w:t>(</w:t>
       </w:r>
       <w:proofErr w:type="gramEnd"/>
       <w:r>
         <w:rPr>
           <w:lang w:val="en-GB" w:eastAsia="it-IT"/>
         </w:rPr>
-        <w:t xml:space="preserve"> the session deleting user information stored in the local variable</w:t>
+        <w:t>)</w:t>
+      </w:r>
+      <w:r>
+        <w:rPr>
+          <w:lang w:val="en-GB" w:eastAsia="it-IT"/>
+        </w:rPr>
+        <w:t xml:space="preserve"> it close the session deleting user information stored in the local variable</w:t>
       </w:r>
     </w:p>
     <w:p>
@@ -14637,16 +14613,8 @@
         <w:rPr>
           <w:lang w:val="en-US" w:eastAsia="it-IT"/>
         </w:rPr>
-        <w:t xml:space="preserve"> by the operation that we want </w:t>
-      </w:r>
-      <w:proofErr w:type="gramStart"/>
-      <w:r>
-        <w:rPr>
-          <w:lang w:val="en-US" w:eastAsia="it-IT"/>
-        </w:rPr>
-        <w:t>perform</w:t>
-      </w:r>
-      <w:proofErr w:type="gramEnd"/>
+        <w:t xml:space="preserve"> by the operation that we want perform</w:t>
+      </w:r>
     </w:p>
     <w:p>
       <w:pPr>
@@ -14916,6 +14884,7 @@
         <w:t xml:space="preserve">void </w:t>
       </w:r>
       <w:proofErr w:type="spellStart"/>
+      <w:proofErr w:type="gramStart"/>
       <w:r>
         <w:rPr>
           <w:b/>
@@ -14929,7 +14898,14 @@
         <w:rPr>
           <w:lang w:val="en-GB" w:eastAsia="it-IT"/>
         </w:rPr>
-        <w:t xml:space="preserve">(User </w:t>
+        <w:t>(</w:t>
+      </w:r>
+      <w:proofErr w:type="gramEnd"/>
+      <w:r>
+        <w:rPr>
+          <w:lang w:val="en-GB" w:eastAsia="it-IT"/>
+        </w:rPr>
+        <w:t xml:space="preserve">User </w:t>
       </w:r>
       <w:r>
         <w:rPr>
@@ -14949,21 +14925,7 @@
         <w:rPr>
           <w:lang w:val="en-GB" w:eastAsia="it-IT"/>
         </w:rPr>
-        <w:t xml:space="preserve"> updates </w:t>
-      </w:r>
-      <w:proofErr w:type="gramStart"/>
-      <w:r>
-        <w:rPr>
-          <w:lang w:val="en-GB" w:eastAsia="it-IT"/>
-        </w:rPr>
-        <w:t>an</w:t>
-      </w:r>
-      <w:proofErr w:type="gramEnd"/>
-      <w:r>
-        <w:rPr>
-          <w:lang w:val="en-GB" w:eastAsia="it-IT"/>
-        </w:rPr>
-        <w:t xml:space="preserve"> user in the database with new information </w:t>
+        <w:t xml:space="preserve"> updates an user in the database with new information </w:t>
       </w:r>
       <w:proofErr w:type="spellStart"/>
       <w:r>
@@ -14997,6 +14959,7 @@
         </w:rPr>
         <w:t xml:space="preserve">void </w:t>
       </w:r>
+      <w:proofErr w:type="gramStart"/>
       <w:r>
         <w:rPr>
           <w:b/>
@@ -15009,7 +14972,14 @@
         <w:rPr>
           <w:lang w:val="en-GB" w:eastAsia="it-IT"/>
         </w:rPr>
-        <w:t xml:space="preserve">(String </w:t>
+        <w:t>(</w:t>
+      </w:r>
+      <w:proofErr w:type="gramEnd"/>
+      <w:r>
+        <w:rPr>
+          <w:lang w:val="en-GB" w:eastAsia="it-IT"/>
+        </w:rPr>
+        <w:t xml:space="preserve">String </w:t>
       </w:r>
       <w:r>
         <w:rPr>
@@ -15089,21 +15059,7 @@
         <w:rPr>
           <w:lang w:val="en-GB" w:eastAsia="it-IT"/>
         </w:rPr>
-        <w:t xml:space="preserve">it </w:t>
-      </w:r>
-      <w:proofErr w:type="gramStart"/>
-      <w:r>
-        <w:rPr>
-          <w:lang w:val="en-GB" w:eastAsia="it-IT"/>
-        </w:rPr>
-        <w:t>register</w:t>
-      </w:r>
-      <w:proofErr w:type="gramEnd"/>
-      <w:r>
-        <w:rPr>
-          <w:lang w:val="en-GB" w:eastAsia="it-IT"/>
-        </w:rPr>
-        <w:t xml:space="preserve"> a new user in the database, if some field It’s not valid it throws </w:t>
+        <w:t xml:space="preserve">it register a new user in the database, if some field It’s not valid it throws </w:t>
       </w:r>
       <w:proofErr w:type="spellStart"/>
       <w:r>
@@ -15270,6 +15226,7 @@
         <w:t xml:space="preserve">void </w:t>
       </w:r>
       <w:proofErr w:type="spellStart"/>
+      <w:proofErr w:type="gramStart"/>
       <w:r>
         <w:rPr>
           <w:b/>
@@ -15286,6 +15243,7 @@
         <w:t>(</w:t>
       </w:r>
       <w:proofErr w:type="spellStart"/>
+      <w:proofErr w:type="gramEnd"/>
       <w:r>
         <w:rPr>
           <w:lang w:val="en-GB" w:eastAsia="it-IT"/>
@@ -15319,21 +15277,7 @@
         <w:rPr>
           <w:lang w:val="en-GB" w:eastAsia="it-IT"/>
         </w:rPr>
-        <w:t xml:space="preserve">it just </w:t>
-      </w:r>
-      <w:proofErr w:type="gramStart"/>
-      <w:r>
-        <w:rPr>
-          <w:lang w:val="en-GB" w:eastAsia="it-IT"/>
-        </w:rPr>
-        <w:t>call</w:t>
-      </w:r>
-      <w:proofErr w:type="gramEnd"/>
-      <w:r>
-        <w:rPr>
-          <w:lang w:val="en-GB" w:eastAsia="it-IT"/>
-        </w:rPr>
-        <w:t xml:space="preserve"> </w:t>
+        <w:t xml:space="preserve">it just call </w:t>
       </w:r>
       <w:proofErr w:type="spellStart"/>
       <w:r>
@@ -15505,21 +15449,7 @@
         <w:rPr>
           <w:lang w:val="en-GB" w:eastAsia="it-IT"/>
         </w:rPr>
-        <w:t xml:space="preserve"> allows the logged user to change the privileges of </w:t>
-      </w:r>
-      <w:proofErr w:type="gramStart"/>
-      <w:r>
-        <w:rPr>
-          <w:lang w:val="en-GB" w:eastAsia="it-IT"/>
-        </w:rPr>
-        <w:t>an</w:t>
-      </w:r>
-      <w:proofErr w:type="gramEnd"/>
-      <w:r>
-        <w:rPr>
-          <w:lang w:val="en-GB" w:eastAsia="it-IT"/>
-        </w:rPr>
-        <w:t xml:space="preserve"> user (it can also be itself) it</w:t>
+        <w:t xml:space="preserve"> allows the logged user to change the privileges of an user (it can also be itself) it</w:t>
       </w:r>
       <w:r>
         <w:rPr>
@@ -15602,6 +15532,7 @@
         <w:t xml:space="preserve">void </w:t>
       </w:r>
       <w:proofErr w:type="spellStart"/>
+      <w:proofErr w:type="gramStart"/>
       <w:r>
         <w:rPr>
           <w:b/>
@@ -15615,7 +15546,14 @@
         <w:rPr>
           <w:lang w:val="en-GB" w:eastAsia="it-IT"/>
         </w:rPr>
-        <w:t xml:space="preserve">(User </w:t>
+        <w:t>(</w:t>
+      </w:r>
+      <w:proofErr w:type="gramEnd"/>
+      <w:r>
+        <w:rPr>
+          <w:lang w:val="en-GB" w:eastAsia="it-IT"/>
+        </w:rPr>
+        <w:t xml:space="preserve">User </w:t>
       </w:r>
       <w:r>
         <w:rPr>
@@ -15635,21 +15573,7 @@
         <w:rPr>
           <w:lang w:val="en-GB" w:eastAsia="it-IT"/>
         </w:rPr>
-        <w:t xml:space="preserve">allows the logged user to delete </w:t>
-      </w:r>
-      <w:proofErr w:type="gramStart"/>
-      <w:r>
-        <w:rPr>
-          <w:lang w:val="en-GB" w:eastAsia="it-IT"/>
-        </w:rPr>
-        <w:t>an</w:t>
-      </w:r>
-      <w:proofErr w:type="gramEnd"/>
-      <w:r>
-        <w:rPr>
-          <w:lang w:val="en-GB" w:eastAsia="it-IT"/>
-        </w:rPr>
-        <w:t xml:space="preserve"> user (it can also be itself) it</w:t>
+        <w:t>allows the logged user to delete an user (it can also be itself) it</w:t>
       </w:r>
       <w:r>
         <w:rPr>
@@ -15732,6 +15656,7 @@
         <w:t xml:space="preserve">void </w:t>
       </w:r>
       <w:proofErr w:type="spellStart"/>
+      <w:proofErr w:type="gramStart"/>
       <w:r>
         <w:rPr>
           <w:b/>
@@ -15745,27 +15670,20 @@
         <w:rPr>
           <w:lang w:val="en-GB" w:eastAsia="it-IT"/>
         </w:rPr>
-        <w:t xml:space="preserve">() </w:t>
-      </w:r>
-      <w:r>
-        <w:rPr>
-          <w:lang w:val="en-GB" w:eastAsia="it-IT"/>
-        </w:rPr>
-        <w:t xml:space="preserve">it just </w:t>
-      </w:r>
-      <w:proofErr w:type="gramStart"/>
-      <w:r>
-        <w:rPr>
-          <w:lang w:val="en-GB" w:eastAsia="it-IT"/>
-        </w:rPr>
-        <w:t>call</w:t>
+        <w:t>(</w:t>
       </w:r>
       <w:proofErr w:type="gramEnd"/>
       <w:r>
         <w:rPr>
           <w:lang w:val="en-GB" w:eastAsia="it-IT"/>
         </w:rPr>
-        <w:t xml:space="preserve"> </w:t>
+        <w:t xml:space="preserve">) </w:t>
+      </w:r>
+      <w:r>
+        <w:rPr>
+          <w:lang w:val="en-GB" w:eastAsia="it-IT"/>
+        </w:rPr>
+        <w:t xml:space="preserve">it just call </w:t>
       </w:r>
       <w:proofErr w:type="spellStart"/>
       <w:r>
@@ -16020,16 +15938,8 @@
         <w:rPr>
           <w:lang w:val="en-US" w:eastAsia="it-IT"/>
         </w:rPr>
-        <w:t xml:space="preserve"> by the operation that we want </w:t>
-      </w:r>
-      <w:proofErr w:type="gramStart"/>
-      <w:r>
-        <w:rPr>
-          <w:lang w:val="en-US" w:eastAsia="it-IT"/>
-        </w:rPr>
-        <w:t>perform</w:t>
-      </w:r>
-      <w:proofErr w:type="gramEnd"/>
+        <w:t xml:space="preserve"> by the operation that we want perform</w:t>
+      </w:r>
     </w:p>
     <w:p>
       <w:pPr>
@@ -17202,16 +17112,8 @@
         <w:rPr>
           <w:lang w:val="en-US" w:eastAsia="it-IT"/>
         </w:rPr>
-        <w:t xml:space="preserve"> by the operation that we want </w:t>
-      </w:r>
-      <w:proofErr w:type="gramStart"/>
-      <w:r>
-        <w:rPr>
-          <w:lang w:val="en-US" w:eastAsia="it-IT"/>
-        </w:rPr>
-        <w:t>perform</w:t>
-      </w:r>
-      <w:proofErr w:type="gramEnd"/>
+        <w:t xml:space="preserve"> by the operation that we want perform</w:t>
+      </w:r>
     </w:p>
     <w:p>
       <w:pPr>
@@ -18973,21 +18875,7 @@
         <w:rPr>
           <w:lang w:val="en-US" w:eastAsia="it-IT"/>
         </w:rPr>
-        <w:t xml:space="preserve">projections, in order to work properly it use </w:t>
-      </w:r>
-      <w:proofErr w:type="gramStart"/>
-      <w:r>
-        <w:rPr>
-          <w:lang w:val="en-US" w:eastAsia="it-IT"/>
-        </w:rPr>
-        <w:t>an</w:t>
-      </w:r>
-      <w:proofErr w:type="gramEnd"/>
-      <w:r>
-        <w:rPr>
-          <w:lang w:val="en-US" w:eastAsia="it-IT"/>
-        </w:rPr>
-        <w:t xml:space="preserve"> </w:t>
+        <w:t xml:space="preserve">projections, in order to work properly it use an </w:t>
       </w:r>
       <w:proofErr w:type="spellStart"/>
       <w:r>
@@ -19305,7 +19193,7 @@
           <w:numId w:val="42"/>
         </w:numPr>
         <w:rPr>
-          <w:lang w:val="en-GB" w:eastAsia="it-IT"/>
+          <w:lang w:val="en-US" w:eastAsia="it-IT"/>
         </w:rPr>
       </w:pPr>
       <w:r>
@@ -19573,17 +19461,1578 @@
     </w:p>
     <w:p>
       <w:pPr>
-        <w:rPr>
-          <w:lang w:val="en-US" w:eastAsia="it-IT"/>
-        </w:rPr>
-      </w:pPr>
-    </w:p>
-    <w:p>
-      <w:pPr>
-        <w:rPr>
-          <w:lang w:val="en-US" w:eastAsia="it-IT"/>
-        </w:rPr>
-      </w:pPr>
+        <w:pStyle w:val="Paragrafoelenco"/>
+        <w:rPr>
+          <w:lang w:val="en-US" w:eastAsia="it-IT"/>
+        </w:rPr>
+      </w:pPr>
+    </w:p>
+    <w:p>
+      <w:pPr>
+        <w:pStyle w:val="Titolo2"/>
+      </w:pPr>
+      <w:r>
+        <w:t>User Manual</w:t>
+      </w:r>
+    </w:p>
+    <w:p>
+      <w:r>
+        <w:t xml:space="preserve">The graphic </w:t>
+      </w:r>
+      <w:proofErr w:type="spellStart"/>
+      <w:r>
+        <w:t>interface</w:t>
+      </w:r>
+      <w:proofErr w:type="spellEnd"/>
+      <w:r>
+        <w:t xml:space="preserve"> </w:t>
+      </w:r>
+      <w:proofErr w:type="spellStart"/>
+      <w:r>
+        <w:t>is</w:t>
+      </w:r>
+      <w:proofErr w:type="spellEnd"/>
+      <w:r>
+        <w:t xml:space="preserve"> </w:t>
+      </w:r>
+      <w:proofErr w:type="spellStart"/>
+      <w:r>
+        <w:t>based</w:t>
+      </w:r>
+      <w:proofErr w:type="spellEnd"/>
+      <w:r>
+        <w:t xml:space="preserve"> on a </w:t>
+      </w:r>
+      <w:proofErr w:type="spellStart"/>
+      <w:r>
+        <w:t>left</w:t>
+      </w:r>
+      <w:proofErr w:type="spellEnd"/>
+      <w:r>
+        <w:t xml:space="preserve"> side menu and a </w:t>
+      </w:r>
+      <w:proofErr w:type="spellStart"/>
+      <w:r>
+        <w:t>space</w:t>
+      </w:r>
+      <w:proofErr w:type="spellEnd"/>
+      <w:r>
+        <w:t xml:space="preserve"> on the </w:t>
+      </w:r>
+      <w:proofErr w:type="spellStart"/>
+      <w:r>
+        <w:t>right</w:t>
+      </w:r>
+      <w:proofErr w:type="spellEnd"/>
+      <w:r>
+        <w:t xml:space="preserve"> </w:t>
+      </w:r>
+      <w:proofErr w:type="spellStart"/>
+      <w:r>
+        <w:t>where</w:t>
+      </w:r>
+      <w:proofErr w:type="spellEnd"/>
+      <w:r>
+        <w:t xml:space="preserve"> the </w:t>
+      </w:r>
+      <w:proofErr w:type="spellStart"/>
+      <w:r>
+        <w:t>application</w:t>
+      </w:r>
+      <w:proofErr w:type="spellEnd"/>
+      <w:r>
+        <w:t xml:space="preserve"> pages are </w:t>
+      </w:r>
+      <w:proofErr w:type="spellStart"/>
+      <w:r>
+        <w:t>displayed</w:t>
+      </w:r>
+      <w:proofErr w:type="spellEnd"/>
+      <w:r>
+        <w:t xml:space="preserve">, </w:t>
+      </w:r>
+      <w:proofErr w:type="spellStart"/>
+      <w:r>
+        <w:t>at</w:t>
+      </w:r>
+      <w:proofErr w:type="spellEnd"/>
+      <w:r>
+        <w:t xml:space="preserve"> the bottom of the menu </w:t>
+      </w:r>
+      <w:proofErr w:type="spellStart"/>
+      <w:r>
+        <w:t>it</w:t>
+      </w:r>
+      <w:proofErr w:type="spellEnd"/>
+      <w:r>
+        <w:t xml:space="preserve"> </w:t>
+      </w:r>
+      <w:proofErr w:type="spellStart"/>
+      <w:r>
+        <w:t>is</w:t>
+      </w:r>
+      <w:proofErr w:type="spellEnd"/>
+      <w:r>
+        <w:t xml:space="preserve"> </w:t>
+      </w:r>
+      <w:proofErr w:type="spellStart"/>
+      <w:r>
+        <w:t>possible</w:t>
+      </w:r>
+      <w:proofErr w:type="spellEnd"/>
+      <w:r>
+        <w:t xml:space="preserve"> to log</w:t>
+      </w:r>
+      <w:r>
+        <w:t xml:space="preserve"> in</w:t>
+      </w:r>
+    </w:p>
+    <w:p>
+      <w:r>
+        <w:rPr>
+          <w:noProof/>
+        </w:rPr>
+        <w:drawing>
+          <wp:inline distT="0" distB="0" distL="0" distR="0" wp14:anchorId="08F81FAC" wp14:editId="53DCD550">
+            <wp:extent cx="6120130" cy="3772535"/>
+            <wp:effectExtent l="0" t="0" r="0" b="0"/>
+            <wp:docPr id="11" name="Immagine 11" descr="Immagine che contiene screenshot&#10;&#10;Descrizione generata automaticamente"/>
+            <wp:cNvGraphicFramePr>
+              <a:graphicFrameLocks xmlns:a="http://schemas.openxmlformats.org/drawingml/2006/main" noChangeAspect="1"/>
+            </wp:cNvGraphicFramePr>
+            <a:graphic xmlns:a="http://schemas.openxmlformats.org/drawingml/2006/main">
+              <a:graphicData uri="http://schemas.openxmlformats.org/drawingml/2006/picture">
+                <pic:pic xmlns:pic="http://schemas.openxmlformats.org/drawingml/2006/picture">
+                  <pic:nvPicPr>
+                    <pic:cNvPr id="11" name="00_opened_app.PNG"/>
+                    <pic:cNvPicPr/>
+                  </pic:nvPicPr>
+                  <pic:blipFill>
+                    <a:blip r:embed="rId18">
+                      <a:extLst>
+                        <a:ext uri="{28A0092B-C50C-407E-A947-70E740481C1C}">
+                          <a14:useLocalDpi xmlns:a14="http://schemas.microsoft.com/office/drawing/2010/main" val="0"/>
+                        </a:ext>
+                      </a:extLst>
+                    </a:blip>
+                    <a:stretch>
+                      <a:fillRect/>
+                    </a:stretch>
+                  </pic:blipFill>
+                  <pic:spPr>
+                    <a:xfrm>
+                      <a:off x="0" y="0"/>
+                      <a:ext cx="6120130" cy="3772535"/>
+                    </a:xfrm>
+                    <a:prstGeom prst="rect">
+                      <a:avLst/>
+                    </a:prstGeom>
+                  </pic:spPr>
+                </pic:pic>
+              </a:graphicData>
+            </a:graphic>
+          </wp:inline>
+        </w:drawing>
+      </w:r>
+    </w:p>
+    <w:p>
+      <w:r>
+        <w:t xml:space="preserve">A new user can </w:t>
+      </w:r>
+      <w:proofErr w:type="spellStart"/>
+      <w:r>
+        <w:t>register</w:t>
+      </w:r>
+      <w:proofErr w:type="spellEnd"/>
+      <w:r>
+        <w:t xml:space="preserve"> </w:t>
+      </w:r>
+      <w:proofErr w:type="spellStart"/>
+      <w:r>
+        <w:t>using</w:t>
+      </w:r>
+      <w:proofErr w:type="spellEnd"/>
+      <w:r>
+        <w:t xml:space="preserve"> the </w:t>
+      </w:r>
+      <w:proofErr w:type="spellStart"/>
+      <w:r>
+        <w:t>specific</w:t>
+      </w:r>
+      <w:proofErr w:type="spellEnd"/>
+      <w:r>
+        <w:t xml:space="preserve"> </w:t>
+      </w:r>
+      <w:proofErr w:type="spellStart"/>
+      <w:r>
+        <w:t>button</w:t>
+      </w:r>
+      <w:proofErr w:type="spellEnd"/>
+      <w:r>
+        <w:t xml:space="preserve"> on the log in part</w:t>
+      </w:r>
+    </w:p>
+    <w:p>
+      <w:r>
+        <w:rPr>
+          <w:noProof/>
+        </w:rPr>
+        <w:lastRenderedPageBreak/>
+        <w:drawing>
+          <wp:inline distT="0" distB="0" distL="0" distR="0" wp14:anchorId="69549FB5" wp14:editId="652E3CFB">
+            <wp:extent cx="6120130" cy="3772535"/>
+            <wp:effectExtent l="0" t="0" r="0" b="0"/>
+            <wp:docPr id="15" name="Immagine 15" descr="Immagine che contiene screenshot&#10;&#10;Descrizione generata automaticamente"/>
+            <wp:cNvGraphicFramePr>
+              <a:graphicFrameLocks xmlns:a="http://schemas.openxmlformats.org/drawingml/2006/main" noChangeAspect="1"/>
+            </wp:cNvGraphicFramePr>
+            <a:graphic xmlns:a="http://schemas.openxmlformats.org/drawingml/2006/main">
+              <a:graphicData uri="http://schemas.openxmlformats.org/drawingml/2006/picture">
+                <pic:pic xmlns:pic="http://schemas.openxmlformats.org/drawingml/2006/picture">
+                  <pic:nvPicPr>
+                    <pic:cNvPr id="15" name="02_compiled_registration.PNG"/>
+                    <pic:cNvPicPr/>
+                  </pic:nvPicPr>
+                  <pic:blipFill>
+                    <a:blip r:embed="rId19">
+                      <a:extLst>
+                        <a:ext uri="{28A0092B-C50C-407E-A947-70E740481C1C}">
+                          <a14:useLocalDpi xmlns:a14="http://schemas.microsoft.com/office/drawing/2010/main" val="0"/>
+                        </a:ext>
+                      </a:extLst>
+                    </a:blip>
+                    <a:stretch>
+                      <a:fillRect/>
+                    </a:stretch>
+                  </pic:blipFill>
+                  <pic:spPr>
+                    <a:xfrm>
+                      <a:off x="0" y="0"/>
+                      <a:ext cx="6120130" cy="3772535"/>
+                    </a:xfrm>
+                    <a:prstGeom prst="rect">
+                      <a:avLst/>
+                    </a:prstGeom>
+                  </pic:spPr>
+                </pic:pic>
+              </a:graphicData>
+            </a:graphic>
+          </wp:inline>
+        </w:drawing>
+      </w:r>
+    </w:p>
+    <w:p>
+      <w:proofErr w:type="spellStart"/>
+      <w:r>
+        <w:t>Both</w:t>
+      </w:r>
+      <w:proofErr w:type="spellEnd"/>
+      <w:r>
+        <w:t xml:space="preserve"> in case of </w:t>
+      </w:r>
+      <w:proofErr w:type="spellStart"/>
+      <w:r>
+        <w:t>errors</w:t>
+      </w:r>
+      <w:proofErr w:type="spellEnd"/>
+      <w:r>
+        <w:t xml:space="preserve"> or success the </w:t>
+      </w:r>
+      <w:proofErr w:type="spellStart"/>
+      <w:r>
+        <w:t>application</w:t>
+      </w:r>
+      <w:proofErr w:type="spellEnd"/>
+      <w:r>
+        <w:t xml:space="preserve"> shows the </w:t>
+      </w:r>
+      <w:proofErr w:type="spellStart"/>
+      <w:r>
+        <w:t>result</w:t>
+      </w:r>
+      <w:proofErr w:type="spellEnd"/>
+      <w:r>
+        <w:t xml:space="preserve"> with some text information</w:t>
+      </w:r>
+    </w:p>
+    <w:p>
+      <w:pPr>
+        <w:jc w:val="center"/>
+        <w:rPr>
+          <w:noProof/>
+        </w:rPr>
+      </w:pPr>
+      <w:r>
+        <w:rPr>
+          <w:noProof/>
+        </w:rPr>
+        <w:drawing>
+          <wp:inline distT="0" distB="0" distL="0" distR="0" wp14:anchorId="0D9EAA07" wp14:editId="782E400C">
+            <wp:extent cx="1495425" cy="3772535"/>
+            <wp:effectExtent l="0" t="0" r="9525" b="0"/>
+            <wp:docPr id="13" name="Immagine 13" descr="Immagine che contiene screenshot&#10;&#10;Descrizione generata automaticamente"/>
+            <wp:cNvGraphicFramePr>
+              <a:graphicFrameLocks xmlns:a="http://schemas.openxmlformats.org/drawingml/2006/main" noChangeAspect="1"/>
+            </wp:cNvGraphicFramePr>
+            <a:graphic xmlns:a="http://schemas.openxmlformats.org/drawingml/2006/main">
+              <a:graphicData uri="http://schemas.openxmlformats.org/drawingml/2006/picture">
+                <pic:pic xmlns:pic="http://schemas.openxmlformats.org/drawingml/2006/picture">
+                  <pic:nvPicPr>
+                    <pic:cNvPr id="13" name="04_succes_registration.PNG"/>
+                    <pic:cNvPicPr/>
+                  </pic:nvPicPr>
+                  <pic:blipFill rotWithShape="1">
+                    <a:blip r:embed="rId20">
+                      <a:extLst>
+                        <a:ext uri="{28A0092B-C50C-407E-A947-70E740481C1C}">
+                          <a14:useLocalDpi xmlns:a14="http://schemas.microsoft.com/office/drawing/2010/main" val="0"/>
+                        </a:ext>
+                      </a:extLst>
+                    </a:blip>
+                    <a:srcRect l="44979" r="30587"/>
+                    <a:stretch/>
+                  </pic:blipFill>
+                  <pic:spPr bwMode="auto">
+                    <a:xfrm>
+                      <a:off x="0" y="0"/>
+                      <a:ext cx="1495425" cy="3772535"/>
+                    </a:xfrm>
+                    <a:prstGeom prst="rect">
+                      <a:avLst/>
+                    </a:prstGeom>
+                    <a:ln>
+                      <a:noFill/>
+                    </a:ln>
+                    <a:extLst>
+                      <a:ext uri="{53640926-AAD7-44D8-BBD7-CCE9431645EC}">
+                        <a14:shadowObscured xmlns:a14="http://schemas.microsoft.com/office/drawing/2010/main"/>
+                      </a:ext>
+                    </a:extLst>
+                  </pic:spPr>
+                </pic:pic>
+              </a:graphicData>
+            </a:graphic>
+          </wp:inline>
+        </w:drawing>
+      </w:r>
+      <w:r>
+        <w:rPr>
+          <w:noProof/>
+        </w:rPr>
+        <w:drawing>
+          <wp:inline distT="0" distB="0" distL="0" distR="0" wp14:anchorId="10E49C44" wp14:editId="321EDBA7">
+            <wp:extent cx="1581150" cy="3772535"/>
+            <wp:effectExtent l="0" t="0" r="0" b="0"/>
+            <wp:docPr id="16" name="Immagine 16" descr="Immagine che contiene screenshot&#10;&#10;Descrizione generata automaticamente"/>
+            <wp:cNvGraphicFramePr>
+              <a:graphicFrameLocks xmlns:a="http://schemas.openxmlformats.org/drawingml/2006/main" noChangeAspect="1"/>
+            </wp:cNvGraphicFramePr>
+            <a:graphic xmlns:a="http://schemas.openxmlformats.org/drawingml/2006/main">
+              <a:graphicData uri="http://schemas.openxmlformats.org/drawingml/2006/picture">
+                <pic:pic xmlns:pic="http://schemas.openxmlformats.org/drawingml/2006/picture">
+                  <pic:nvPicPr>
+                    <pic:cNvPr id="16" name="03_error_registration.PNG"/>
+                    <pic:cNvPicPr/>
+                  </pic:nvPicPr>
+                  <pic:blipFill rotWithShape="1">
+                    <a:blip r:embed="rId21">
+                      <a:extLst>
+                        <a:ext uri="{28A0092B-C50C-407E-A947-70E740481C1C}">
+                          <a14:useLocalDpi xmlns:a14="http://schemas.microsoft.com/office/drawing/2010/main" val="0"/>
+                        </a:ext>
+                      </a:extLst>
+                    </a:blip>
+                    <a:srcRect l="43889" r="30276"/>
+                    <a:stretch/>
+                  </pic:blipFill>
+                  <pic:spPr bwMode="auto">
+                    <a:xfrm>
+                      <a:off x="0" y="0"/>
+                      <a:ext cx="1581150" cy="3772535"/>
+                    </a:xfrm>
+                    <a:prstGeom prst="rect">
+                      <a:avLst/>
+                    </a:prstGeom>
+                    <a:ln>
+                      <a:noFill/>
+                    </a:ln>
+                    <a:effectLst>
+                      <a:softEdge rad="0"/>
+                    </a:effectLst>
+                    <a:extLst>
+                      <a:ext uri="{53640926-AAD7-44D8-BBD7-CCE9431645EC}">
+                        <a14:shadowObscured xmlns:a14="http://schemas.microsoft.com/office/drawing/2010/main"/>
+                      </a:ext>
+                    </a:extLst>
+                  </pic:spPr>
+                </pic:pic>
+              </a:graphicData>
+            </a:graphic>
+          </wp:inline>
+        </w:drawing>
+      </w:r>
+    </w:p>
+    <w:p>
+      <w:pPr>
+        <w:rPr>
+          <w:noProof/>
+        </w:rPr>
+      </w:pPr>
+      <w:r>
+        <w:rPr>
+          <w:noProof/>
+        </w:rPr>
+        <w:t>Once registrated the user can log in</w:t>
+      </w:r>
+    </w:p>
+    <w:p>
+      <w:pPr>
+        <w:rPr>
+          <w:noProof/>
+        </w:rPr>
+      </w:pPr>
+      <w:r>
+        <w:rPr>
+          <w:noProof/>
+        </w:rPr>
+        <w:lastRenderedPageBreak/>
+        <w:drawing>
+          <wp:inline distT="0" distB="0" distL="0" distR="0" wp14:anchorId="63C3FE7C" wp14:editId="09ED368D">
+            <wp:extent cx="6120130" cy="3772535"/>
+            <wp:effectExtent l="0" t="0" r="0" b="0"/>
+            <wp:docPr id="17" name="Immagine 17" descr="Immagine che contiene screenshot&#10;&#10;Descrizione generata automaticamente"/>
+            <wp:cNvGraphicFramePr>
+              <a:graphicFrameLocks xmlns:a="http://schemas.openxmlformats.org/drawingml/2006/main" noChangeAspect="1"/>
+            </wp:cNvGraphicFramePr>
+            <a:graphic xmlns:a="http://schemas.openxmlformats.org/drawingml/2006/main">
+              <a:graphicData uri="http://schemas.openxmlformats.org/drawingml/2006/picture">
+                <pic:pic xmlns:pic="http://schemas.openxmlformats.org/drawingml/2006/picture">
+                  <pic:nvPicPr>
+                    <pic:cNvPr id="17" name="06_success_login.PNG"/>
+                    <pic:cNvPicPr/>
+                  </pic:nvPicPr>
+                  <pic:blipFill>
+                    <a:blip r:embed="rId22">
+                      <a:extLst>
+                        <a:ext uri="{28A0092B-C50C-407E-A947-70E740481C1C}">
+                          <a14:useLocalDpi xmlns:a14="http://schemas.microsoft.com/office/drawing/2010/main" val="0"/>
+                        </a:ext>
+                      </a:extLst>
+                    </a:blip>
+                    <a:stretch>
+                      <a:fillRect/>
+                    </a:stretch>
+                  </pic:blipFill>
+                  <pic:spPr>
+                    <a:xfrm>
+                      <a:off x="0" y="0"/>
+                      <a:ext cx="6120130" cy="3772535"/>
+                    </a:xfrm>
+                    <a:prstGeom prst="rect">
+                      <a:avLst/>
+                    </a:prstGeom>
+                  </pic:spPr>
+                </pic:pic>
+              </a:graphicData>
+            </a:graphic>
+          </wp:inline>
+        </w:drawing>
+      </w:r>
+    </w:p>
+    <w:p>
+      <w:r>
+        <w:t xml:space="preserve">An user can </w:t>
+      </w:r>
+      <w:proofErr w:type="spellStart"/>
+      <w:r>
+        <w:t>also</w:t>
+      </w:r>
+      <w:proofErr w:type="spellEnd"/>
+      <w:r>
+        <w:t xml:space="preserve"> </w:t>
+      </w:r>
+      <w:proofErr w:type="spellStart"/>
+      <w:r>
+        <w:t>browse</w:t>
+      </w:r>
+      <w:proofErr w:type="spellEnd"/>
+      <w:r>
+        <w:t xml:space="preserve"> </w:t>
+      </w:r>
+      <w:proofErr w:type="spellStart"/>
+      <w:r>
+        <w:t>films</w:t>
+      </w:r>
+      <w:proofErr w:type="spellEnd"/>
+      <w:r>
+        <w:t xml:space="preserve"> and </w:t>
+      </w:r>
+      <w:proofErr w:type="spellStart"/>
+      <w:r>
+        <w:t>cinemas</w:t>
+      </w:r>
+      <w:proofErr w:type="spellEnd"/>
+      <w:r>
+        <w:t xml:space="preserve"> and </w:t>
+      </w:r>
+      <w:proofErr w:type="spellStart"/>
+      <w:r>
+        <w:t>it</w:t>
+      </w:r>
+      <w:proofErr w:type="spellEnd"/>
+      <w:r>
+        <w:t xml:space="preserve"> can </w:t>
+      </w:r>
+      <w:proofErr w:type="spellStart"/>
+      <w:r>
+        <w:t>also</w:t>
+      </w:r>
+      <w:proofErr w:type="spellEnd"/>
+      <w:r>
+        <w:t xml:space="preserve"> </w:t>
+      </w:r>
+      <w:proofErr w:type="spellStart"/>
+      <w:r>
+        <w:t>search</w:t>
+      </w:r>
+      <w:proofErr w:type="spellEnd"/>
+      <w:r>
+        <w:t xml:space="preserve"> for some </w:t>
+      </w:r>
+      <w:proofErr w:type="spellStart"/>
+      <w:r>
+        <w:t>specific</w:t>
+      </w:r>
+      <w:proofErr w:type="spellEnd"/>
+      <w:r>
+        <w:t xml:space="preserve"> by filtering on </w:t>
+      </w:r>
+      <w:proofErr w:type="spellStart"/>
+      <w:r>
+        <w:t>title</w:t>
+      </w:r>
+      <w:proofErr w:type="spellEnd"/>
+      <w:r>
+        <w:t>/name</w:t>
+      </w:r>
+    </w:p>
+    <w:p>
+      <w:r>
+        <w:rPr>
+          <w:noProof/>
+        </w:rPr>
+        <w:drawing>
+          <wp:inline distT="0" distB="0" distL="0" distR="0" wp14:anchorId="72DD6B65" wp14:editId="5B54DF9F">
+            <wp:extent cx="2990850" cy="3772535"/>
+            <wp:effectExtent l="0" t="0" r="0" b="0"/>
+            <wp:docPr id="18" name="Immagine 18" descr="Immagine che contiene screenshot&#10;&#10;Descrizione generata automaticamente"/>
+            <wp:cNvGraphicFramePr>
+              <a:graphicFrameLocks xmlns:a="http://schemas.openxmlformats.org/drawingml/2006/main" noChangeAspect="1"/>
+            </wp:cNvGraphicFramePr>
+            <a:graphic xmlns:a="http://schemas.openxmlformats.org/drawingml/2006/main">
+              <a:graphicData uri="http://schemas.openxmlformats.org/drawingml/2006/picture">
+                <pic:pic xmlns:pic="http://schemas.openxmlformats.org/drawingml/2006/picture">
+                  <pic:nvPicPr>
+                    <pic:cNvPr id="18" name="08_browse_film.PNG"/>
+                    <pic:cNvPicPr/>
+                  </pic:nvPicPr>
+                  <pic:blipFill rotWithShape="1">
+                    <a:blip r:embed="rId23">
+                      <a:extLst>
+                        <a:ext uri="{28A0092B-C50C-407E-A947-70E740481C1C}">
+                          <a14:useLocalDpi xmlns:a14="http://schemas.microsoft.com/office/drawing/2010/main" val="0"/>
+                        </a:ext>
+                      </a:extLst>
+                    </a:blip>
+                    <a:srcRect r="51131"/>
+                    <a:stretch/>
+                  </pic:blipFill>
+                  <pic:spPr bwMode="auto">
+                    <a:xfrm>
+                      <a:off x="0" y="0"/>
+                      <a:ext cx="2990850" cy="3772535"/>
+                    </a:xfrm>
+                    <a:prstGeom prst="rect">
+                      <a:avLst/>
+                    </a:prstGeom>
+                    <a:ln>
+                      <a:noFill/>
+                    </a:ln>
+                    <a:extLst>
+                      <a:ext uri="{53640926-AAD7-44D8-BBD7-CCE9431645EC}">
+                        <a14:shadowObscured xmlns:a14="http://schemas.microsoft.com/office/drawing/2010/main"/>
+                      </a:ext>
+                    </a:extLst>
+                  </pic:spPr>
+                </pic:pic>
+              </a:graphicData>
+            </a:graphic>
+          </wp:inline>
+        </w:drawing>
+      </w:r>
+      <w:r>
+        <w:rPr>
+          <w:noProof/>
+        </w:rPr>
+        <w:drawing>
+          <wp:inline distT="0" distB="0" distL="0" distR="0" wp14:anchorId="531F86A8" wp14:editId="2350056B">
+            <wp:extent cx="2962275" cy="3558540"/>
+            <wp:effectExtent l="0" t="0" r="9525" b="3810"/>
+            <wp:docPr id="19" name="Immagine 19" descr="Immagine che contiene screenshot&#10;&#10;Descrizione generata automaticamente"/>
+            <wp:cNvGraphicFramePr>
+              <a:graphicFrameLocks xmlns:a="http://schemas.openxmlformats.org/drawingml/2006/main" noChangeAspect="1"/>
+            </wp:cNvGraphicFramePr>
+            <a:graphic xmlns:a="http://schemas.openxmlformats.org/drawingml/2006/main">
+              <a:graphicData uri="http://schemas.openxmlformats.org/drawingml/2006/picture">
+                <pic:pic xmlns:pic="http://schemas.openxmlformats.org/drawingml/2006/picture">
+                  <pic:nvPicPr>
+                    <pic:cNvPr id="19" name="13_browse_cinema.PNG"/>
+                    <pic:cNvPicPr/>
+                  </pic:nvPicPr>
+                  <pic:blipFill rotWithShape="1">
+                    <a:blip r:embed="rId24">
+                      <a:extLst>
+                        <a:ext uri="{28A0092B-C50C-407E-A947-70E740481C1C}">
+                          <a14:useLocalDpi xmlns:a14="http://schemas.microsoft.com/office/drawing/2010/main" val="0"/>
+                        </a:ext>
+                      </a:extLst>
+                    </a:blip>
+                    <a:srcRect r="51598"/>
+                    <a:stretch/>
+                  </pic:blipFill>
+                  <pic:spPr bwMode="auto">
+                    <a:xfrm>
+                      <a:off x="0" y="0"/>
+                      <a:ext cx="2962275" cy="3558540"/>
+                    </a:xfrm>
+                    <a:prstGeom prst="rect">
+                      <a:avLst/>
+                    </a:prstGeom>
+                    <a:ln>
+                      <a:noFill/>
+                    </a:ln>
+                    <a:extLst>
+                      <a:ext uri="{53640926-AAD7-44D8-BBD7-CCE9431645EC}">
+                        <a14:shadowObscured xmlns:a14="http://schemas.microsoft.com/office/drawing/2010/main"/>
+                      </a:ext>
+                    </a:extLst>
+                  </pic:spPr>
+                </pic:pic>
+              </a:graphicData>
+            </a:graphic>
+          </wp:inline>
+        </w:drawing>
+      </w:r>
+    </w:p>
+    <w:p>
+      <w:proofErr w:type="spellStart"/>
+      <w:r>
+        <w:t>Since</w:t>
+      </w:r>
+      <w:proofErr w:type="spellEnd"/>
+      <w:r>
+        <w:t xml:space="preserve"> </w:t>
+      </w:r>
+      <w:proofErr w:type="spellStart"/>
+      <w:r>
+        <w:t>they</w:t>
+      </w:r>
+      <w:proofErr w:type="spellEnd"/>
+      <w:r>
+        <w:t xml:space="preserve"> are </w:t>
+      </w:r>
+      <w:proofErr w:type="spellStart"/>
+      <w:r>
+        <w:t>almost</w:t>
+      </w:r>
+      <w:proofErr w:type="spellEnd"/>
+      <w:r>
+        <w:t xml:space="preserve"> the </w:t>
+      </w:r>
+      <w:proofErr w:type="spellStart"/>
+      <w:r>
+        <w:t>same</w:t>
+      </w:r>
+      <w:proofErr w:type="spellEnd"/>
+      <w:r>
+        <w:t xml:space="preserve"> and </w:t>
+      </w:r>
+      <w:proofErr w:type="spellStart"/>
+      <w:r>
+        <w:t>they</w:t>
+      </w:r>
+      <w:proofErr w:type="spellEnd"/>
+      <w:r>
+        <w:t xml:space="preserve"> </w:t>
+      </w:r>
+      <w:proofErr w:type="spellStart"/>
+      <w:r>
+        <w:t>have</w:t>
+      </w:r>
+      <w:proofErr w:type="spellEnd"/>
+      <w:r>
+        <w:t xml:space="preserve"> the </w:t>
+      </w:r>
+      <w:proofErr w:type="spellStart"/>
+      <w:r>
+        <w:t>same</w:t>
+      </w:r>
+      <w:proofErr w:type="spellEnd"/>
+      <w:r>
+        <w:t xml:space="preserve"> </w:t>
+      </w:r>
+      <w:proofErr w:type="spellStart"/>
+      <w:r>
+        <w:t>operations</w:t>
+      </w:r>
+      <w:proofErr w:type="spellEnd"/>
+      <w:r>
+        <w:t xml:space="preserve"> </w:t>
+      </w:r>
+      <w:proofErr w:type="spellStart"/>
+      <w:r>
+        <w:t>we</w:t>
+      </w:r>
+      <w:proofErr w:type="spellEnd"/>
+      <w:r>
+        <w:t xml:space="preserve"> </w:t>
+      </w:r>
+      <w:proofErr w:type="spellStart"/>
+      <w:r>
+        <w:t>will</w:t>
+      </w:r>
+      <w:proofErr w:type="spellEnd"/>
+      <w:r>
+        <w:t xml:space="preserve"> focus on the </w:t>
+      </w:r>
+      <w:proofErr w:type="spellStart"/>
+      <w:r>
+        <w:t>films</w:t>
+      </w:r>
+      <w:proofErr w:type="spellEnd"/>
+      <w:r>
+        <w:t xml:space="preserve">, </w:t>
+      </w:r>
+      <w:proofErr w:type="spellStart"/>
+      <w:r>
+        <w:t>if</w:t>
+      </w:r>
+      <w:proofErr w:type="spellEnd"/>
+      <w:r>
+        <w:t xml:space="preserve"> a card </w:t>
+      </w:r>
+      <w:proofErr w:type="spellStart"/>
+      <w:r>
+        <w:t>is</w:t>
+      </w:r>
+      <w:proofErr w:type="spellEnd"/>
+      <w:r>
+        <w:t xml:space="preserve"> </w:t>
+      </w:r>
+      <w:proofErr w:type="spellStart"/>
+      <w:r>
+        <w:t>clicked</w:t>
+      </w:r>
+      <w:proofErr w:type="spellEnd"/>
+      <w:r>
+        <w:t xml:space="preserve">, i twill be open the film/cinema </w:t>
+      </w:r>
+      <w:proofErr w:type="spellStart"/>
+      <w:r>
+        <w:t>detail</w:t>
+      </w:r>
+      <w:proofErr w:type="spellEnd"/>
+      <w:r>
+        <w:t xml:space="preserve"> page, </w:t>
+      </w:r>
+      <w:proofErr w:type="spellStart"/>
+      <w:r>
+        <w:t>where</w:t>
+      </w:r>
+      <w:proofErr w:type="spellEnd"/>
+      <w:r>
+        <w:t xml:space="preserve"> an user can </w:t>
+      </w:r>
+      <w:proofErr w:type="spellStart"/>
+      <w:r>
+        <w:t>comment</w:t>
+      </w:r>
+      <w:proofErr w:type="spellEnd"/>
+      <w:r>
+        <w:t xml:space="preserve"> or </w:t>
+      </w:r>
+      <w:proofErr w:type="spellStart"/>
+      <w:r>
+        <w:t>add</w:t>
+      </w:r>
+      <w:proofErr w:type="spellEnd"/>
+      <w:r>
+        <w:t xml:space="preserve"> to </w:t>
+      </w:r>
+      <w:proofErr w:type="spellStart"/>
+      <w:r>
+        <w:t>favourite</w:t>
+      </w:r>
+      <w:proofErr w:type="spellEnd"/>
+      <w:r>
+        <w:t xml:space="preserve"> the film/cinema and </w:t>
+      </w:r>
+      <w:proofErr w:type="spellStart"/>
+      <w:r>
+        <w:t>see</w:t>
+      </w:r>
+      <w:proofErr w:type="spellEnd"/>
+      <w:r>
+        <w:t xml:space="preserve"> </w:t>
+      </w:r>
+      <w:proofErr w:type="spellStart"/>
+      <w:r>
+        <w:t>other</w:t>
+      </w:r>
+      <w:proofErr w:type="spellEnd"/>
+      <w:r>
+        <w:t xml:space="preserve"> users </w:t>
+      </w:r>
+      <w:proofErr w:type="spellStart"/>
+      <w:r>
+        <w:t>comments</w:t>
+      </w:r>
+      <w:proofErr w:type="spellEnd"/>
+    </w:p>
+    <w:p>
+      <w:r>
+        <w:rPr>
+          <w:noProof/>
+        </w:rPr>
+        <w:lastRenderedPageBreak/>
+        <w:drawing>
+          <wp:inline distT="0" distB="0" distL="0" distR="0" wp14:anchorId="477EB88C" wp14:editId="1E99454C">
+            <wp:extent cx="6120130" cy="3568700"/>
+            <wp:effectExtent l="0" t="0" r="0" b="0"/>
+            <wp:docPr id="20" name="Immagine 20" descr="Immagine che contiene screenshot&#10;&#10;Descrizione generata automaticamente"/>
+            <wp:cNvGraphicFramePr>
+              <a:graphicFrameLocks xmlns:a="http://schemas.openxmlformats.org/drawingml/2006/main" noChangeAspect="1"/>
+            </wp:cNvGraphicFramePr>
+            <a:graphic xmlns:a="http://schemas.openxmlformats.org/drawingml/2006/main">
+              <a:graphicData uri="http://schemas.openxmlformats.org/drawingml/2006/picture">
+                <pic:pic xmlns:pic="http://schemas.openxmlformats.org/drawingml/2006/picture">
+                  <pic:nvPicPr>
+                    <pic:cNvPr id="20" name="10_film_details_comment_menu.PNG"/>
+                    <pic:cNvPicPr/>
+                  </pic:nvPicPr>
+                  <pic:blipFill>
+                    <a:blip r:embed="rId25">
+                      <a:extLst>
+                        <a:ext uri="{28A0092B-C50C-407E-A947-70E740481C1C}">
+                          <a14:useLocalDpi xmlns:a14="http://schemas.microsoft.com/office/drawing/2010/main" val="0"/>
+                        </a:ext>
+                      </a:extLst>
+                    </a:blip>
+                    <a:stretch>
+                      <a:fillRect/>
+                    </a:stretch>
+                  </pic:blipFill>
+                  <pic:spPr>
+                    <a:xfrm>
+                      <a:off x="0" y="0"/>
+                      <a:ext cx="6120130" cy="3568700"/>
+                    </a:xfrm>
+                    <a:prstGeom prst="rect">
+                      <a:avLst/>
+                    </a:prstGeom>
+                  </pic:spPr>
+                </pic:pic>
+              </a:graphicData>
+            </a:graphic>
+          </wp:inline>
+        </w:drawing>
+      </w:r>
+    </w:p>
+    <w:p>
+      <w:pPr>
+        <w:rPr>
+          <w:noProof/>
+        </w:rPr>
+      </w:pPr>
+      <w:proofErr w:type="spellStart"/>
+      <w:r>
+        <w:t>Then</w:t>
+      </w:r>
+      <w:proofErr w:type="spellEnd"/>
+      <w:r>
+        <w:t xml:space="preserve"> </w:t>
+      </w:r>
+      <w:proofErr w:type="spellStart"/>
+      <w:r>
+        <w:t>it</w:t>
+      </w:r>
+      <w:proofErr w:type="spellEnd"/>
+      <w:r>
+        <w:t xml:space="preserve"> can </w:t>
+      </w:r>
+      <w:proofErr w:type="spellStart"/>
+      <w:r>
+        <w:t>also</w:t>
+      </w:r>
+      <w:proofErr w:type="spellEnd"/>
+      <w:r>
+        <w:t xml:space="preserve"> </w:t>
+      </w:r>
+      <w:proofErr w:type="spellStart"/>
+      <w:r>
+        <w:t>modify</w:t>
+      </w:r>
+      <w:proofErr w:type="spellEnd"/>
+      <w:r>
+        <w:t xml:space="preserve">/delete an </w:t>
+      </w:r>
+      <w:proofErr w:type="spellStart"/>
+      <w:r>
+        <w:t>own</w:t>
+      </w:r>
+      <w:proofErr w:type="spellEnd"/>
+      <w:r>
+        <w:t xml:space="preserve"> </w:t>
+      </w:r>
+      <w:proofErr w:type="spellStart"/>
+      <w:r>
+        <w:t>comment</w:t>
+      </w:r>
+      <w:proofErr w:type="spellEnd"/>
+      <w:r>
+        <w:t xml:space="preserve"> by </w:t>
+      </w:r>
+      <w:proofErr w:type="spellStart"/>
+      <w:r>
+        <w:t>right</w:t>
+      </w:r>
+      <w:proofErr w:type="spellEnd"/>
+      <w:r>
+        <w:t xml:space="preserve"> </w:t>
+      </w:r>
+      <w:proofErr w:type="spellStart"/>
+      <w:r>
+        <w:t>clicking</w:t>
+      </w:r>
+      <w:proofErr w:type="spellEnd"/>
+      <w:r>
+        <w:t xml:space="preserve"> on </w:t>
+      </w:r>
+      <w:proofErr w:type="spellStart"/>
+      <w:r>
+        <w:t>it</w:t>
+      </w:r>
+      <w:proofErr w:type="spellEnd"/>
+      <w:r>
+        <w:t xml:space="preserve"> and press the </w:t>
+      </w:r>
+      <w:proofErr w:type="spellStart"/>
+      <w:r>
+        <w:t>wanted</w:t>
+      </w:r>
+      <w:proofErr w:type="spellEnd"/>
+      <w:r>
+        <w:t xml:space="preserve"> </w:t>
+      </w:r>
+      <w:proofErr w:type="spellStart"/>
+      <w:r>
+        <w:t>choice</w:t>
+      </w:r>
+      <w:proofErr w:type="spellEnd"/>
+      <w:r>
+        <w:t xml:space="preserve"> by the menu</w:t>
+      </w:r>
+    </w:p>
+    <w:p>
+      <w:r>
+        <w:rPr>
+          <w:noProof/>
+        </w:rPr>
+        <w:drawing>
+          <wp:inline distT="0" distB="0" distL="0" distR="0" wp14:anchorId="4194D15E" wp14:editId="6012121D">
+            <wp:extent cx="4143375" cy="1314450"/>
+            <wp:effectExtent l="0" t="0" r="9525" b="0"/>
+            <wp:docPr id="21" name="Immagine 21" descr="Immagine che contiene screenshot&#10;&#10;Descrizione generata automaticamente"/>
+            <wp:cNvGraphicFramePr>
+              <a:graphicFrameLocks xmlns:a="http://schemas.openxmlformats.org/drawingml/2006/main" noChangeAspect="1"/>
+            </wp:cNvGraphicFramePr>
+            <a:graphic xmlns:a="http://schemas.openxmlformats.org/drawingml/2006/main">
+              <a:graphicData uri="http://schemas.openxmlformats.org/drawingml/2006/picture">
+                <pic:pic xmlns:pic="http://schemas.openxmlformats.org/drawingml/2006/picture">
+                  <pic:nvPicPr>
+                    <pic:cNvPr id="21" name="12_film_details_modify_comment_confirmation.PNG"/>
+                    <pic:cNvPicPr/>
+                  </pic:nvPicPr>
+                  <pic:blipFill rotWithShape="1">
+                    <a:blip r:embed="rId26">
+                      <a:extLst>
+                        <a:ext uri="{28A0092B-C50C-407E-A947-70E740481C1C}">
+                          <a14:useLocalDpi xmlns:a14="http://schemas.microsoft.com/office/drawing/2010/main" val="0"/>
+                        </a:ext>
+                      </a:extLst>
+                    </a:blip>
+                    <a:srcRect l="10895" t="31852" r="21405" b="31210"/>
+                    <a:stretch/>
+                  </pic:blipFill>
+                  <pic:spPr bwMode="auto">
+                    <a:xfrm>
+                      <a:off x="0" y="0"/>
+                      <a:ext cx="4143375" cy="1314450"/>
+                    </a:xfrm>
+                    <a:prstGeom prst="rect">
+                      <a:avLst/>
+                    </a:prstGeom>
+                    <a:ln>
+                      <a:noFill/>
+                    </a:ln>
+                    <a:extLst>
+                      <a:ext uri="{53640926-AAD7-44D8-BBD7-CCE9431645EC}">
+                        <a14:shadowObscured xmlns:a14="http://schemas.microsoft.com/office/drawing/2010/main"/>
+                      </a:ext>
+                    </a:extLst>
+                  </pic:spPr>
+                </pic:pic>
+              </a:graphicData>
+            </a:graphic>
+          </wp:inline>
+        </w:drawing>
+      </w:r>
+    </w:p>
+    <w:p>
+      <w:r>
+        <w:t xml:space="preserve">An user can </w:t>
+      </w:r>
+      <w:proofErr w:type="spellStart"/>
+      <w:r>
+        <w:t>also</w:t>
+      </w:r>
+      <w:proofErr w:type="spellEnd"/>
+      <w:r>
+        <w:t xml:space="preserve"> </w:t>
+      </w:r>
+      <w:proofErr w:type="spellStart"/>
+      <w:r>
+        <w:t>browse</w:t>
+      </w:r>
+      <w:proofErr w:type="spellEnd"/>
+      <w:r>
+        <w:t xml:space="preserve"> the </w:t>
+      </w:r>
+      <w:proofErr w:type="spellStart"/>
+      <w:r>
+        <w:t>projections</w:t>
+      </w:r>
+      <w:proofErr w:type="spellEnd"/>
+      <w:r>
+        <w:t xml:space="preserve">, and filter </w:t>
+      </w:r>
+      <w:proofErr w:type="spellStart"/>
+      <w:r>
+        <w:t>them</w:t>
+      </w:r>
+      <w:proofErr w:type="spellEnd"/>
+      <w:r>
+        <w:t xml:space="preserve"> by Date, Cinema of Film</w:t>
+      </w:r>
+    </w:p>
+    <w:p>
+      <w:r>
+        <w:rPr>
+          <w:noProof/>
+        </w:rPr>
+        <w:drawing>
+          <wp:inline distT="0" distB="0" distL="0" distR="0" wp14:anchorId="4CED7CA7" wp14:editId="71772005">
+            <wp:extent cx="5867400" cy="3411591"/>
+            <wp:effectExtent l="0" t="0" r="0" b="0"/>
+            <wp:docPr id="22" name="Immagine 22" descr="Immagine che contiene screenshot&#10;&#10;Descrizione generata automaticamente"/>
+            <wp:cNvGraphicFramePr>
+              <a:graphicFrameLocks xmlns:a="http://schemas.openxmlformats.org/drawingml/2006/main" noChangeAspect="1"/>
+            </wp:cNvGraphicFramePr>
+            <a:graphic xmlns:a="http://schemas.openxmlformats.org/drawingml/2006/main">
+              <a:graphicData uri="http://schemas.openxmlformats.org/drawingml/2006/picture">
+                <pic:pic xmlns:pic="http://schemas.openxmlformats.org/drawingml/2006/picture">
+                  <pic:nvPicPr>
+                    <pic:cNvPr id="22" name="15_projections.PNG"/>
+                    <pic:cNvPicPr/>
+                  </pic:nvPicPr>
+                  <pic:blipFill>
+                    <a:blip r:embed="rId27">
+                      <a:extLst>
+                        <a:ext uri="{28A0092B-C50C-407E-A947-70E740481C1C}">
+                          <a14:useLocalDpi xmlns:a14="http://schemas.microsoft.com/office/drawing/2010/main" val="0"/>
+                        </a:ext>
+                      </a:extLst>
+                    </a:blip>
+                    <a:stretch>
+                      <a:fillRect/>
+                    </a:stretch>
+                  </pic:blipFill>
+                  <pic:spPr>
+                    <a:xfrm>
+                      <a:off x="0" y="0"/>
+                      <a:ext cx="5869445" cy="3412780"/>
+                    </a:xfrm>
+                    <a:prstGeom prst="rect">
+                      <a:avLst/>
+                    </a:prstGeom>
+                  </pic:spPr>
+                </pic:pic>
+              </a:graphicData>
+            </a:graphic>
+          </wp:inline>
+        </w:drawing>
+      </w:r>
+    </w:p>
+    <w:p>
+      <w:pPr>
+        <w:rPr>
+          <w:lang w:val="en-US" w:eastAsia="it-IT"/>
+        </w:rPr>
+      </w:pPr>
+      <w:r>
+        <w:rPr>
+          <w:lang w:val="en-US" w:eastAsia="it-IT"/>
+        </w:rPr>
+        <w:lastRenderedPageBreak/>
+        <w:t>Some examples of apply filters</w:t>
+      </w:r>
+    </w:p>
+    <w:p>
+      <w:pPr>
+        <w:rPr>
+          <w:noProof/>
+          <w:lang w:val="en-US" w:eastAsia="it-IT"/>
+        </w:rPr>
+      </w:pPr>
+      <w:r>
+        <w:rPr>
+          <w:noProof/>
+          <w:lang w:val="en-US" w:eastAsia="it-IT"/>
+        </w:rPr>
+        <w:drawing>
+          <wp:inline distT="0" distB="0" distL="0" distR="0" wp14:anchorId="6B24495D" wp14:editId="550405DF">
+            <wp:extent cx="2857500" cy="1201449"/>
+            <wp:effectExtent l="0" t="0" r="0" b="0"/>
+            <wp:docPr id="23" name="Immagine 23" descr="Immagine che contiene screenshot&#10;&#10;Descrizione generata automaticamente"/>
+            <wp:cNvGraphicFramePr>
+              <a:graphicFrameLocks xmlns:a="http://schemas.openxmlformats.org/drawingml/2006/main" noChangeAspect="1"/>
+            </wp:cNvGraphicFramePr>
+            <a:graphic xmlns:a="http://schemas.openxmlformats.org/drawingml/2006/main">
+              <a:graphicData uri="http://schemas.openxmlformats.org/drawingml/2006/picture">
+                <pic:pic xmlns:pic="http://schemas.openxmlformats.org/drawingml/2006/picture">
+                  <pic:nvPicPr>
+                    <pic:cNvPr id="23" name="16_projections_cinemaFilter.PNG"/>
+                    <pic:cNvPicPr/>
+                  </pic:nvPicPr>
+                  <pic:blipFill rotWithShape="1">
+                    <a:blip r:embed="rId28">
+                      <a:extLst>
+                        <a:ext uri="{28A0092B-C50C-407E-A947-70E740481C1C}">
+                          <a14:useLocalDpi xmlns:a14="http://schemas.microsoft.com/office/drawing/2010/main" val="0"/>
+                        </a:ext>
+                      </a:extLst>
+                    </a:blip>
+                    <a:srcRect l="26925" t="5086" r="18292" b="55300"/>
+                    <a:stretch/>
+                  </pic:blipFill>
+                  <pic:spPr bwMode="auto">
+                    <a:xfrm>
+                      <a:off x="0" y="0"/>
+                      <a:ext cx="2863653" cy="1204036"/>
+                    </a:xfrm>
+                    <a:prstGeom prst="rect">
+                      <a:avLst/>
+                    </a:prstGeom>
+                    <a:ln>
+                      <a:noFill/>
+                    </a:ln>
+                    <a:extLst>
+                      <a:ext uri="{53640926-AAD7-44D8-BBD7-CCE9431645EC}">
+                        <a14:shadowObscured xmlns:a14="http://schemas.microsoft.com/office/drawing/2010/main"/>
+                      </a:ext>
+                    </a:extLst>
+                  </pic:spPr>
+                </pic:pic>
+              </a:graphicData>
+            </a:graphic>
+          </wp:inline>
+        </w:drawing>
+      </w:r>
+      <w:r>
+        <w:rPr>
+          <w:noProof/>
+          <w:lang w:val="en-US" w:eastAsia="it-IT"/>
+        </w:rPr>
+        <w:drawing>
+          <wp:inline distT="0" distB="0" distL="0" distR="0" wp14:anchorId="297916C4" wp14:editId="787512EF">
+            <wp:extent cx="3181350" cy="1237653"/>
+            <wp:effectExtent l="0" t="0" r="0" b="635"/>
+            <wp:docPr id="24" name="Immagine 24" descr="Immagine che contiene screenshot&#10;&#10;Descrizione generata automaticamente"/>
+            <wp:cNvGraphicFramePr>
+              <a:graphicFrameLocks xmlns:a="http://schemas.openxmlformats.org/drawingml/2006/main" noChangeAspect="1"/>
+            </wp:cNvGraphicFramePr>
+            <a:graphic xmlns:a="http://schemas.openxmlformats.org/drawingml/2006/main">
+              <a:graphicData uri="http://schemas.openxmlformats.org/drawingml/2006/picture">
+                <pic:pic xmlns:pic="http://schemas.openxmlformats.org/drawingml/2006/picture">
+                  <pic:nvPicPr>
+                    <pic:cNvPr id="24" name="17_projections_dateFilter.PNG"/>
+                    <pic:cNvPicPr/>
+                  </pic:nvPicPr>
+                  <pic:blipFill rotWithShape="1">
+                    <a:blip r:embed="rId29">
+                      <a:extLst>
+                        <a:ext uri="{28A0092B-C50C-407E-A947-70E740481C1C}">
+                          <a14:useLocalDpi xmlns:a14="http://schemas.microsoft.com/office/drawing/2010/main" val="0"/>
+                        </a:ext>
+                      </a:extLst>
+                    </a:blip>
+                    <a:srcRect l="25056" t="4015" r="15336" b="56103"/>
+                    <a:stretch/>
+                  </pic:blipFill>
+                  <pic:spPr bwMode="auto">
+                    <a:xfrm>
+                      <a:off x="0" y="0"/>
+                      <a:ext cx="3194067" cy="1242600"/>
+                    </a:xfrm>
+                    <a:prstGeom prst="rect">
+                      <a:avLst/>
+                    </a:prstGeom>
+                    <a:ln>
+                      <a:noFill/>
+                    </a:ln>
+                    <a:extLst>
+                      <a:ext uri="{53640926-AAD7-44D8-BBD7-CCE9431645EC}">
+                        <a14:shadowObscured xmlns:a14="http://schemas.microsoft.com/office/drawing/2010/main"/>
+                      </a:ext>
+                    </a:extLst>
+                  </pic:spPr>
+                </pic:pic>
+              </a:graphicData>
+            </a:graphic>
+          </wp:inline>
+        </w:drawing>
+      </w:r>
+    </w:p>
+    <w:p>
+      <w:pPr>
+        <w:rPr>
+          <w:lang w:val="en-US" w:eastAsia="it-IT"/>
+        </w:rPr>
+      </w:pPr>
+      <w:r>
+        <w:rPr>
+          <w:noProof/>
+          <w:lang w:val="en-US" w:eastAsia="it-IT"/>
+        </w:rPr>
+        <w:drawing>
+          <wp:inline distT="0" distB="0" distL="0" distR="0" wp14:anchorId="37D99AC4" wp14:editId="6423832B">
+            <wp:extent cx="2981326" cy="1283514"/>
+            <wp:effectExtent l="0" t="0" r="0" b="0"/>
+            <wp:docPr id="25" name="Immagine 25" descr="Immagine che contiene screenshot&#10;&#10;Descrizione generata automaticamente"/>
+            <wp:cNvGraphicFramePr>
+              <a:graphicFrameLocks xmlns:a="http://schemas.openxmlformats.org/drawingml/2006/main" noChangeAspect="1"/>
+            </wp:cNvGraphicFramePr>
+            <a:graphic xmlns:a="http://schemas.openxmlformats.org/drawingml/2006/main">
+              <a:graphicData uri="http://schemas.openxmlformats.org/drawingml/2006/picture">
+                <pic:pic xmlns:pic="http://schemas.openxmlformats.org/drawingml/2006/picture">
+                  <pic:nvPicPr>
+                    <pic:cNvPr id="25" name="18_projections_filmFilter.PNG"/>
+                    <pic:cNvPicPr/>
+                  </pic:nvPicPr>
+                  <pic:blipFill rotWithShape="1">
+                    <a:blip r:embed="rId30">
+                      <a:extLst>
+                        <a:ext uri="{28A0092B-C50C-407E-A947-70E740481C1C}">
+                          <a14:useLocalDpi xmlns:a14="http://schemas.microsoft.com/office/drawing/2010/main" val="0"/>
+                        </a:ext>
+                      </a:extLst>
+                    </a:blip>
+                    <a:srcRect l="26147" t="4818" r="16736" b="52891"/>
+                    <a:stretch/>
+                  </pic:blipFill>
+                  <pic:spPr bwMode="auto">
+                    <a:xfrm>
+                      <a:off x="0" y="0"/>
+                      <a:ext cx="2986644" cy="1285803"/>
+                    </a:xfrm>
+                    <a:prstGeom prst="rect">
+                      <a:avLst/>
+                    </a:prstGeom>
+                    <a:ln>
+                      <a:noFill/>
+                    </a:ln>
+                    <a:extLst>
+                      <a:ext uri="{53640926-AAD7-44D8-BBD7-CCE9431645EC}">
+                        <a14:shadowObscured xmlns:a14="http://schemas.microsoft.com/office/drawing/2010/main"/>
+                      </a:ext>
+                    </a:extLst>
+                  </pic:spPr>
+                </pic:pic>
+              </a:graphicData>
+            </a:graphic>
+          </wp:inline>
+        </w:drawing>
+      </w:r>
+      <w:r>
+        <w:rPr>
+          <w:noProof/>
+          <w:lang w:val="en-US" w:eastAsia="it-IT"/>
+        </w:rPr>
+        <w:drawing>
+          <wp:inline distT="0" distB="0" distL="0" distR="0" wp14:anchorId="59AFE16E" wp14:editId="5AB61042">
+            <wp:extent cx="3111699" cy="1126490"/>
+            <wp:effectExtent l="0" t="0" r="0" b="0"/>
+            <wp:docPr id="26" name="Immagine 26" descr="Immagine che contiene screenshot&#10;&#10;Descrizione generata automaticamente"/>
+            <wp:cNvGraphicFramePr>
+              <a:graphicFrameLocks xmlns:a="http://schemas.openxmlformats.org/drawingml/2006/main" noChangeAspect="1"/>
+            </wp:cNvGraphicFramePr>
+            <a:graphic xmlns:a="http://schemas.openxmlformats.org/drawingml/2006/main">
+              <a:graphicData uri="http://schemas.openxmlformats.org/drawingml/2006/picture">
+                <pic:pic xmlns:pic="http://schemas.openxmlformats.org/drawingml/2006/picture">
+                  <pic:nvPicPr>
+                    <pic:cNvPr id="26" name="19_projections_allFilter.PNG"/>
+                    <pic:cNvPicPr/>
+                  </pic:nvPicPr>
+                  <pic:blipFill rotWithShape="1">
+                    <a:blip r:embed="rId31">
+                      <a:extLst>
+                        <a:ext uri="{28A0092B-C50C-407E-A947-70E740481C1C}">
+                          <a14:useLocalDpi xmlns:a14="http://schemas.microsoft.com/office/drawing/2010/main" val="0"/>
+                        </a:ext>
+                      </a:extLst>
+                    </a:blip>
+                    <a:srcRect l="26770" t="5086" r="20783" b="62259"/>
+                    <a:stretch/>
+                  </pic:blipFill>
+                  <pic:spPr bwMode="auto">
+                    <a:xfrm>
+                      <a:off x="0" y="0"/>
+                      <a:ext cx="3126938" cy="1132007"/>
+                    </a:xfrm>
+                    <a:prstGeom prst="rect">
+                      <a:avLst/>
+                    </a:prstGeom>
+                    <a:ln>
+                      <a:noFill/>
+                    </a:ln>
+                    <a:extLst>
+                      <a:ext uri="{53640926-AAD7-44D8-BBD7-CCE9431645EC}">
+                        <a14:shadowObscured xmlns:a14="http://schemas.microsoft.com/office/drawing/2010/main"/>
+                      </a:ext>
+                    </a:extLst>
+                  </pic:spPr>
+                </pic:pic>
+              </a:graphicData>
+            </a:graphic>
+          </wp:inline>
+        </w:drawing>
+      </w:r>
+    </w:p>
+    <w:p>
+      <w:pPr>
+        <w:rPr>
+          <w:lang w:val="en-US" w:eastAsia="it-IT"/>
+        </w:rPr>
+      </w:pPr>
+      <w:r>
+        <w:rPr>
+          <w:lang w:val="en-US" w:eastAsia="it-IT"/>
+        </w:rPr>
+        <w:t xml:space="preserve">As last operation an user can browse users and see their profile (we will </w:t>
+      </w:r>
+      <w:proofErr w:type="spellStart"/>
+      <w:r>
+        <w:rPr>
+          <w:lang w:val="en-US" w:eastAsia="it-IT"/>
+        </w:rPr>
+        <w:t>se</w:t>
+      </w:r>
+      <w:proofErr w:type="spellEnd"/>
+      <w:r>
+        <w:rPr>
+          <w:lang w:val="en-US" w:eastAsia="it-IT"/>
+        </w:rPr>
+        <w:t xml:space="preserve"> this operation as administrator that it’s more </w:t>
+      </w:r>
+      <w:proofErr w:type="spellStart"/>
+      <w:r>
+        <w:rPr>
+          <w:lang w:val="en-US" w:eastAsia="it-IT"/>
+        </w:rPr>
+        <w:t>usefull</w:t>
+      </w:r>
+      <w:proofErr w:type="spellEnd"/>
+      <w:r>
+        <w:rPr>
+          <w:lang w:val="en-US" w:eastAsia="it-IT"/>
+        </w:rPr>
+        <w:t xml:space="preserve">) , it can also see his own profile, by the apposite button next to  the login or by browsing his profile, there it can </w:t>
+      </w:r>
+      <w:proofErr w:type="spellStart"/>
+      <w:r>
+        <w:rPr>
+          <w:lang w:val="en-US" w:eastAsia="it-IT"/>
+        </w:rPr>
+        <w:t>se</w:t>
+      </w:r>
+      <w:proofErr w:type="spellEnd"/>
+      <w:r>
+        <w:rPr>
+          <w:lang w:val="en-US" w:eastAsia="it-IT"/>
+        </w:rPr>
+        <w:t xml:space="preserve"> the list of its </w:t>
+      </w:r>
+      <w:proofErr w:type="spellStart"/>
+      <w:r>
+        <w:rPr>
+          <w:lang w:val="en-US" w:eastAsia="it-IT"/>
+        </w:rPr>
+        <w:t>favourite</w:t>
+      </w:r>
+      <w:proofErr w:type="spellEnd"/>
+      <w:r>
+        <w:rPr>
+          <w:lang w:val="en-US" w:eastAsia="it-IT"/>
+        </w:rPr>
+        <w:t xml:space="preserve"> films and cinemas and it can modify or delete its profile</w:t>
+      </w:r>
+    </w:p>
+    <w:p>
+      <w:pPr>
+        <w:rPr>
+          <w:lang w:val="en-US" w:eastAsia="it-IT"/>
+        </w:rPr>
+      </w:pPr>
+      <w:r>
+        <w:rPr>
+          <w:noProof/>
+          <w:lang w:val="en-US" w:eastAsia="it-IT"/>
+        </w:rPr>
+        <w:drawing>
+          <wp:inline distT="0" distB="0" distL="0" distR="0" wp14:anchorId="69983A6B" wp14:editId="7BCA15CE">
+            <wp:extent cx="6120130" cy="3558540"/>
+            <wp:effectExtent l="0" t="0" r="0" b="3810"/>
+            <wp:docPr id="27" name="Immagine 27" descr="Immagine che contiene screenshot&#10;&#10;Descrizione generata automaticamente"/>
+            <wp:cNvGraphicFramePr>
+              <a:graphicFrameLocks xmlns:a="http://schemas.openxmlformats.org/drawingml/2006/main" noChangeAspect="1"/>
+            </wp:cNvGraphicFramePr>
+            <a:graphic xmlns:a="http://schemas.openxmlformats.org/drawingml/2006/main">
+              <a:graphicData uri="http://schemas.openxmlformats.org/drawingml/2006/picture">
+                <pic:pic xmlns:pic="http://schemas.openxmlformats.org/drawingml/2006/picture">
+                  <pic:nvPicPr>
+                    <pic:cNvPr id="27" name="25_user_profile.PNG"/>
+                    <pic:cNvPicPr/>
+                  </pic:nvPicPr>
+                  <pic:blipFill>
+                    <a:blip r:embed="rId32">
+                      <a:extLst>
+                        <a:ext uri="{28A0092B-C50C-407E-A947-70E740481C1C}">
+                          <a14:useLocalDpi xmlns:a14="http://schemas.microsoft.com/office/drawing/2010/main" val="0"/>
+                        </a:ext>
+                      </a:extLst>
+                    </a:blip>
+                    <a:stretch>
+                      <a:fillRect/>
+                    </a:stretch>
+                  </pic:blipFill>
+                  <pic:spPr>
+                    <a:xfrm>
+                      <a:off x="0" y="0"/>
+                      <a:ext cx="6120130" cy="3558540"/>
+                    </a:xfrm>
+                    <a:prstGeom prst="rect">
+                      <a:avLst/>
+                    </a:prstGeom>
+                  </pic:spPr>
+                </pic:pic>
+              </a:graphicData>
+            </a:graphic>
+          </wp:inline>
+        </w:drawing>
+      </w:r>
+    </w:p>
+    <w:p>
+      <w:pPr>
+        <w:rPr>
+          <w:lang w:val="en-US" w:eastAsia="it-IT"/>
+        </w:rPr>
+      </w:pPr>
+      <w:r>
+        <w:rPr>
+          <w:lang w:val="en-US" w:eastAsia="it-IT"/>
+        </w:rPr>
+        <w:t>Here an example of another user profile</w:t>
+      </w:r>
+    </w:p>
+    <w:p>
+      <w:pPr>
+        <w:rPr>
+          <w:lang w:val="en-US" w:eastAsia="it-IT"/>
+        </w:rPr>
+      </w:pPr>
+      <w:r>
+        <w:rPr>
+          <w:noProof/>
+          <w:lang w:val="en-US" w:eastAsia="it-IT"/>
+        </w:rPr>
+        <w:lastRenderedPageBreak/>
+        <w:drawing>
+          <wp:inline distT="0" distB="0" distL="0" distR="0" wp14:anchorId="56485280" wp14:editId="0F7513F8">
+            <wp:extent cx="6119906" cy="3558540"/>
+            <wp:effectExtent l="0" t="0" r="0" b="3810"/>
+            <wp:docPr id="28" name="Immagine 28"/>
+            <wp:cNvGraphicFramePr>
+              <a:graphicFrameLocks xmlns:a="http://schemas.openxmlformats.org/drawingml/2006/main" noChangeAspect="1"/>
+            </wp:cNvGraphicFramePr>
+            <a:graphic xmlns:a="http://schemas.openxmlformats.org/drawingml/2006/main">
+              <a:graphicData uri="http://schemas.openxmlformats.org/drawingml/2006/picture">
+                <pic:pic xmlns:pic="http://schemas.openxmlformats.org/drawingml/2006/picture">
+                  <pic:nvPicPr>
+                    <pic:cNvPr id="28" name="26_user_profile_admin_other_user.PNG"/>
+                    <pic:cNvPicPr/>
+                  </pic:nvPicPr>
+                  <pic:blipFill>
+                    <a:blip r:embed="rId33">
+                      <a:extLst>
+                        <a:ext uri="{28A0092B-C50C-407E-A947-70E740481C1C}">
+                          <a14:useLocalDpi xmlns:a14="http://schemas.microsoft.com/office/drawing/2010/main" val="0"/>
+                        </a:ext>
+                      </a:extLst>
+                    </a:blip>
+                    <a:stretch>
+                      <a:fillRect/>
+                    </a:stretch>
+                  </pic:blipFill>
+                  <pic:spPr>
+                    <a:xfrm>
+                      <a:off x="0" y="0"/>
+                      <a:ext cx="6119906" cy="3558540"/>
+                    </a:xfrm>
+                    <a:prstGeom prst="rect">
+                      <a:avLst/>
+                    </a:prstGeom>
+                  </pic:spPr>
+                </pic:pic>
+              </a:graphicData>
+            </a:graphic>
+          </wp:inline>
+        </w:drawing>
+      </w:r>
+    </w:p>
+    <w:p>
+      <w:pPr>
+        <w:rPr>
+          <w:lang w:val="en-US" w:eastAsia="it-IT"/>
+        </w:rPr>
+      </w:pPr>
+      <w:r>
+        <w:rPr>
+          <w:lang w:val="en-US" w:eastAsia="it-IT"/>
+        </w:rPr>
+        <w:t>As Administrator user</w:t>
+      </w:r>
+      <w:bookmarkStart w:id="14" w:name="_GoBack"/>
+      <w:bookmarkEnd w:id="14"/>
     </w:p>
     <w:p>
       <w:pPr>
@@ -19657,10 +21106,10 @@
       </w:r>
     </w:p>
     <w:sectPr>
-      <w:headerReference w:type="default" r:id="rId18"/>
-      <w:footerReference w:type="default" r:id="rId19"/>
-      <w:headerReference w:type="first" r:id="rId20"/>
-      <w:footerReference w:type="first" r:id="rId21"/>
+      <w:headerReference w:type="default" r:id="rId34"/>
+      <w:footerReference w:type="default" r:id="rId35"/>
+      <w:headerReference w:type="first" r:id="rId36"/>
+      <w:footerReference w:type="first" r:id="rId37"/>
       <w:pgSz w:w="11906" w:h="16838"/>
       <w:pgMar w:top="993" w:right="1134" w:bottom="709" w:left="1134" w:header="708" w:footer="0" w:gutter="0"/>
       <w:pgNumType w:chapStyle="1"/>
@@ -19673,7 +21122,7 @@
 </file>
 
 <file path=word/endnotes.xml><?xml version="1.0" encoding="utf-8"?>
-<w:endnotes xmlns:wpc="http://schemas.microsoft.com/office/word/2010/wordprocessingCanvas" xmlns:cx="http://schemas.microsoft.com/office/drawing/2014/chartex" xmlns:cx1="http://schemas.microsoft.com/office/drawing/2015/9/8/chartex" xmlns:cx2="http://schemas.microsoft.com/office/drawing/2015/10/21/chartex" xmlns:cx3="http://schemas.microsoft.com/office/drawing/2016/5/9/chartex" xmlns:cx4="http://schemas.microsoft.com/office/drawing/2016/5/10/chartex" xmlns:cx5="http://schemas.microsoft.com/office/drawing/2016/5/11/chartex" xmlns:cx6="http://schemas.microsoft.com/office/drawing/2016/5/12/chartex" xmlns:cx7="http://schemas.microsoft.com/office/drawing/2016/5/13/chartex" xmlns:cx8="http://schemas.microsoft.com/office/drawing/2016/5/14/chartex" xmlns:mc="http://schemas.openxmlformats.org/markup-compatibility/2006" xmlns:aink="http://schemas.microsoft.com/office/drawing/2016/ink" xmlns:am3d="http://schemas.microsoft.com/office/drawing/2017/model3d" xmlns:o="urn:schemas-microsoft-com:office:office" xmlns:r="http://schemas.openxmlformats.org/officeDocument/2006/relationships" xmlns:m="http://schemas.openxmlformats.org/officeDocument/2006/math" xmlns:v="urn:schemas-microsoft-com:vml" xmlns:wp14="http://schemas.microsoft.com/office/word/2010/wordprocessingDrawing" xmlns:wp="http://schemas.openxmlformats.org/drawingml/2006/wordprocessingDrawing" xmlns:w10="urn:schemas-microsoft-com:office:word" xmlns:w="http://schemas.openxmlformats.org/wordprocessingml/2006/main" xmlns:w14="http://schemas.microsoft.com/office/word/2010/wordml" xmlns:w15="http://schemas.microsoft.com/office/word/2012/wordml" xmlns:w16cid="http://schemas.microsoft.com/office/word/2016/wordml/cid" xmlns:w16se="http://schemas.microsoft.com/office/word/2015/wordml/symex" xmlns:wpg="http://schemas.microsoft.com/office/word/2010/wordprocessingGroup" xmlns:wpi="http://schemas.microsoft.com/office/word/2010/wordprocessingInk" xmlns:wne="http://schemas.microsoft.com/office/word/2006/wordml" xmlns:wps="http://schemas.microsoft.com/office/word/2010/wordprocessingShape" mc:Ignorable="w14 w15 w16se w16cid wp14">
+<w:endnotes xmlns:wpc="http://schemas.microsoft.com/office/word/2010/wordprocessingCanvas" xmlns:cx="http://schemas.microsoft.com/office/drawing/2014/chartex" xmlns:cx1="http://schemas.microsoft.com/office/drawing/2015/9/8/chartex" xmlns:cx2="http://schemas.microsoft.com/office/drawing/2015/10/21/chartex" xmlns:cx3="http://schemas.microsoft.com/office/drawing/2016/5/9/chartex" xmlns:cx4="http://schemas.microsoft.com/office/drawing/2016/5/10/chartex" xmlns:cx5="http://schemas.microsoft.com/office/drawing/2016/5/11/chartex" xmlns:cx6="http://schemas.microsoft.com/office/drawing/2016/5/12/chartex" xmlns:cx7="http://schemas.microsoft.com/office/drawing/2016/5/13/chartex" xmlns:cx8="http://schemas.microsoft.com/office/drawing/2016/5/14/chartex" xmlns:mc="http://schemas.openxmlformats.org/markup-compatibility/2006" xmlns:aink="http://schemas.microsoft.com/office/drawing/2016/ink" xmlns:am3d="http://schemas.microsoft.com/office/drawing/2017/model3d" xmlns:o="urn:schemas-microsoft-com:office:office" xmlns:r="http://schemas.openxmlformats.org/officeDocument/2006/relationships" xmlns:m="http://schemas.openxmlformats.org/officeDocument/2006/math" xmlns:v="urn:schemas-microsoft-com:vml" xmlns:wp14="http://schemas.microsoft.com/office/word/2010/wordprocessingDrawing" xmlns:wp="http://schemas.openxmlformats.org/drawingml/2006/wordprocessingDrawing" xmlns:w10="urn:schemas-microsoft-com:office:word" xmlns:w="http://schemas.openxmlformats.org/wordprocessingml/2006/main" xmlns:w14="http://schemas.microsoft.com/office/word/2010/wordml" xmlns:w15="http://schemas.microsoft.com/office/word/2012/wordml" xmlns:w16cex="http://schemas.microsoft.com/office/word/2018/wordml/cex" xmlns:w16cid="http://schemas.microsoft.com/office/word/2016/wordml/cid" xmlns:w16="http://schemas.microsoft.com/office/word/2018/wordml" xmlns:w16se="http://schemas.microsoft.com/office/word/2015/wordml/symex" xmlns:wpg="http://schemas.microsoft.com/office/word/2010/wordprocessingGroup" xmlns:wpi="http://schemas.microsoft.com/office/word/2010/wordprocessingInk" xmlns:wne="http://schemas.microsoft.com/office/word/2006/wordml" xmlns:wps="http://schemas.microsoft.com/office/word/2010/wordprocessingShape" mc:Ignorable="w14 w15 w16se w16cid w16 w16cex wp14">
   <w:endnote w:type="separator" w:id="-1">
     <w:p>
       <w:r>
@@ -19692,7 +21141,7 @@
 </file>
 
 <file path=word/footer1.xml><?xml version="1.0" encoding="utf-8"?>
-<w:ftr xmlns:wpc="http://schemas.microsoft.com/office/word/2010/wordprocessingCanvas" xmlns:cx="http://schemas.microsoft.com/office/drawing/2014/chartex" xmlns:cx1="http://schemas.microsoft.com/office/drawing/2015/9/8/chartex" xmlns:cx2="http://schemas.microsoft.com/office/drawing/2015/10/21/chartex" xmlns:cx3="http://schemas.microsoft.com/office/drawing/2016/5/9/chartex" xmlns:cx4="http://schemas.microsoft.com/office/drawing/2016/5/10/chartex" xmlns:cx5="http://schemas.microsoft.com/office/drawing/2016/5/11/chartex" xmlns:cx6="http://schemas.microsoft.com/office/drawing/2016/5/12/chartex" xmlns:cx7="http://schemas.microsoft.com/office/drawing/2016/5/13/chartex" xmlns:cx8="http://schemas.microsoft.com/office/drawing/2016/5/14/chartex" xmlns:mc="http://schemas.openxmlformats.org/markup-compatibility/2006" xmlns:aink="http://schemas.microsoft.com/office/drawing/2016/ink" xmlns:am3d="http://schemas.microsoft.com/office/drawing/2017/model3d" xmlns:o="urn:schemas-microsoft-com:office:office" xmlns:r="http://schemas.openxmlformats.org/officeDocument/2006/relationships" xmlns:m="http://schemas.openxmlformats.org/officeDocument/2006/math" xmlns:v="urn:schemas-microsoft-com:vml" xmlns:wp14="http://schemas.microsoft.com/office/word/2010/wordprocessingDrawing" xmlns:wp="http://schemas.openxmlformats.org/drawingml/2006/wordprocessingDrawing" xmlns:w10="urn:schemas-microsoft-com:office:word" xmlns:w="http://schemas.openxmlformats.org/wordprocessingml/2006/main" xmlns:w14="http://schemas.microsoft.com/office/word/2010/wordml" xmlns:w15="http://schemas.microsoft.com/office/word/2012/wordml" xmlns:w16cid="http://schemas.microsoft.com/office/word/2016/wordml/cid" xmlns:w16se="http://schemas.microsoft.com/office/word/2015/wordml/symex" xmlns:wpg="http://schemas.microsoft.com/office/word/2010/wordprocessingGroup" xmlns:wpi="http://schemas.microsoft.com/office/word/2010/wordprocessingInk" xmlns:wne="http://schemas.microsoft.com/office/word/2006/wordml" xmlns:wps="http://schemas.microsoft.com/office/word/2010/wordprocessingShape" mc:Ignorable="w14 w15 w16se w16cid wp14">
+<w:ftr xmlns:wpc="http://schemas.microsoft.com/office/word/2010/wordprocessingCanvas" xmlns:cx="http://schemas.microsoft.com/office/drawing/2014/chartex" xmlns:cx1="http://schemas.microsoft.com/office/drawing/2015/9/8/chartex" xmlns:cx2="http://schemas.microsoft.com/office/drawing/2015/10/21/chartex" xmlns:cx3="http://schemas.microsoft.com/office/drawing/2016/5/9/chartex" xmlns:cx4="http://schemas.microsoft.com/office/drawing/2016/5/10/chartex" xmlns:cx5="http://schemas.microsoft.com/office/drawing/2016/5/11/chartex" xmlns:cx6="http://schemas.microsoft.com/office/drawing/2016/5/12/chartex" xmlns:cx7="http://schemas.microsoft.com/office/drawing/2016/5/13/chartex" xmlns:cx8="http://schemas.microsoft.com/office/drawing/2016/5/14/chartex" xmlns:mc="http://schemas.openxmlformats.org/markup-compatibility/2006" xmlns:aink="http://schemas.microsoft.com/office/drawing/2016/ink" xmlns:am3d="http://schemas.microsoft.com/office/drawing/2017/model3d" xmlns:o="urn:schemas-microsoft-com:office:office" xmlns:r="http://schemas.openxmlformats.org/officeDocument/2006/relationships" xmlns:m="http://schemas.openxmlformats.org/officeDocument/2006/math" xmlns:v="urn:schemas-microsoft-com:vml" xmlns:wp14="http://schemas.microsoft.com/office/word/2010/wordprocessingDrawing" xmlns:wp="http://schemas.openxmlformats.org/drawingml/2006/wordprocessingDrawing" xmlns:w10="urn:schemas-microsoft-com:office:word" xmlns:w="http://schemas.openxmlformats.org/wordprocessingml/2006/main" xmlns:w14="http://schemas.microsoft.com/office/word/2010/wordml" xmlns:w15="http://schemas.microsoft.com/office/word/2012/wordml" xmlns:w16cex="http://schemas.microsoft.com/office/word/2018/wordml/cex" xmlns:w16cid="http://schemas.microsoft.com/office/word/2016/wordml/cid" xmlns:w16="http://schemas.microsoft.com/office/word/2018/wordml" xmlns:w16se="http://schemas.microsoft.com/office/word/2015/wordml/symex" xmlns:wpg="http://schemas.microsoft.com/office/word/2010/wordprocessingGroup" xmlns:wpi="http://schemas.microsoft.com/office/word/2010/wordprocessingInk" xmlns:wne="http://schemas.microsoft.com/office/word/2006/wordml" xmlns:wps="http://schemas.microsoft.com/office/word/2010/wordprocessingShape" mc:Ignorable="w14 w15 w16se w16cid w16 w16cex wp14">
   <w:p>
     <w:pPr>
       <w:pStyle w:val="Pidipagina"/>
@@ -19771,7 +21220,7 @@
 </file>
 
 <file path=word/footer2.xml><?xml version="1.0" encoding="utf-8"?>
-<w:ftr xmlns:wpc="http://schemas.microsoft.com/office/word/2010/wordprocessingCanvas" xmlns:cx="http://schemas.microsoft.com/office/drawing/2014/chartex" xmlns:cx1="http://schemas.microsoft.com/office/drawing/2015/9/8/chartex" xmlns:cx2="http://schemas.microsoft.com/office/drawing/2015/10/21/chartex" xmlns:cx3="http://schemas.microsoft.com/office/drawing/2016/5/9/chartex" xmlns:cx4="http://schemas.microsoft.com/office/drawing/2016/5/10/chartex" xmlns:cx5="http://schemas.microsoft.com/office/drawing/2016/5/11/chartex" xmlns:cx6="http://schemas.microsoft.com/office/drawing/2016/5/12/chartex" xmlns:cx7="http://schemas.microsoft.com/office/drawing/2016/5/13/chartex" xmlns:cx8="http://schemas.microsoft.com/office/drawing/2016/5/14/chartex" xmlns:mc="http://schemas.openxmlformats.org/markup-compatibility/2006" xmlns:aink="http://schemas.microsoft.com/office/drawing/2016/ink" xmlns:am3d="http://schemas.microsoft.com/office/drawing/2017/model3d" xmlns:o="urn:schemas-microsoft-com:office:office" xmlns:r="http://schemas.openxmlformats.org/officeDocument/2006/relationships" xmlns:m="http://schemas.openxmlformats.org/officeDocument/2006/math" xmlns:v="urn:schemas-microsoft-com:vml" xmlns:wp14="http://schemas.microsoft.com/office/word/2010/wordprocessingDrawing" xmlns:wp="http://schemas.openxmlformats.org/drawingml/2006/wordprocessingDrawing" xmlns:w10="urn:schemas-microsoft-com:office:word" xmlns:w="http://schemas.openxmlformats.org/wordprocessingml/2006/main" xmlns:w14="http://schemas.microsoft.com/office/word/2010/wordml" xmlns:w15="http://schemas.microsoft.com/office/word/2012/wordml" xmlns:w16cid="http://schemas.microsoft.com/office/word/2016/wordml/cid" xmlns:w16se="http://schemas.microsoft.com/office/word/2015/wordml/symex" xmlns:wpg="http://schemas.microsoft.com/office/word/2010/wordprocessingGroup" xmlns:wpi="http://schemas.microsoft.com/office/word/2010/wordprocessingInk" xmlns:wne="http://schemas.microsoft.com/office/word/2006/wordml" xmlns:wps="http://schemas.microsoft.com/office/word/2010/wordprocessingShape" mc:Ignorable="w14 w15 w16se w16cid wp14">
+<w:ftr xmlns:wpc="http://schemas.microsoft.com/office/word/2010/wordprocessingCanvas" xmlns:cx="http://schemas.microsoft.com/office/drawing/2014/chartex" xmlns:cx1="http://schemas.microsoft.com/office/drawing/2015/9/8/chartex" xmlns:cx2="http://schemas.microsoft.com/office/drawing/2015/10/21/chartex" xmlns:cx3="http://schemas.microsoft.com/office/drawing/2016/5/9/chartex" xmlns:cx4="http://schemas.microsoft.com/office/drawing/2016/5/10/chartex" xmlns:cx5="http://schemas.microsoft.com/office/drawing/2016/5/11/chartex" xmlns:cx6="http://schemas.microsoft.com/office/drawing/2016/5/12/chartex" xmlns:cx7="http://schemas.microsoft.com/office/drawing/2016/5/13/chartex" xmlns:cx8="http://schemas.microsoft.com/office/drawing/2016/5/14/chartex" xmlns:mc="http://schemas.openxmlformats.org/markup-compatibility/2006" xmlns:aink="http://schemas.microsoft.com/office/drawing/2016/ink" xmlns:am3d="http://schemas.microsoft.com/office/drawing/2017/model3d" xmlns:o="urn:schemas-microsoft-com:office:office" xmlns:r="http://schemas.openxmlformats.org/officeDocument/2006/relationships" xmlns:m="http://schemas.openxmlformats.org/officeDocument/2006/math" xmlns:v="urn:schemas-microsoft-com:vml" xmlns:wp14="http://schemas.microsoft.com/office/word/2010/wordprocessingDrawing" xmlns:wp="http://schemas.openxmlformats.org/drawingml/2006/wordprocessingDrawing" xmlns:w10="urn:schemas-microsoft-com:office:word" xmlns:w="http://schemas.openxmlformats.org/wordprocessingml/2006/main" xmlns:w14="http://schemas.microsoft.com/office/word/2010/wordml" xmlns:w15="http://schemas.microsoft.com/office/word/2012/wordml" xmlns:w16cex="http://schemas.microsoft.com/office/word/2018/wordml/cex" xmlns:w16cid="http://schemas.microsoft.com/office/word/2016/wordml/cid" xmlns:w16="http://schemas.microsoft.com/office/word/2018/wordml" xmlns:w16se="http://schemas.microsoft.com/office/word/2015/wordml/symex" xmlns:wpg="http://schemas.microsoft.com/office/word/2010/wordprocessingGroup" xmlns:wpi="http://schemas.microsoft.com/office/word/2010/wordprocessingInk" xmlns:wne="http://schemas.microsoft.com/office/word/2006/wordml" xmlns:wps="http://schemas.microsoft.com/office/word/2010/wordprocessingShape" mc:Ignorable="w14 w15 w16se w16cid w16 w16cex wp14">
   <w:p>
     <w:pPr>
       <w:pStyle w:val="Intestazione"/>
@@ -19919,7 +21368,7 @@
 </file>
 
 <file path=word/footnotes.xml><?xml version="1.0" encoding="utf-8"?>
-<w:footnotes xmlns:wpc="http://schemas.microsoft.com/office/word/2010/wordprocessingCanvas" xmlns:cx="http://schemas.microsoft.com/office/drawing/2014/chartex" xmlns:cx1="http://schemas.microsoft.com/office/drawing/2015/9/8/chartex" xmlns:cx2="http://schemas.microsoft.com/office/drawing/2015/10/21/chartex" xmlns:cx3="http://schemas.microsoft.com/office/drawing/2016/5/9/chartex" xmlns:cx4="http://schemas.microsoft.com/office/drawing/2016/5/10/chartex" xmlns:cx5="http://schemas.microsoft.com/office/drawing/2016/5/11/chartex" xmlns:cx6="http://schemas.microsoft.com/office/drawing/2016/5/12/chartex" xmlns:cx7="http://schemas.microsoft.com/office/drawing/2016/5/13/chartex" xmlns:cx8="http://schemas.microsoft.com/office/drawing/2016/5/14/chartex" xmlns:mc="http://schemas.openxmlformats.org/markup-compatibility/2006" xmlns:aink="http://schemas.microsoft.com/office/drawing/2016/ink" xmlns:am3d="http://schemas.microsoft.com/office/drawing/2017/model3d" xmlns:o="urn:schemas-microsoft-com:office:office" xmlns:r="http://schemas.openxmlformats.org/officeDocument/2006/relationships" xmlns:m="http://schemas.openxmlformats.org/officeDocument/2006/math" xmlns:v="urn:schemas-microsoft-com:vml" xmlns:wp14="http://schemas.microsoft.com/office/word/2010/wordprocessingDrawing" xmlns:wp="http://schemas.openxmlformats.org/drawingml/2006/wordprocessingDrawing" xmlns:w10="urn:schemas-microsoft-com:office:word" xmlns:w="http://schemas.openxmlformats.org/wordprocessingml/2006/main" xmlns:w14="http://schemas.microsoft.com/office/word/2010/wordml" xmlns:w15="http://schemas.microsoft.com/office/word/2012/wordml" xmlns:w16cid="http://schemas.microsoft.com/office/word/2016/wordml/cid" xmlns:w16se="http://schemas.microsoft.com/office/word/2015/wordml/symex" xmlns:wpg="http://schemas.microsoft.com/office/word/2010/wordprocessingGroup" xmlns:wpi="http://schemas.microsoft.com/office/word/2010/wordprocessingInk" xmlns:wne="http://schemas.microsoft.com/office/word/2006/wordml" xmlns:wps="http://schemas.microsoft.com/office/word/2010/wordprocessingShape" mc:Ignorable="w14 w15 w16se w16cid wp14">
+<w:footnotes xmlns:wpc="http://schemas.microsoft.com/office/word/2010/wordprocessingCanvas" xmlns:cx="http://schemas.microsoft.com/office/drawing/2014/chartex" xmlns:cx1="http://schemas.microsoft.com/office/drawing/2015/9/8/chartex" xmlns:cx2="http://schemas.microsoft.com/office/drawing/2015/10/21/chartex" xmlns:cx3="http://schemas.microsoft.com/office/drawing/2016/5/9/chartex" xmlns:cx4="http://schemas.microsoft.com/office/drawing/2016/5/10/chartex" xmlns:cx5="http://schemas.microsoft.com/office/drawing/2016/5/11/chartex" xmlns:cx6="http://schemas.microsoft.com/office/drawing/2016/5/12/chartex" xmlns:cx7="http://schemas.microsoft.com/office/drawing/2016/5/13/chartex" xmlns:cx8="http://schemas.microsoft.com/office/drawing/2016/5/14/chartex" xmlns:mc="http://schemas.openxmlformats.org/markup-compatibility/2006" xmlns:aink="http://schemas.microsoft.com/office/drawing/2016/ink" xmlns:am3d="http://schemas.microsoft.com/office/drawing/2017/model3d" xmlns:o="urn:schemas-microsoft-com:office:office" xmlns:r="http://schemas.openxmlformats.org/officeDocument/2006/relationships" xmlns:m="http://schemas.openxmlformats.org/officeDocument/2006/math" xmlns:v="urn:schemas-microsoft-com:vml" xmlns:wp14="http://schemas.microsoft.com/office/word/2010/wordprocessingDrawing" xmlns:wp="http://schemas.openxmlformats.org/drawingml/2006/wordprocessingDrawing" xmlns:w10="urn:schemas-microsoft-com:office:word" xmlns:w="http://schemas.openxmlformats.org/wordprocessingml/2006/main" xmlns:w14="http://schemas.microsoft.com/office/word/2010/wordml" xmlns:w15="http://schemas.microsoft.com/office/word/2012/wordml" xmlns:w16cex="http://schemas.microsoft.com/office/word/2018/wordml/cex" xmlns:w16cid="http://schemas.microsoft.com/office/word/2016/wordml/cid" xmlns:w16="http://schemas.microsoft.com/office/word/2018/wordml" xmlns:w16se="http://schemas.microsoft.com/office/word/2015/wordml/symex" xmlns:wpg="http://schemas.microsoft.com/office/word/2010/wordprocessingGroup" xmlns:wpi="http://schemas.microsoft.com/office/word/2010/wordprocessingInk" xmlns:wne="http://schemas.microsoft.com/office/word/2006/wordml" xmlns:wps="http://schemas.microsoft.com/office/word/2010/wordprocessingShape" mc:Ignorable="w14 w15 w16se w16cid w16 w16cex wp14">
   <w:footnote w:type="separator" w:id="-1">
     <w:p>
       <w:r>
@@ -19938,7 +21387,7 @@
 </file>
 
 <file path=word/header1.xml><?xml version="1.0" encoding="utf-8"?>
-<w:hdr xmlns:wpc="http://schemas.microsoft.com/office/word/2010/wordprocessingCanvas" xmlns:cx="http://schemas.microsoft.com/office/drawing/2014/chartex" xmlns:cx1="http://schemas.microsoft.com/office/drawing/2015/9/8/chartex" xmlns:cx2="http://schemas.microsoft.com/office/drawing/2015/10/21/chartex" xmlns:cx3="http://schemas.microsoft.com/office/drawing/2016/5/9/chartex" xmlns:cx4="http://schemas.microsoft.com/office/drawing/2016/5/10/chartex" xmlns:cx5="http://schemas.microsoft.com/office/drawing/2016/5/11/chartex" xmlns:cx6="http://schemas.microsoft.com/office/drawing/2016/5/12/chartex" xmlns:cx7="http://schemas.microsoft.com/office/drawing/2016/5/13/chartex" xmlns:cx8="http://schemas.microsoft.com/office/drawing/2016/5/14/chartex" xmlns:mc="http://schemas.openxmlformats.org/markup-compatibility/2006" xmlns:aink="http://schemas.microsoft.com/office/drawing/2016/ink" xmlns:am3d="http://schemas.microsoft.com/office/drawing/2017/model3d" xmlns:o="urn:schemas-microsoft-com:office:office" xmlns:r="http://schemas.openxmlformats.org/officeDocument/2006/relationships" xmlns:m="http://schemas.openxmlformats.org/officeDocument/2006/math" xmlns:v="urn:schemas-microsoft-com:vml" xmlns:wp14="http://schemas.microsoft.com/office/word/2010/wordprocessingDrawing" xmlns:wp="http://schemas.openxmlformats.org/drawingml/2006/wordprocessingDrawing" xmlns:w10="urn:schemas-microsoft-com:office:word" xmlns:w="http://schemas.openxmlformats.org/wordprocessingml/2006/main" xmlns:w14="http://schemas.microsoft.com/office/word/2010/wordml" xmlns:w15="http://schemas.microsoft.com/office/word/2012/wordml" xmlns:w16cid="http://schemas.microsoft.com/office/word/2016/wordml/cid" xmlns:w16se="http://schemas.microsoft.com/office/word/2015/wordml/symex" xmlns:wpg="http://schemas.microsoft.com/office/word/2010/wordprocessingGroup" xmlns:wpi="http://schemas.microsoft.com/office/word/2010/wordprocessingInk" xmlns:wne="http://schemas.microsoft.com/office/word/2006/wordml" xmlns:wps="http://schemas.microsoft.com/office/word/2010/wordprocessingShape" mc:Ignorable="w14 w15 w16se w16cid wp14">
+<w:hdr xmlns:wpc="http://schemas.microsoft.com/office/word/2010/wordprocessingCanvas" xmlns:cx="http://schemas.microsoft.com/office/drawing/2014/chartex" xmlns:cx1="http://schemas.microsoft.com/office/drawing/2015/9/8/chartex" xmlns:cx2="http://schemas.microsoft.com/office/drawing/2015/10/21/chartex" xmlns:cx3="http://schemas.microsoft.com/office/drawing/2016/5/9/chartex" xmlns:cx4="http://schemas.microsoft.com/office/drawing/2016/5/10/chartex" xmlns:cx5="http://schemas.microsoft.com/office/drawing/2016/5/11/chartex" xmlns:cx6="http://schemas.microsoft.com/office/drawing/2016/5/12/chartex" xmlns:cx7="http://schemas.microsoft.com/office/drawing/2016/5/13/chartex" xmlns:cx8="http://schemas.microsoft.com/office/drawing/2016/5/14/chartex" xmlns:mc="http://schemas.openxmlformats.org/markup-compatibility/2006" xmlns:aink="http://schemas.microsoft.com/office/drawing/2016/ink" xmlns:am3d="http://schemas.microsoft.com/office/drawing/2017/model3d" xmlns:o="urn:schemas-microsoft-com:office:office" xmlns:r="http://schemas.openxmlformats.org/officeDocument/2006/relationships" xmlns:m="http://schemas.openxmlformats.org/officeDocument/2006/math" xmlns:v="urn:schemas-microsoft-com:vml" xmlns:wp14="http://schemas.microsoft.com/office/word/2010/wordprocessingDrawing" xmlns:wp="http://schemas.openxmlformats.org/drawingml/2006/wordprocessingDrawing" xmlns:w10="urn:schemas-microsoft-com:office:word" xmlns:w="http://schemas.openxmlformats.org/wordprocessingml/2006/main" xmlns:w14="http://schemas.microsoft.com/office/word/2010/wordml" xmlns:w15="http://schemas.microsoft.com/office/word/2012/wordml" xmlns:w16cex="http://schemas.microsoft.com/office/word/2018/wordml/cex" xmlns:w16cid="http://schemas.microsoft.com/office/word/2016/wordml/cid" xmlns:w16="http://schemas.microsoft.com/office/word/2018/wordml" xmlns:w16se="http://schemas.microsoft.com/office/word/2015/wordml/symex" xmlns:wpg="http://schemas.microsoft.com/office/word/2010/wordprocessingGroup" xmlns:wpi="http://schemas.microsoft.com/office/word/2010/wordprocessingInk" xmlns:wne="http://schemas.microsoft.com/office/word/2006/wordml" xmlns:wps="http://schemas.microsoft.com/office/word/2010/wordprocessingShape" mc:Ignorable="w14 w15 w16se w16cid w16 w16cex wp14">
   <w:p>
     <w:pPr>
       <w:pStyle w:val="Intestazione"/>
@@ -20244,7 +21693,7 @@
                             <w:rPr>
                               <w:noProof/>
                             </w:rPr>
-                            <w:instrText>Analysis Document</w:instrText>
+                            <w:instrText>Project Document</w:instrText>
                           </w:r>
                           <w:r>
                             <w:fldChar w:fldCharType="end"/>
@@ -20265,7 +21714,7 @@
                             <w:rPr>
                               <w:noProof/>
                             </w:rPr>
-                            <w:instrText>Analysis Document</w:instrText>
+                            <w:instrText>Project Document</w:instrText>
                           </w:r>
                           <w:r>
                             <w:fldChar w:fldCharType="end"/>
@@ -20280,7 +21729,7 @@
                             <w:rPr>
                               <w:noProof/>
                             </w:rPr>
-                            <w:t>Analysis Document</w:t>
+                            <w:t>Project Document</w:t>
                           </w:r>
                           <w:r>
                             <w:fldChar w:fldCharType="end"/>
@@ -20316,7 +21765,7 @@
                             <w:rPr>
                               <w:noProof/>
                             </w:rPr>
-                            <w:instrText>Description</w:instrText>
+                            <w:instrText>User Manual</w:instrText>
                           </w:r>
                           <w:r>
                             <w:fldChar w:fldCharType="end"/>
@@ -20343,7 +21792,7 @@
                             <w:rPr>
                               <w:noProof/>
                             </w:rPr>
-                            <w:instrText>Description</w:instrText>
+                            <w:instrText>User Manual</w:instrText>
                           </w:r>
                           <w:r>
                             <w:fldChar w:fldCharType="end"/>
@@ -20358,7 +21807,7 @@
                             <w:rPr>
                               <w:noProof/>
                             </w:rPr>
-                            <w:t>Description</w:t>
+                            <w:t>User Manual</w:t>
                           </w:r>
                           <w:r>
                             <w:fldChar w:fldCharType="end"/>
@@ -20383,11 +21832,7 @@
         </mc:Choice>
         <mc:Fallback>
           <w:pict>
-            <v:shapetype w14:anchorId="094E00DB" id="_x0000_t202" coordsize="21600,21600" o:spt="202" path="m,l,21600r21600,l21600,xe">
-              <v:stroke joinstyle="miter"/>
-              <v:path gradientshapeok="t" o:connecttype="rect"/>
-            </v:shapetype>
-            <v:shape id="Casella di testo 220" o:spid="_x0000_s1027" type="#_x0000_t202" style="position:absolute;margin-left:0;margin-top:0;width:468pt;height:13.7pt;z-index:251666432;visibility:visible;mso-wrap-style:square;mso-width-percent:1000;mso-height-percent:0;mso-wrap-distance-left:9pt;mso-wrap-distance-top:0;mso-wrap-distance-right:9pt;mso-wrap-distance-bottom:0;mso-position-horizontal:left;mso-position-horizontal-relative:margin;mso-position-vertical:center;mso-position-vertical-relative:top-margin-area;mso-width-percent:1000;mso-height-percent:0;mso-width-relative:margin;mso-height-relative:page;v-text-anchor:middle" o:gfxdata="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" o:allowincell="f" filled="f" stroked="f">
+            <v:shape w14:anchorId="094E00DB" id="Casella di testo 220" o:spid="_x0000_s1027" type="#_x0000_t202" style="position:absolute;margin-left:0;margin-top:0;width:468pt;height:13.7pt;z-index:251666432;visibility:visible;mso-wrap-style:square;mso-width-percent:1000;mso-height-percent:0;mso-wrap-distance-left:9pt;mso-wrap-distance-top:0;mso-wrap-distance-right:9pt;mso-wrap-distance-bottom:0;mso-position-horizontal:left;mso-position-horizontal-relative:margin;mso-position-vertical:center;mso-position-vertical-relative:top-margin-area;mso-width-percent:1000;mso-height-percent:0;mso-width-relative:margin;mso-height-relative:page;v-text-anchor:middle" o:gfxdata="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" o:allowincell="f" filled="f" stroked="f">
               <v:textbox style="mso-fit-shape-to-text:t" inset=",0,,0">
                 <w:txbxContent>
                   <w:p>
@@ -20413,7 +21858,7 @@
                       <w:rPr>
                         <w:noProof/>
                       </w:rPr>
-                      <w:instrText>Analysis Document</w:instrText>
+                      <w:instrText>Project Document</w:instrText>
                     </w:r>
                     <w:r>
                       <w:fldChar w:fldCharType="end"/>
@@ -20434,7 +21879,7 @@
                       <w:rPr>
                         <w:noProof/>
                       </w:rPr>
-                      <w:instrText>Analysis Document</w:instrText>
+                      <w:instrText>Project Document</w:instrText>
                     </w:r>
                     <w:r>
                       <w:fldChar w:fldCharType="end"/>
@@ -20449,7 +21894,7 @@
                       <w:rPr>
                         <w:noProof/>
                       </w:rPr>
-                      <w:t>Analysis Document</w:t>
+                      <w:t>Project Document</w:t>
                     </w:r>
                     <w:r>
                       <w:fldChar w:fldCharType="end"/>
@@ -20485,7 +21930,7 @@
                       <w:rPr>
                         <w:noProof/>
                       </w:rPr>
-                      <w:instrText>Description</w:instrText>
+                      <w:instrText>User Manual</w:instrText>
                     </w:r>
                     <w:r>
                       <w:fldChar w:fldCharType="end"/>
@@ -20512,7 +21957,7 @@
                       <w:rPr>
                         <w:noProof/>
                       </w:rPr>
-                      <w:instrText>Description</w:instrText>
+                      <w:instrText>User Manual</w:instrText>
                     </w:r>
                     <w:r>
                       <w:fldChar w:fldCharType="end"/>
@@ -20527,7 +21972,7 @@
                       <w:rPr>
                         <w:noProof/>
                       </w:rPr>
-                      <w:t>Description</w:t>
+                      <w:t>User Manual</w:t>
                     </w:r>
                     <w:r>
                       <w:fldChar w:fldCharType="end"/>
@@ -20546,7 +21991,7 @@
 </file>
 
 <file path=word/header2.xml><?xml version="1.0" encoding="utf-8"?>
-<w:hdr xmlns:wpc="http://schemas.microsoft.com/office/word/2010/wordprocessingCanvas" xmlns:cx="http://schemas.microsoft.com/office/drawing/2014/chartex" xmlns:cx1="http://schemas.microsoft.com/office/drawing/2015/9/8/chartex" xmlns:cx2="http://schemas.microsoft.com/office/drawing/2015/10/21/chartex" xmlns:cx3="http://schemas.microsoft.com/office/drawing/2016/5/9/chartex" xmlns:cx4="http://schemas.microsoft.com/office/drawing/2016/5/10/chartex" xmlns:cx5="http://schemas.microsoft.com/office/drawing/2016/5/11/chartex" xmlns:cx6="http://schemas.microsoft.com/office/drawing/2016/5/12/chartex" xmlns:cx7="http://schemas.microsoft.com/office/drawing/2016/5/13/chartex" xmlns:cx8="http://schemas.microsoft.com/office/drawing/2016/5/14/chartex" xmlns:mc="http://schemas.openxmlformats.org/markup-compatibility/2006" xmlns:aink="http://schemas.microsoft.com/office/drawing/2016/ink" xmlns:am3d="http://schemas.microsoft.com/office/drawing/2017/model3d" xmlns:o="urn:schemas-microsoft-com:office:office" xmlns:r="http://schemas.openxmlformats.org/officeDocument/2006/relationships" xmlns:m="http://schemas.openxmlformats.org/officeDocument/2006/math" xmlns:v="urn:schemas-microsoft-com:vml" xmlns:wp14="http://schemas.microsoft.com/office/word/2010/wordprocessingDrawing" xmlns:wp="http://schemas.openxmlformats.org/drawingml/2006/wordprocessingDrawing" xmlns:w10="urn:schemas-microsoft-com:office:word" xmlns:w="http://schemas.openxmlformats.org/wordprocessingml/2006/main" xmlns:w14="http://schemas.microsoft.com/office/word/2010/wordml" xmlns:w15="http://schemas.microsoft.com/office/word/2012/wordml" xmlns:w16cid="http://schemas.microsoft.com/office/word/2016/wordml/cid" xmlns:w16se="http://schemas.microsoft.com/office/word/2015/wordml/symex" xmlns:wpg="http://schemas.microsoft.com/office/word/2010/wordprocessingGroup" xmlns:wpi="http://schemas.microsoft.com/office/word/2010/wordprocessingInk" xmlns:wne="http://schemas.microsoft.com/office/word/2006/wordml" xmlns:wps="http://schemas.microsoft.com/office/word/2010/wordprocessingShape" mc:Ignorable="w14 w15 w16se w16cid wp14">
+<w:hdr xmlns:wpc="http://schemas.microsoft.com/office/word/2010/wordprocessingCanvas" xmlns:cx="http://schemas.microsoft.com/office/drawing/2014/chartex" xmlns:cx1="http://schemas.microsoft.com/office/drawing/2015/9/8/chartex" xmlns:cx2="http://schemas.microsoft.com/office/drawing/2015/10/21/chartex" xmlns:cx3="http://schemas.microsoft.com/office/drawing/2016/5/9/chartex" xmlns:cx4="http://schemas.microsoft.com/office/drawing/2016/5/10/chartex" xmlns:cx5="http://schemas.microsoft.com/office/drawing/2016/5/11/chartex" xmlns:cx6="http://schemas.microsoft.com/office/drawing/2016/5/12/chartex" xmlns:cx7="http://schemas.microsoft.com/office/drawing/2016/5/13/chartex" xmlns:cx8="http://schemas.microsoft.com/office/drawing/2016/5/14/chartex" xmlns:mc="http://schemas.openxmlformats.org/markup-compatibility/2006" xmlns:aink="http://schemas.microsoft.com/office/drawing/2016/ink" xmlns:am3d="http://schemas.microsoft.com/office/drawing/2017/model3d" xmlns:o="urn:schemas-microsoft-com:office:office" xmlns:r="http://schemas.openxmlformats.org/officeDocument/2006/relationships" xmlns:m="http://schemas.openxmlformats.org/officeDocument/2006/math" xmlns:v="urn:schemas-microsoft-com:vml" xmlns:wp14="http://schemas.microsoft.com/office/word/2010/wordprocessingDrawing" xmlns:wp="http://schemas.openxmlformats.org/drawingml/2006/wordprocessingDrawing" xmlns:w10="urn:schemas-microsoft-com:office:word" xmlns:w="http://schemas.openxmlformats.org/wordprocessingml/2006/main" xmlns:w14="http://schemas.microsoft.com/office/word/2010/wordml" xmlns:w15="http://schemas.microsoft.com/office/word/2012/wordml" xmlns:w16cex="http://schemas.microsoft.com/office/word/2018/wordml/cex" xmlns:w16cid="http://schemas.microsoft.com/office/word/2016/wordml/cid" xmlns:w16="http://schemas.microsoft.com/office/word/2018/wordml" xmlns:w16se="http://schemas.microsoft.com/office/word/2015/wordml/symex" xmlns:wpg="http://schemas.microsoft.com/office/word/2010/wordprocessingGroup" xmlns:wpi="http://schemas.microsoft.com/office/word/2010/wordprocessingInk" xmlns:wne="http://schemas.microsoft.com/office/word/2006/wordml" xmlns:wps="http://schemas.microsoft.com/office/word/2010/wordprocessingShape" mc:Ignorable="w14 w15 w16se w16cid w16 w16cex wp14">
   <w:p>
     <w:pPr>
       <w:spacing w:line="264" w:lineRule="auto"/>
@@ -20646,7 +22091,7 @@
 </file>
 
 <file path=word/numbering.xml><?xml version="1.0" encoding="utf-8"?>
-<w:numbering xmlns:wpc="http://schemas.microsoft.com/office/word/2010/wordprocessingCanvas" xmlns:cx="http://schemas.microsoft.com/office/drawing/2014/chartex" xmlns:cx1="http://schemas.microsoft.com/office/drawing/2015/9/8/chartex" xmlns:cx2="http://schemas.microsoft.com/office/drawing/2015/10/21/chartex" xmlns:cx3="http://schemas.microsoft.com/office/drawing/2016/5/9/chartex" xmlns:cx4="http://schemas.microsoft.com/office/drawing/2016/5/10/chartex" xmlns:cx5="http://schemas.microsoft.com/office/drawing/2016/5/11/chartex" xmlns:cx6="http://schemas.microsoft.com/office/drawing/2016/5/12/chartex" xmlns:cx7="http://schemas.microsoft.com/office/drawing/2016/5/13/chartex" xmlns:cx8="http://schemas.microsoft.com/office/drawing/2016/5/14/chartex" xmlns:mc="http://schemas.openxmlformats.org/markup-compatibility/2006" xmlns:aink="http://schemas.microsoft.com/office/drawing/2016/ink" xmlns:am3d="http://schemas.microsoft.com/office/drawing/2017/model3d" xmlns:o="urn:schemas-microsoft-com:office:office" xmlns:r="http://schemas.openxmlformats.org/officeDocument/2006/relationships" xmlns:m="http://schemas.openxmlformats.org/officeDocument/2006/math" xmlns:v="urn:schemas-microsoft-com:vml" xmlns:wp14="http://schemas.microsoft.com/office/word/2010/wordprocessingDrawing" xmlns:wp="http://schemas.openxmlformats.org/drawingml/2006/wordprocessingDrawing" xmlns:w10="urn:schemas-microsoft-com:office:word" xmlns:w="http://schemas.openxmlformats.org/wordprocessingml/2006/main" xmlns:w14="http://schemas.microsoft.com/office/word/2010/wordml" xmlns:w15="http://schemas.microsoft.com/office/word/2012/wordml" xmlns:w16cid="http://schemas.microsoft.com/office/word/2016/wordml/cid" xmlns:w16se="http://schemas.microsoft.com/office/word/2015/wordml/symex" xmlns:wpg="http://schemas.microsoft.com/office/word/2010/wordprocessingGroup" xmlns:wpi="http://schemas.microsoft.com/office/word/2010/wordprocessingInk" xmlns:wne="http://schemas.microsoft.com/office/word/2006/wordml" xmlns:wps="http://schemas.microsoft.com/office/word/2010/wordprocessingShape" mc:Ignorable="w14 w15 w16se w16cid wp14">
+<w:numbering xmlns:wpc="http://schemas.microsoft.com/office/word/2010/wordprocessingCanvas" xmlns:cx="http://schemas.microsoft.com/office/drawing/2014/chartex" xmlns:cx1="http://schemas.microsoft.com/office/drawing/2015/9/8/chartex" xmlns:cx2="http://schemas.microsoft.com/office/drawing/2015/10/21/chartex" xmlns:cx3="http://schemas.microsoft.com/office/drawing/2016/5/9/chartex" xmlns:cx4="http://schemas.microsoft.com/office/drawing/2016/5/10/chartex" xmlns:cx5="http://schemas.microsoft.com/office/drawing/2016/5/11/chartex" xmlns:cx6="http://schemas.microsoft.com/office/drawing/2016/5/12/chartex" xmlns:cx7="http://schemas.microsoft.com/office/drawing/2016/5/13/chartex" xmlns:cx8="http://schemas.microsoft.com/office/drawing/2016/5/14/chartex" xmlns:mc="http://schemas.openxmlformats.org/markup-compatibility/2006" xmlns:aink="http://schemas.microsoft.com/office/drawing/2016/ink" xmlns:am3d="http://schemas.microsoft.com/office/drawing/2017/model3d" xmlns:o="urn:schemas-microsoft-com:office:office" xmlns:r="http://schemas.openxmlformats.org/officeDocument/2006/relationships" xmlns:m="http://schemas.openxmlformats.org/officeDocument/2006/math" xmlns:v="urn:schemas-microsoft-com:vml" xmlns:wp14="http://schemas.microsoft.com/office/word/2010/wordprocessingDrawing" xmlns:wp="http://schemas.openxmlformats.org/drawingml/2006/wordprocessingDrawing" xmlns:w10="urn:schemas-microsoft-com:office:word" xmlns:w="http://schemas.openxmlformats.org/wordprocessingml/2006/main" xmlns:w14="http://schemas.microsoft.com/office/word/2010/wordml" xmlns:w15="http://schemas.microsoft.com/office/word/2012/wordml" xmlns:w16cex="http://schemas.microsoft.com/office/word/2018/wordml/cex" xmlns:w16cid="http://schemas.microsoft.com/office/word/2016/wordml/cid" xmlns:w16="http://schemas.microsoft.com/office/word/2018/wordml" xmlns:w16se="http://schemas.microsoft.com/office/word/2015/wordml/symex" xmlns:wpg="http://schemas.microsoft.com/office/word/2010/wordprocessingGroup" xmlns:wpi="http://schemas.microsoft.com/office/word/2010/wordprocessingInk" xmlns:wne="http://schemas.microsoft.com/office/word/2006/wordml" xmlns:wps="http://schemas.microsoft.com/office/word/2010/wordprocessingShape" mc:Ignorable="w14 w15 w16se w16cid w16 w16cex wp14">
   <w:abstractNum w:abstractNumId="0" w15:restartNumberingAfterBreak="0">
     <w:nsid w:val="00463B8A"/>
     <w:multiLevelType w:val="hybridMultilevel"/>
@@ -25010,7 +26455,7 @@
 </file>
 
 <file path=word/styles.xml><?xml version="1.0" encoding="utf-8"?>
-<w:styles xmlns:mc="http://schemas.openxmlformats.org/markup-compatibility/2006" xmlns:r="http://schemas.openxmlformats.org/officeDocument/2006/relationships" xmlns:w="http://schemas.openxmlformats.org/wordprocessingml/2006/main" xmlns:w14="http://schemas.microsoft.com/office/word/2010/wordml" xmlns:w15="http://schemas.microsoft.com/office/word/2012/wordml" xmlns:w16cid="http://schemas.microsoft.com/office/word/2016/wordml/cid" xmlns:w16se="http://schemas.microsoft.com/office/word/2015/wordml/symex" mc:Ignorable="w14 w15 w16se w16cid">
+<w:styles xmlns:mc="http://schemas.openxmlformats.org/markup-compatibility/2006" xmlns:r="http://schemas.openxmlformats.org/officeDocument/2006/relationships" xmlns:w="http://schemas.openxmlformats.org/wordprocessingml/2006/main" xmlns:w14="http://schemas.microsoft.com/office/word/2010/wordml" xmlns:w15="http://schemas.microsoft.com/office/word/2012/wordml" xmlns:w16cex="http://schemas.microsoft.com/office/word/2018/wordml/cex" xmlns:w16cid="http://schemas.microsoft.com/office/word/2016/wordml/cid" xmlns:w16="http://schemas.microsoft.com/office/word/2018/wordml" xmlns:w16se="http://schemas.microsoft.com/office/word/2015/wordml/symex" mc:Ignorable="w14 w15 w16se w16cid w16 w16cex">
   <w:docDefaults>
     <w:rPrDefault>
       <w:rPr>
@@ -25024,7 +26469,7 @@
       </w:pPr>
     </w:pPrDefault>
   </w:docDefaults>
-  <w:latentStyles w:defLockedState="0" w:defUIPriority="99" w:defSemiHidden="0" w:defUnhideWhenUsed="0" w:defQFormat="0" w:count="377">
+  <w:latentStyles w:defLockedState="0" w:defUIPriority="99" w:defSemiHidden="0" w:defUnhideWhenUsed="0" w:defQFormat="0" w:count="376">
     <w:lsdException w:name="Normal" w:uiPriority="0" w:qFormat="1"/>
     <w:lsdException w:name="heading 1" w:uiPriority="9" w:qFormat="1"/>
     <w:lsdException w:name="heading 2" w:semiHidden="1" w:uiPriority="9" w:unhideWhenUsed="1" w:qFormat="1"/>
@@ -25401,7 +26846,6 @@
     <w:lsdException w:name="Hashtag" w:semiHidden="1" w:unhideWhenUsed="1"/>
     <w:lsdException w:name="Unresolved Mention" w:semiHidden="1" w:unhideWhenUsed="1"/>
     <w:lsdException w:name="Smart Link" w:semiHidden="1" w:unhideWhenUsed="1"/>
-    <w:lsdException w:name="Smart Link Error" w:semiHidden="1" w:unhideWhenUsed="1"/>
   </w:latentStyles>
   <w:style w:type="paragraph" w:default="1" w:styleId="Normale">
     <w:name w:val="Normal"/>
@@ -26870,7 +28314,7 @@
 </file>
 
 <file path=customXml/itemProps1.xml><?xml version="1.0" encoding="utf-8"?>
-<ds:datastoreItem xmlns:ds="http://schemas.openxmlformats.org/officeDocument/2006/customXml" ds:itemID="{752656B0-FEE6-40B8-AB7D-9B20DA1DFC91}">
+<ds:datastoreItem xmlns:ds="http://schemas.openxmlformats.org/officeDocument/2006/customXml" ds:itemID="{4C2A98EB-0BE9-4505-BBB3-15DA6DCF5636}">
   <ds:schemaRefs>
     <ds:schemaRef ds:uri="http://schemas.openxmlformats.org/officeDocument/2006/bibliography"/>
   </ds:schemaRefs>

</xml_diff>

<commit_message>
Update documentation task 1
User manual finished, to be reviewed
</commit_message>
<xml_diff>
--- a/Task1/Documentation/Documents/ProjectDocument.docx
+++ b/Task1/Documentation/Documents/ProjectDocument.docx
@@ -1414,13 +1414,16 @@
     <w:p>
       <w:pPr>
         <w:pStyle w:val="Titolo2"/>
+        <w:rPr>
+          <w:lang w:val="en-US"/>
+        </w:rPr>
       </w:pPr>
       <w:bookmarkStart w:id="3" w:name="_Toc23496035"/>
       <w:r>
-        <w:t>R</w:t>
-      </w:r>
-      <w:r>
-        <w:t>equirements</w:t>
+        <w:rPr>
+          <w:lang w:val="en-US"/>
+        </w:rPr>
+        <w:t>Requirements</w:t>
       </w:r>
       <w:bookmarkEnd w:id="3"/>
     </w:p>
@@ -3317,28 +3320,21 @@
       <w:bookmarkStart w:id="7" w:name="_Toc26716601"/>
       <w:r>
         <w:rPr>
-          <w:lang w:val="en-GB"/>
-        </w:rPr>
-        <w:t>Use Cases</w:t>
-      </w:r>
-      <w:bookmarkEnd w:id="7"/>
-    </w:p>
-    <w:p>
-      <w:pPr>
-        <w:jc w:val="center"/>
-        <w:rPr>
-          <w:lang w:eastAsia="it-IT"/>
-        </w:rPr>
-      </w:pPr>
-      <w:r>
-        <w:rPr>
           <w:noProof/>
           <w:lang w:eastAsia="it-IT"/>
         </w:rPr>
         <w:drawing>
-          <wp:inline distT="0" distB="0" distL="0" distR="0" wp14:anchorId="6B3CB4F6" wp14:editId="66224155">
-            <wp:extent cx="6093896" cy="5416369"/>
-            <wp:effectExtent l="0" t="0" r="2540" b="0"/>
+          <wp:anchor distT="0" distB="0" distL="114300" distR="114300" simplePos="0" relativeHeight="251715584" behindDoc="0" locked="0" layoutInCell="1" allowOverlap="1" wp14:anchorId="6B3CB4F6" wp14:editId="58C1E662">
+            <wp:simplePos x="0" y="0"/>
+            <wp:positionH relativeFrom="page">
+              <wp:posOffset>47625</wp:posOffset>
+            </wp:positionH>
+            <wp:positionV relativeFrom="paragraph">
+              <wp:posOffset>349885</wp:posOffset>
+            </wp:positionV>
+            <wp:extent cx="7458710" cy="4191000"/>
+            <wp:effectExtent l="0" t="0" r="8890" b="0"/>
+            <wp:wrapSquare wrapText="bothSides"/>
             <wp:docPr id="14" name="Immagine 14"/>
             <wp:cNvGraphicFramePr>
               <a:graphicFrameLocks xmlns:a="http://schemas.openxmlformats.org/drawingml/2006/main" noChangeAspect="1"/>
@@ -3365,7 +3361,7 @@
                   <pic:spPr>
                     <a:xfrm>
                       <a:off x="0" y="0"/>
-                      <a:ext cx="6093896" cy="5416369"/>
+                      <a:ext cx="7458710" cy="4191000"/>
                     </a:xfrm>
                     <a:prstGeom prst="rect">
                       <a:avLst/>
@@ -3374,20 +3370,43 @@
                 </pic:pic>
               </a:graphicData>
             </a:graphic>
-          </wp:inline>
+            <wp14:sizeRelH relativeFrom="margin">
+              <wp14:pctWidth>0</wp14:pctWidth>
+            </wp14:sizeRelH>
+            <wp14:sizeRelV relativeFrom="margin">
+              <wp14:pctHeight>0</wp14:pctHeight>
+            </wp14:sizeRelV>
+          </wp:anchor>
         </w:drawing>
       </w:r>
-    </w:p>
-    <w:p>
-      <w:pPr>
+      <w:r>
+        <w:rPr>
+          <w:lang w:val="en-GB"/>
+        </w:rPr>
+        <w:t>Use Cases</w:t>
+      </w:r>
+      <w:bookmarkStart w:id="8" w:name="_GoBack"/>
+      <w:bookmarkEnd w:id="7"/>
+      <w:bookmarkEnd w:id="8"/>
+    </w:p>
+    <w:p>
+      <w:pPr>
+        <w:jc w:val="center"/>
         <w:rPr>
           <w:lang w:eastAsia="it-IT"/>
         </w:rPr>
       </w:pPr>
-      <w:r>
+    </w:p>
+    <w:p>
+      <w:pPr>
         <w:rPr>
           <w:lang w:eastAsia="it-IT"/>
         </w:rPr>
+      </w:pPr>
+      <w:r>
+        <w:rPr>
+          <w:lang w:eastAsia="it-IT"/>
+        </w:rPr>
         <w:br w:type="page"/>
       </w:r>
     </w:p>
@@ -3406,14 +3425,14 @@
           <w:lang w:val="en-GB" w:eastAsia="it-IT"/>
         </w:rPr>
       </w:pPr>
-      <w:bookmarkStart w:id="8" w:name="_Toc26716602"/>
+      <w:bookmarkStart w:id="9" w:name="_Toc26716602"/>
       <w:r>
         <w:rPr>
           <w:lang w:val="en-GB" w:eastAsia="it-IT"/>
         </w:rPr>
         <w:t>Analysis Classes</w:t>
       </w:r>
-      <w:bookmarkEnd w:id="8"/>
+      <w:bookmarkEnd w:id="9"/>
     </w:p>
     <w:p>
       <w:pPr>
@@ -3476,14 +3495,14 @@
           <w:lang w:val="en-GB" w:eastAsia="it-IT"/>
         </w:rPr>
       </w:pPr>
-      <w:bookmarkStart w:id="9" w:name="_Toc26716603"/>
+      <w:bookmarkStart w:id="10" w:name="_Toc26716603"/>
       <w:r>
         <w:rPr>
           <w:lang w:val="en-GB" w:eastAsia="it-IT"/>
         </w:rPr>
         <w:t>Data Model</w:t>
       </w:r>
-      <w:bookmarkEnd w:id="9"/>
+      <w:bookmarkEnd w:id="10"/>
     </w:p>
     <w:p>
       <w:pPr>
@@ -3558,7 +3577,7 @@
           <w:lang w:val="en-US" w:eastAsia="it-IT"/>
         </w:rPr>
       </w:pPr>
-      <w:bookmarkStart w:id="10" w:name="_Toc23496042"/>
+      <w:bookmarkStart w:id="11" w:name="_Toc23496042"/>
       <w:r>
         <w:rPr>
           <w:lang w:val="en-US" w:eastAsia="it-IT"/>
@@ -3566,7 +3585,7 @@
         <w:lastRenderedPageBreak/>
         <w:t>Project Document</w:t>
       </w:r>
-      <w:bookmarkEnd w:id="10"/>
+      <w:bookmarkEnd w:id="11"/>
     </w:p>
     <w:p>
       <w:pPr>
@@ -3575,14 +3594,14 @@
           <w:lang w:val="en-US" w:eastAsia="it-IT"/>
         </w:rPr>
       </w:pPr>
-      <w:bookmarkStart w:id="11" w:name="_Toc23496043"/>
+      <w:bookmarkStart w:id="12" w:name="_Toc23496043"/>
       <w:r>
         <w:rPr>
           <w:lang w:val="en-US" w:eastAsia="it-IT"/>
         </w:rPr>
         <w:t>Software Architecture</w:t>
       </w:r>
-      <w:bookmarkEnd w:id="11"/>
+      <w:bookmarkEnd w:id="12"/>
     </w:p>
     <w:p>
       <w:pPr>
@@ -4224,7 +4243,7 @@
           <w:lang w:val="en-US" w:eastAsia="it-IT"/>
         </w:rPr>
       </w:pPr>
-      <w:bookmarkStart w:id="12" w:name="_Toc23496044"/>
+      <w:bookmarkStart w:id="13" w:name="_Toc23496044"/>
       <w:r>
         <w:rPr>
           <w:lang w:val="en-US" w:eastAsia="it-IT"/>
@@ -4237,8 +4256,8 @@
         </w:rPr>
         <w:t>Classes</w:t>
       </w:r>
-      <w:bookmarkStart w:id="13" w:name="_Toc23496045"/>
-      <w:bookmarkEnd w:id="12"/>
+      <w:bookmarkStart w:id="14" w:name="_Toc23496045"/>
+      <w:bookmarkEnd w:id="13"/>
     </w:p>
     <w:p>
       <w:pPr>
@@ -8728,7 +8747,7 @@
           </wp:anchor>
         </w:drawing>
       </w:r>
-      <w:bookmarkEnd w:id="13"/>
+      <w:bookmarkEnd w:id="14"/>
       <w:r>
         <w:rPr>
           <w:lang w:val="en-GB" w:eastAsia="it-IT"/>
@@ -19470,121 +19489,28 @@
     <w:p>
       <w:pPr>
         <w:pStyle w:val="Titolo2"/>
-      </w:pPr>
-      <w:r>
+        <w:rPr>
+          <w:lang w:val="en-US"/>
+        </w:rPr>
+      </w:pPr>
+      <w:r>
+        <w:rPr>
+          <w:lang w:val="en-US"/>
+        </w:rPr>
         <w:t>User Manual</w:t>
       </w:r>
     </w:p>
     <w:p>
-      <w:r>
-        <w:t xml:space="preserve">The graphic </w:t>
-      </w:r>
-      <w:proofErr w:type="spellStart"/>
-      <w:r>
-        <w:t>interface</w:t>
-      </w:r>
-      <w:proofErr w:type="spellEnd"/>
-      <w:r>
-        <w:t xml:space="preserve"> </w:t>
-      </w:r>
-      <w:proofErr w:type="spellStart"/>
-      <w:r>
-        <w:t>is</w:t>
-      </w:r>
-      <w:proofErr w:type="spellEnd"/>
-      <w:r>
-        <w:t xml:space="preserve"> </w:t>
-      </w:r>
-      <w:proofErr w:type="spellStart"/>
-      <w:r>
-        <w:t>based</w:t>
-      </w:r>
-      <w:proofErr w:type="spellEnd"/>
-      <w:r>
-        <w:t xml:space="preserve"> on a </w:t>
-      </w:r>
-      <w:proofErr w:type="spellStart"/>
-      <w:r>
-        <w:t>left</w:t>
-      </w:r>
-      <w:proofErr w:type="spellEnd"/>
-      <w:r>
-        <w:t xml:space="preserve"> side menu and a </w:t>
-      </w:r>
-      <w:proofErr w:type="spellStart"/>
-      <w:r>
-        <w:t>space</w:t>
-      </w:r>
-      <w:proofErr w:type="spellEnd"/>
-      <w:r>
-        <w:t xml:space="preserve"> on the </w:t>
-      </w:r>
-      <w:proofErr w:type="spellStart"/>
-      <w:r>
-        <w:t>right</w:t>
-      </w:r>
-      <w:proofErr w:type="spellEnd"/>
-      <w:r>
-        <w:t xml:space="preserve"> </w:t>
-      </w:r>
-      <w:proofErr w:type="spellStart"/>
-      <w:r>
-        <w:t>where</w:t>
-      </w:r>
-      <w:proofErr w:type="spellEnd"/>
-      <w:r>
-        <w:t xml:space="preserve"> the </w:t>
-      </w:r>
-      <w:proofErr w:type="spellStart"/>
-      <w:r>
-        <w:t>application</w:t>
-      </w:r>
-      <w:proofErr w:type="spellEnd"/>
-      <w:r>
-        <w:t xml:space="preserve"> pages are </w:t>
-      </w:r>
-      <w:proofErr w:type="spellStart"/>
-      <w:r>
-        <w:t>displayed</w:t>
-      </w:r>
-      <w:proofErr w:type="spellEnd"/>
-      <w:r>
-        <w:t xml:space="preserve">, </w:t>
-      </w:r>
-      <w:proofErr w:type="spellStart"/>
-      <w:r>
-        <w:t>at</w:t>
-      </w:r>
-      <w:proofErr w:type="spellEnd"/>
-      <w:r>
-        <w:t xml:space="preserve"> the bottom of the menu </w:t>
-      </w:r>
-      <w:proofErr w:type="spellStart"/>
-      <w:r>
-        <w:t>it</w:t>
-      </w:r>
-      <w:proofErr w:type="spellEnd"/>
-      <w:r>
-        <w:t xml:space="preserve"> </w:t>
-      </w:r>
-      <w:proofErr w:type="spellStart"/>
-      <w:r>
-        <w:t>is</w:t>
-      </w:r>
-      <w:proofErr w:type="spellEnd"/>
-      <w:r>
-        <w:t xml:space="preserve"> </w:t>
-      </w:r>
-      <w:proofErr w:type="spellStart"/>
-      <w:r>
-        <w:t>possible</w:t>
-      </w:r>
-      <w:proofErr w:type="spellEnd"/>
-      <w:r>
-        <w:t xml:space="preserve"> to log</w:t>
-      </w:r>
-      <w:r>
-        <w:t xml:space="preserve"> in</w:t>
+      <w:pPr>
+        <w:rPr>
+          <w:lang w:val="en-US"/>
+        </w:rPr>
+      </w:pPr>
+      <w:r>
+        <w:rPr>
+          <w:lang w:val="en-US"/>
+        </w:rPr>
+        <w:t>The graphic interface is based on a left side menu and a space on the right where the application pages are displayed, at the bottom of the menu it is possible to log in</w:t>
       </w:r>
     </w:p>
     <w:p>
@@ -19636,40 +19562,16 @@
       </w:r>
     </w:p>
     <w:p>
-      <w:r>
-        <w:t xml:space="preserve">A new user can </w:t>
-      </w:r>
-      <w:proofErr w:type="spellStart"/>
-      <w:r>
-        <w:t>register</w:t>
-      </w:r>
-      <w:proofErr w:type="spellEnd"/>
-      <w:r>
-        <w:t xml:space="preserve"> </w:t>
-      </w:r>
-      <w:proofErr w:type="spellStart"/>
-      <w:r>
-        <w:t>using</w:t>
-      </w:r>
-      <w:proofErr w:type="spellEnd"/>
-      <w:r>
-        <w:t xml:space="preserve"> the </w:t>
-      </w:r>
-      <w:proofErr w:type="spellStart"/>
-      <w:r>
-        <w:t>specific</w:t>
-      </w:r>
-      <w:proofErr w:type="spellEnd"/>
-      <w:r>
-        <w:t xml:space="preserve"> </w:t>
-      </w:r>
-      <w:proofErr w:type="spellStart"/>
-      <w:r>
-        <w:t>button</w:t>
-      </w:r>
-      <w:proofErr w:type="spellEnd"/>
-      <w:r>
-        <w:t xml:space="preserve"> on the log in part</w:t>
+      <w:pPr>
+        <w:rPr>
+          <w:lang w:val="en-US"/>
+        </w:rPr>
+      </w:pPr>
+      <w:r>
+        <w:rPr>
+          <w:lang w:val="en-US"/>
+        </w:rPr>
+        <w:t>A new user can register using the specific button on the log in part</w:t>
       </w:r>
     </w:p>
     <w:p>
@@ -19722,37 +19624,16 @@
       </w:r>
     </w:p>
     <w:p>
-      <w:proofErr w:type="spellStart"/>
-      <w:r>
-        <w:t>Both</w:t>
-      </w:r>
-      <w:proofErr w:type="spellEnd"/>
-      <w:r>
-        <w:t xml:space="preserve"> in case of </w:t>
-      </w:r>
-      <w:proofErr w:type="spellStart"/>
-      <w:r>
-        <w:t>errors</w:t>
-      </w:r>
-      <w:proofErr w:type="spellEnd"/>
-      <w:r>
-        <w:t xml:space="preserve"> or success the </w:t>
-      </w:r>
-      <w:proofErr w:type="spellStart"/>
-      <w:r>
-        <w:t>application</w:t>
-      </w:r>
-      <w:proofErr w:type="spellEnd"/>
-      <w:r>
-        <w:t xml:space="preserve"> shows the </w:t>
-      </w:r>
-      <w:proofErr w:type="spellStart"/>
-      <w:r>
-        <w:t>result</w:t>
-      </w:r>
-      <w:proofErr w:type="spellEnd"/>
-      <w:r>
-        <w:t xml:space="preserve"> with some text information</w:t>
+      <w:pPr>
+        <w:rPr>
+          <w:lang w:val="en-US"/>
+        </w:rPr>
+      </w:pPr>
+      <w:r>
+        <w:rPr>
+          <w:lang w:val="en-US"/>
+        </w:rPr>
+        <w:t>Both in case of errors or success the application shows the result with some text information</w:t>
       </w:r>
     </w:p>
     <w:p>
@@ -19876,11 +19757,13 @@
       <w:pPr>
         <w:rPr>
           <w:noProof/>
+          <w:lang w:val="en-US"/>
         </w:rPr>
       </w:pPr>
       <w:r>
         <w:rPr>
           <w:noProof/>
+          <w:lang w:val="en-US"/>
         </w:rPr>
         <w:t>Once registrated the user can log in</w:t>
       </w:r>
@@ -19940,80 +19823,30 @@
       </w:r>
     </w:p>
     <w:p>
-      <w:r>
-        <w:t xml:space="preserve">An user can </w:t>
-      </w:r>
-      <w:proofErr w:type="spellStart"/>
-      <w:r>
-        <w:t>also</w:t>
-      </w:r>
-      <w:proofErr w:type="spellEnd"/>
-      <w:r>
-        <w:t xml:space="preserve"> </w:t>
-      </w:r>
-      <w:proofErr w:type="spellStart"/>
-      <w:r>
-        <w:t>browse</w:t>
-      </w:r>
-      <w:proofErr w:type="spellEnd"/>
-      <w:r>
-        <w:t xml:space="preserve"> </w:t>
-      </w:r>
-      <w:proofErr w:type="spellStart"/>
-      <w:r>
-        <w:t>films</w:t>
-      </w:r>
-      <w:proofErr w:type="spellEnd"/>
-      <w:r>
-        <w:t xml:space="preserve"> and </w:t>
-      </w:r>
-      <w:proofErr w:type="spellStart"/>
-      <w:r>
-        <w:t>cinemas</w:t>
-      </w:r>
-      <w:proofErr w:type="spellEnd"/>
-      <w:r>
-        <w:t xml:space="preserve"> and </w:t>
-      </w:r>
-      <w:proofErr w:type="spellStart"/>
-      <w:r>
-        <w:t>it</w:t>
-      </w:r>
-      <w:proofErr w:type="spellEnd"/>
-      <w:r>
-        <w:t xml:space="preserve"> can </w:t>
-      </w:r>
-      <w:proofErr w:type="spellStart"/>
-      <w:r>
-        <w:t>also</w:t>
-      </w:r>
-      <w:proofErr w:type="spellEnd"/>
-      <w:r>
-        <w:t xml:space="preserve"> </w:t>
-      </w:r>
-      <w:proofErr w:type="spellStart"/>
-      <w:r>
-        <w:t>search</w:t>
-      </w:r>
-      <w:proofErr w:type="spellEnd"/>
-      <w:r>
-        <w:t xml:space="preserve"> for some </w:t>
-      </w:r>
-      <w:proofErr w:type="spellStart"/>
-      <w:r>
-        <w:t>specific</w:t>
-      </w:r>
-      <w:proofErr w:type="spellEnd"/>
-      <w:r>
-        <w:t xml:space="preserve"> by filtering on </w:t>
-      </w:r>
-      <w:proofErr w:type="spellStart"/>
-      <w:r>
-        <w:t>title</w:t>
-      </w:r>
-      <w:proofErr w:type="spellEnd"/>
-      <w:r>
-        <w:t>/name</w:t>
+      <w:pPr>
+        <w:rPr>
+          <w:lang w:val="en-US"/>
+        </w:rPr>
+      </w:pPr>
+      <w:proofErr w:type="gramStart"/>
+      <w:r>
+        <w:rPr>
+          <w:lang w:val="en-US"/>
+        </w:rPr>
+        <w:t>An</w:t>
+      </w:r>
+      <w:proofErr w:type="gramEnd"/>
+      <w:r>
+        <w:rPr>
+          <w:lang w:val="en-US"/>
+        </w:rPr>
+        <w:t xml:space="preserve"> user can also browse films and cinemas</w:t>
+      </w:r>
+      <w:r>
+        <w:rPr>
+          <w:lang w:val="en-US"/>
+        </w:rPr>
+        <w:t xml:space="preserve"> and it can also search for some specific by filtering on title/name</w:t>
       </w:r>
     </w:p>
     <w:p>
@@ -20125,179 +19958,57 @@
       </w:r>
     </w:p>
     <w:p>
-      <w:proofErr w:type="spellStart"/>
-      <w:r>
-        <w:t>Since</w:t>
-      </w:r>
-      <w:proofErr w:type="spellEnd"/>
-      <w:r>
-        <w:t xml:space="preserve"> </w:t>
-      </w:r>
-      <w:proofErr w:type="spellStart"/>
-      <w:r>
-        <w:t>they</w:t>
-      </w:r>
-      <w:proofErr w:type="spellEnd"/>
-      <w:r>
-        <w:t xml:space="preserve"> are </w:t>
-      </w:r>
-      <w:proofErr w:type="spellStart"/>
-      <w:r>
-        <w:t>almost</w:t>
-      </w:r>
-      <w:proofErr w:type="spellEnd"/>
-      <w:r>
-        <w:t xml:space="preserve"> the </w:t>
-      </w:r>
-      <w:proofErr w:type="spellStart"/>
-      <w:r>
-        <w:t>same</w:t>
-      </w:r>
-      <w:proofErr w:type="spellEnd"/>
-      <w:r>
-        <w:t xml:space="preserve"> and </w:t>
-      </w:r>
-      <w:proofErr w:type="spellStart"/>
-      <w:r>
-        <w:t>they</w:t>
-      </w:r>
-      <w:proofErr w:type="spellEnd"/>
-      <w:r>
-        <w:t xml:space="preserve"> </w:t>
-      </w:r>
-      <w:proofErr w:type="spellStart"/>
-      <w:r>
-        <w:t>have</w:t>
-      </w:r>
-      <w:proofErr w:type="spellEnd"/>
-      <w:r>
-        <w:t xml:space="preserve"> the </w:t>
-      </w:r>
-      <w:proofErr w:type="spellStart"/>
-      <w:r>
-        <w:t>same</w:t>
-      </w:r>
-      <w:proofErr w:type="spellEnd"/>
-      <w:r>
-        <w:t xml:space="preserve"> </w:t>
-      </w:r>
-      <w:proofErr w:type="spellStart"/>
-      <w:r>
-        <w:t>operations</w:t>
-      </w:r>
-      <w:proofErr w:type="spellEnd"/>
-      <w:r>
-        <w:t xml:space="preserve"> </w:t>
-      </w:r>
-      <w:proofErr w:type="spellStart"/>
-      <w:r>
-        <w:t>we</w:t>
-      </w:r>
-      <w:proofErr w:type="spellEnd"/>
-      <w:r>
-        <w:t xml:space="preserve"> </w:t>
-      </w:r>
-      <w:proofErr w:type="spellStart"/>
-      <w:r>
-        <w:t>will</w:t>
-      </w:r>
-      <w:proofErr w:type="spellEnd"/>
-      <w:r>
-        <w:t xml:space="preserve"> focus on the </w:t>
-      </w:r>
-      <w:proofErr w:type="spellStart"/>
-      <w:r>
-        <w:t>films</w:t>
-      </w:r>
-      <w:proofErr w:type="spellEnd"/>
-      <w:r>
-        <w:t xml:space="preserve">, </w:t>
-      </w:r>
-      <w:proofErr w:type="spellStart"/>
-      <w:r>
-        <w:t>if</w:t>
-      </w:r>
-      <w:proofErr w:type="spellEnd"/>
-      <w:r>
-        <w:t xml:space="preserve"> a card </w:t>
-      </w:r>
-      <w:proofErr w:type="spellStart"/>
-      <w:r>
-        <w:t>is</w:t>
-      </w:r>
-      <w:proofErr w:type="spellEnd"/>
-      <w:r>
-        <w:t xml:space="preserve"> </w:t>
-      </w:r>
-      <w:proofErr w:type="spellStart"/>
-      <w:r>
-        <w:t>clicked</w:t>
-      </w:r>
-      <w:proofErr w:type="spellEnd"/>
-      <w:r>
-        <w:t xml:space="preserve">, i twill be open the film/cinema </w:t>
-      </w:r>
-      <w:proofErr w:type="spellStart"/>
-      <w:r>
-        <w:t>detail</w:t>
-      </w:r>
-      <w:proofErr w:type="spellEnd"/>
-      <w:r>
-        <w:t xml:space="preserve"> page, </w:t>
-      </w:r>
-      <w:proofErr w:type="spellStart"/>
-      <w:r>
-        <w:t>where</w:t>
-      </w:r>
-      <w:proofErr w:type="spellEnd"/>
-      <w:r>
-        <w:t xml:space="preserve"> an user can </w:t>
-      </w:r>
-      <w:proofErr w:type="spellStart"/>
-      <w:r>
-        <w:t>comment</w:t>
-      </w:r>
-      <w:proofErr w:type="spellEnd"/>
-      <w:r>
-        <w:t xml:space="preserve"> or </w:t>
-      </w:r>
-      <w:proofErr w:type="spellStart"/>
-      <w:r>
-        <w:t>add</w:t>
-      </w:r>
-      <w:proofErr w:type="spellEnd"/>
-      <w:r>
-        <w:t xml:space="preserve"> to </w:t>
-      </w:r>
-      <w:proofErr w:type="spellStart"/>
-      <w:r>
+      <w:pPr>
+        <w:rPr>
+          <w:lang w:val="en-US"/>
+        </w:rPr>
+      </w:pPr>
+      <w:r>
+        <w:rPr>
+          <w:lang w:val="en-US"/>
+        </w:rPr>
+        <w:t>Since they are almost the same</w:t>
+      </w:r>
+      <w:r>
+        <w:rPr>
+          <w:lang w:val="en-US"/>
+        </w:rPr>
+        <w:t xml:space="preserve"> and they have the same operations </w:t>
+      </w:r>
+      <w:r>
+        <w:rPr>
+          <w:lang w:val="en-US"/>
+        </w:rPr>
+        <w:t xml:space="preserve">we will focus on the films, if a card is clicked, </w:t>
+      </w:r>
+      <w:proofErr w:type="spellStart"/>
+      <w:r>
+        <w:rPr>
+          <w:lang w:val="en-US"/>
+        </w:rPr>
+        <w:t>i</w:t>
+      </w:r>
+      <w:proofErr w:type="spellEnd"/>
+      <w:r>
+        <w:rPr>
+          <w:lang w:val="en-US"/>
+        </w:rPr>
+        <w:t xml:space="preserve"> twill be open the film/cinema detail page, where an user can comment or add to </w:t>
+      </w:r>
+      <w:proofErr w:type="spellStart"/>
+      <w:r>
+        <w:rPr>
+          <w:lang w:val="en-US"/>
+        </w:rPr>
         <w:t>favourite</w:t>
       </w:r>
       <w:proofErr w:type="spellEnd"/>
       <w:r>
-        <w:t xml:space="preserve"> the film/cinema and </w:t>
-      </w:r>
-      <w:proofErr w:type="spellStart"/>
-      <w:r>
-        <w:t>see</w:t>
-      </w:r>
-      <w:proofErr w:type="spellEnd"/>
-      <w:r>
-        <w:t xml:space="preserve"> </w:t>
-      </w:r>
-      <w:proofErr w:type="spellStart"/>
-      <w:r>
-        <w:t>other</w:t>
-      </w:r>
-      <w:proofErr w:type="spellEnd"/>
-      <w:r>
-        <w:t xml:space="preserve"> users </w:t>
-      </w:r>
-      <w:proofErr w:type="spellStart"/>
-      <w:r>
-        <w:t>comments</w:t>
-      </w:r>
-      <w:proofErr w:type="spellEnd"/>
+        <w:rPr>
+          <w:lang w:val="en-US"/>
+        </w:rPr>
+        <w:t xml:space="preserve"> the film/cinema and see other users comments</w:t>
+      </w:r>
     </w:p>
     <w:p>
       <w:r>
@@ -20352,95 +20063,14 @@
       <w:pPr>
         <w:rPr>
           <w:noProof/>
-        </w:rPr>
-      </w:pPr>
-      <w:proofErr w:type="spellStart"/>
-      <w:r>
-        <w:t>Then</w:t>
-      </w:r>
-      <w:proofErr w:type="spellEnd"/>
-      <w:r>
-        <w:t xml:space="preserve"> </w:t>
-      </w:r>
-      <w:proofErr w:type="spellStart"/>
-      <w:r>
-        <w:t>it</w:t>
-      </w:r>
-      <w:proofErr w:type="spellEnd"/>
-      <w:r>
-        <w:t xml:space="preserve"> can </w:t>
-      </w:r>
-      <w:proofErr w:type="spellStart"/>
-      <w:r>
-        <w:t>also</w:t>
-      </w:r>
-      <w:proofErr w:type="spellEnd"/>
-      <w:r>
-        <w:t xml:space="preserve"> </w:t>
-      </w:r>
-      <w:proofErr w:type="spellStart"/>
-      <w:r>
-        <w:t>modify</w:t>
-      </w:r>
-      <w:proofErr w:type="spellEnd"/>
-      <w:r>
-        <w:t xml:space="preserve">/delete an </w:t>
-      </w:r>
-      <w:proofErr w:type="spellStart"/>
-      <w:r>
-        <w:t>own</w:t>
-      </w:r>
-      <w:proofErr w:type="spellEnd"/>
-      <w:r>
-        <w:t xml:space="preserve"> </w:t>
-      </w:r>
-      <w:proofErr w:type="spellStart"/>
-      <w:r>
-        <w:t>comment</w:t>
-      </w:r>
-      <w:proofErr w:type="spellEnd"/>
-      <w:r>
-        <w:t xml:space="preserve"> by </w:t>
-      </w:r>
-      <w:proofErr w:type="spellStart"/>
-      <w:r>
-        <w:t>right</w:t>
-      </w:r>
-      <w:proofErr w:type="spellEnd"/>
-      <w:r>
-        <w:t xml:space="preserve"> </w:t>
-      </w:r>
-      <w:proofErr w:type="spellStart"/>
-      <w:r>
-        <w:t>clicking</w:t>
-      </w:r>
-      <w:proofErr w:type="spellEnd"/>
-      <w:r>
-        <w:t xml:space="preserve"> on </w:t>
-      </w:r>
-      <w:proofErr w:type="spellStart"/>
-      <w:r>
-        <w:t>it</w:t>
-      </w:r>
-      <w:proofErr w:type="spellEnd"/>
-      <w:r>
-        <w:t xml:space="preserve"> and press the </w:t>
-      </w:r>
-      <w:proofErr w:type="spellStart"/>
-      <w:r>
-        <w:t>wanted</w:t>
-      </w:r>
-      <w:proofErr w:type="spellEnd"/>
-      <w:r>
-        <w:t xml:space="preserve"> </w:t>
-      </w:r>
-      <w:proofErr w:type="spellStart"/>
-      <w:r>
-        <w:t>choice</w:t>
-      </w:r>
-      <w:proofErr w:type="spellEnd"/>
-      <w:r>
-        <w:t xml:space="preserve"> by the menu</w:t>
+          <w:lang w:val="en-US"/>
+        </w:rPr>
+      </w:pPr>
+      <w:r>
+        <w:rPr>
+          <w:lang w:val="en-US"/>
+        </w:rPr>
+        <w:t>Then it can also modify/delete an own comment by right clicking on it and press the wanted choice by the menu</w:t>
       </w:r>
     </w:p>
     <w:p>
@@ -20499,40 +20129,24 @@
       </w:r>
     </w:p>
     <w:p>
-      <w:r>
-        <w:t xml:space="preserve">An user can </w:t>
-      </w:r>
-      <w:proofErr w:type="spellStart"/>
-      <w:r>
-        <w:t>also</w:t>
-      </w:r>
-      <w:proofErr w:type="spellEnd"/>
-      <w:r>
-        <w:t xml:space="preserve"> </w:t>
-      </w:r>
-      <w:proofErr w:type="spellStart"/>
-      <w:r>
-        <w:t>browse</w:t>
-      </w:r>
-      <w:proofErr w:type="spellEnd"/>
-      <w:r>
-        <w:t xml:space="preserve"> the </w:t>
-      </w:r>
-      <w:proofErr w:type="spellStart"/>
-      <w:r>
-        <w:t>projections</w:t>
-      </w:r>
-      <w:proofErr w:type="spellEnd"/>
-      <w:r>
-        <w:t xml:space="preserve">, and filter </w:t>
-      </w:r>
-      <w:proofErr w:type="spellStart"/>
-      <w:r>
-        <w:t>them</w:t>
-      </w:r>
-      <w:proofErr w:type="spellEnd"/>
-      <w:r>
-        <w:t xml:space="preserve"> by Date, Cinema of Film</w:t>
+      <w:pPr>
+        <w:rPr>
+          <w:lang w:val="en-US"/>
+        </w:rPr>
+      </w:pPr>
+      <w:proofErr w:type="gramStart"/>
+      <w:r>
+        <w:rPr>
+          <w:lang w:val="en-US"/>
+        </w:rPr>
+        <w:t>An</w:t>
+      </w:r>
+      <w:proofErr w:type="gramEnd"/>
+      <w:r>
+        <w:rPr>
+          <w:lang w:val="en-US"/>
+        </w:rPr>
+        <w:t xml:space="preserve"> user can also browse the projections, and filter them by Date, Cinema of Film</w:t>
       </w:r>
     </w:p>
     <w:p>
@@ -20866,7 +20480,19 @@
         <w:rPr>
           <w:lang w:val="en-US" w:eastAsia="it-IT"/>
         </w:rPr>
-        <w:t xml:space="preserve">) , it can also see his own profile, by the apposite button next to  the login or by browsing his profile, there it can </w:t>
+        <w:t xml:space="preserve">) , it can also see his own profile, by the apposite button next to  the login or by </w:t>
+      </w:r>
+      <w:r>
+        <w:rPr>
+          <w:lang w:val="en-US" w:eastAsia="it-IT"/>
+        </w:rPr>
+        <w:t>searching</w:t>
+      </w:r>
+      <w:r>
+        <w:rPr>
+          <w:lang w:val="en-US" w:eastAsia="it-IT"/>
+        </w:rPr>
+        <w:t xml:space="preserve"> his profile, there it can </w:t>
       </w:r>
       <w:proofErr w:type="spellStart"/>
       <w:r>
@@ -21031,8 +20657,370 @@
         </w:rPr>
         <w:t>As Administrator user</w:t>
       </w:r>
-      <w:bookmarkStart w:id="14" w:name="_GoBack"/>
-      <w:bookmarkEnd w:id="14"/>
+      <w:r>
+        <w:rPr>
+          <w:lang w:val="en-US" w:eastAsia="it-IT"/>
+        </w:rPr>
+        <w:t xml:space="preserve"> I can delete other </w:t>
+      </w:r>
+      <w:proofErr w:type="gramStart"/>
+      <w:r>
+        <w:rPr>
+          <w:lang w:val="en-US" w:eastAsia="it-IT"/>
+        </w:rPr>
+        <w:t>users</w:t>
+      </w:r>
+      <w:proofErr w:type="gramEnd"/>
+      <w:r>
+        <w:rPr>
+          <w:lang w:val="en-US" w:eastAsia="it-IT"/>
+        </w:rPr>
+        <w:t xml:space="preserve"> profile while I’m visualizing their profiles</w:t>
+      </w:r>
+    </w:p>
+    <w:p>
+      <w:pPr>
+        <w:rPr>
+          <w:lang w:val="en-US" w:eastAsia="it-IT"/>
+        </w:rPr>
+      </w:pPr>
+      <w:r>
+        <w:rPr>
+          <w:noProof/>
+          <w:lang w:val="en-US" w:eastAsia="it-IT"/>
+        </w:rPr>
+        <w:drawing>
+          <wp:inline distT="0" distB="0" distL="0" distR="0" wp14:anchorId="4EF713E6" wp14:editId="0D37D1D0">
+            <wp:extent cx="6120130" cy="3558540"/>
+            <wp:effectExtent l="0" t="0" r="0" b="3810"/>
+            <wp:docPr id="12" name="Immagine 12" descr="Immagine che contiene screenshot&#10;&#10;Descrizione generata automaticamente"/>
+            <wp:cNvGraphicFramePr>
+              <a:graphicFrameLocks xmlns:a="http://schemas.openxmlformats.org/drawingml/2006/main" noChangeAspect="1"/>
+            </wp:cNvGraphicFramePr>
+            <a:graphic xmlns:a="http://schemas.openxmlformats.org/drawingml/2006/main">
+              <a:graphicData uri="http://schemas.openxmlformats.org/drawingml/2006/picture">
+                <pic:pic xmlns:pic="http://schemas.openxmlformats.org/drawingml/2006/picture">
+                  <pic:nvPicPr>
+                    <pic:cNvPr id="12" name="26_user_profile_admin_other_user.PNG"/>
+                    <pic:cNvPicPr/>
+                  </pic:nvPicPr>
+                  <pic:blipFill>
+                    <a:blip r:embed="rId34">
+                      <a:extLst>
+                        <a:ext uri="{28A0092B-C50C-407E-A947-70E740481C1C}">
+                          <a14:useLocalDpi xmlns:a14="http://schemas.microsoft.com/office/drawing/2010/main" val="0"/>
+                        </a:ext>
+                      </a:extLst>
+                    </a:blip>
+                    <a:stretch>
+                      <a:fillRect/>
+                    </a:stretch>
+                  </pic:blipFill>
+                  <pic:spPr>
+                    <a:xfrm>
+                      <a:off x="0" y="0"/>
+                      <a:ext cx="6120130" cy="3558540"/>
+                    </a:xfrm>
+                    <a:prstGeom prst="rect">
+                      <a:avLst/>
+                    </a:prstGeom>
+                  </pic:spPr>
+                </pic:pic>
+              </a:graphicData>
+            </a:graphic>
+          </wp:inline>
+        </w:drawing>
+      </w:r>
+    </w:p>
+    <w:p>
+      <w:pPr>
+        <w:rPr>
+          <w:lang w:val="en-US" w:eastAsia="it-IT"/>
+        </w:rPr>
+      </w:pPr>
+      <w:r>
+        <w:rPr>
+          <w:lang w:val="en-US" w:eastAsia="it-IT"/>
+        </w:rPr>
+        <w:t xml:space="preserve">The </w:t>
+      </w:r>
+      <w:r>
+        <w:rPr>
+          <w:lang w:val="en-US" w:eastAsia="it-IT"/>
+        </w:rPr>
+        <w:t xml:space="preserve">Administrator </w:t>
+      </w:r>
+      <w:proofErr w:type="gramStart"/>
+      <w:r>
+        <w:rPr>
+          <w:lang w:val="en-US" w:eastAsia="it-IT"/>
+        </w:rPr>
+        <w:t>can also can</w:t>
+      </w:r>
+      <w:proofErr w:type="gramEnd"/>
+      <w:r>
+        <w:rPr>
+          <w:lang w:val="en-US" w:eastAsia="it-IT"/>
+        </w:rPr>
+        <w:t xml:space="preserve"> add films and cinemas</w:t>
+      </w:r>
+      <w:r>
+        <w:rPr>
+          <w:lang w:val="en-US" w:eastAsia="it-IT"/>
+        </w:rPr>
+        <w:t xml:space="preserve"> by clicking on the apposite button while it’s browsing them and it can also modify/remove them by right clicking on them and choosing the wanted operation by the content menu</w:t>
+      </w:r>
+    </w:p>
+    <w:p>
+      <w:pPr>
+        <w:rPr>
+          <w:lang w:val="en-US" w:eastAsia="it-IT"/>
+        </w:rPr>
+      </w:pPr>
+      <w:r>
+        <w:rPr>
+          <w:noProof/>
+          <w:lang w:val="en-US" w:eastAsia="it-IT"/>
+        </w:rPr>
+        <w:lastRenderedPageBreak/>
+        <w:drawing>
+          <wp:inline distT="0" distB="0" distL="0" distR="0" wp14:anchorId="2701234D" wp14:editId="6F3E0483">
+            <wp:extent cx="6120130" cy="3550920"/>
+            <wp:effectExtent l="0" t="0" r="0" b="0"/>
+            <wp:docPr id="32" name="Immagine 32" descr="Immagine che contiene screenshot&#10;&#10;Descrizione generata automaticamente"/>
+            <wp:cNvGraphicFramePr>
+              <a:graphicFrameLocks xmlns:a="http://schemas.openxmlformats.org/drawingml/2006/main" noChangeAspect="1"/>
+            </wp:cNvGraphicFramePr>
+            <a:graphic xmlns:a="http://schemas.openxmlformats.org/drawingml/2006/main">
+              <a:graphicData uri="http://schemas.openxmlformats.org/drawingml/2006/picture">
+                <pic:pic xmlns:pic="http://schemas.openxmlformats.org/drawingml/2006/picture">
+                  <pic:nvPicPr>
+                    <pic:cNvPr id="32" name="20_browse_film_admin.png"/>
+                    <pic:cNvPicPr/>
+                  </pic:nvPicPr>
+                  <pic:blipFill>
+                    <a:blip r:embed="rId35">
+                      <a:extLst>
+                        <a:ext uri="{28A0092B-C50C-407E-A947-70E740481C1C}">
+                          <a14:useLocalDpi xmlns:a14="http://schemas.microsoft.com/office/drawing/2010/main" val="0"/>
+                        </a:ext>
+                      </a:extLst>
+                    </a:blip>
+                    <a:stretch>
+                      <a:fillRect/>
+                    </a:stretch>
+                  </pic:blipFill>
+                  <pic:spPr>
+                    <a:xfrm>
+                      <a:off x="0" y="0"/>
+                      <a:ext cx="6120130" cy="3550920"/>
+                    </a:xfrm>
+                    <a:prstGeom prst="rect">
+                      <a:avLst/>
+                    </a:prstGeom>
+                  </pic:spPr>
+                </pic:pic>
+              </a:graphicData>
+            </a:graphic>
+          </wp:inline>
+        </w:drawing>
+      </w:r>
+    </w:p>
+    <w:p>
+      <w:pPr>
+        <w:rPr>
+          <w:lang w:val="en-US" w:eastAsia="it-IT"/>
+        </w:rPr>
+      </w:pPr>
+      <w:r>
+        <w:rPr>
+          <w:lang w:val="en-US" w:eastAsia="it-IT"/>
+        </w:rPr>
+        <w:t>The Administrator, while it’s visualizing a film, can also delete other user comments by right clicking on them and choosing “delete”</w:t>
+      </w:r>
+    </w:p>
+    <w:p>
+      <w:pPr>
+        <w:rPr>
+          <w:lang w:val="en-US" w:eastAsia="it-IT"/>
+        </w:rPr>
+      </w:pPr>
+      <w:r>
+        <w:rPr>
+          <w:noProof/>
+          <w:lang w:val="en-US" w:eastAsia="it-IT"/>
+        </w:rPr>
+        <w:drawing>
+          <wp:inline distT="0" distB="0" distL="0" distR="0" wp14:anchorId="4B6D0AC6" wp14:editId="6588386D">
+            <wp:extent cx="6120130" cy="3550920"/>
+            <wp:effectExtent l="0" t="0" r="0" b="0"/>
+            <wp:docPr id="33" name="Immagine 33" descr="Immagine che contiene screenshot&#10;&#10;Descrizione generata automaticamente"/>
+            <wp:cNvGraphicFramePr>
+              <a:graphicFrameLocks xmlns:a="http://schemas.openxmlformats.org/drawingml/2006/main" noChangeAspect="1"/>
+            </wp:cNvGraphicFramePr>
+            <a:graphic xmlns:a="http://schemas.openxmlformats.org/drawingml/2006/main">
+              <a:graphicData uri="http://schemas.openxmlformats.org/drawingml/2006/picture">
+                <pic:pic xmlns:pic="http://schemas.openxmlformats.org/drawingml/2006/picture">
+                  <pic:nvPicPr>
+                    <pic:cNvPr id="33" name="21_browse_film_admin_delete_comment.png"/>
+                    <pic:cNvPicPr/>
+                  </pic:nvPicPr>
+                  <pic:blipFill>
+                    <a:blip r:embed="rId36">
+                      <a:extLst>
+                        <a:ext uri="{28A0092B-C50C-407E-A947-70E740481C1C}">
+                          <a14:useLocalDpi xmlns:a14="http://schemas.microsoft.com/office/drawing/2010/main" val="0"/>
+                        </a:ext>
+                      </a:extLst>
+                    </a:blip>
+                    <a:stretch>
+                      <a:fillRect/>
+                    </a:stretch>
+                  </pic:blipFill>
+                  <pic:spPr>
+                    <a:xfrm>
+                      <a:off x="0" y="0"/>
+                      <a:ext cx="6120130" cy="3550920"/>
+                    </a:xfrm>
+                    <a:prstGeom prst="rect">
+                      <a:avLst/>
+                    </a:prstGeom>
+                  </pic:spPr>
+                </pic:pic>
+              </a:graphicData>
+            </a:graphic>
+          </wp:inline>
+        </w:drawing>
+      </w:r>
+    </w:p>
+    <w:p>
+      <w:pPr>
+        <w:rPr>
+          <w:lang w:val="en-US" w:eastAsia="it-IT"/>
+        </w:rPr>
+      </w:pPr>
+      <w:r>
+        <w:rPr>
+          <w:lang w:val="en-US" w:eastAsia="it-IT"/>
+        </w:rPr>
+        <w:t xml:space="preserve">In the projection page, the Administrator can also add a new projection or remove an existing one by the </w:t>
+      </w:r>
+      <w:proofErr w:type="spellStart"/>
+      <w:r>
+        <w:rPr>
+          <w:lang w:val="en-US" w:eastAsia="it-IT"/>
+        </w:rPr>
+        <w:t>apposite</w:t>
+      </w:r>
+      <w:proofErr w:type="spellEnd"/>
+      <w:r>
+        <w:rPr>
+          <w:lang w:val="en-US" w:eastAsia="it-IT"/>
+        </w:rPr>
+        <w:t xml:space="preserve"> buttons</w:t>
+      </w:r>
+    </w:p>
+    <w:p>
+      <w:pPr>
+        <w:rPr>
+          <w:lang w:val="en-US" w:eastAsia="it-IT"/>
+        </w:rPr>
+      </w:pPr>
+      <w:r>
+        <w:rPr>
+          <w:noProof/>
+          <w:lang w:val="en-US" w:eastAsia="it-IT"/>
+        </w:rPr>
+        <w:lastRenderedPageBreak/>
+        <w:drawing>
+          <wp:inline distT="0" distB="0" distL="0" distR="0" wp14:anchorId="14828761" wp14:editId="3857C603">
+            <wp:extent cx="6120130" cy="3558540"/>
+            <wp:effectExtent l="0" t="0" r="0" b="3810"/>
+            <wp:docPr id="35" name="Immagine 35" descr="Immagine che contiene screenshot&#10;&#10;Descrizione generata automaticamente"/>
+            <wp:cNvGraphicFramePr>
+              <a:graphicFrameLocks xmlns:a="http://schemas.openxmlformats.org/drawingml/2006/main" noChangeAspect="1"/>
+            </wp:cNvGraphicFramePr>
+            <a:graphic xmlns:a="http://schemas.openxmlformats.org/drawingml/2006/main">
+              <a:graphicData uri="http://schemas.openxmlformats.org/drawingml/2006/picture">
+                <pic:pic xmlns:pic="http://schemas.openxmlformats.org/drawingml/2006/picture">
+                  <pic:nvPicPr>
+                    <pic:cNvPr id="35" name="24_projections_admin_deliting.PNG"/>
+                    <pic:cNvPicPr/>
+                  </pic:nvPicPr>
+                  <pic:blipFill>
+                    <a:blip r:embed="rId37">
+                      <a:extLst>
+                        <a:ext uri="{28A0092B-C50C-407E-A947-70E740481C1C}">
+                          <a14:useLocalDpi xmlns:a14="http://schemas.microsoft.com/office/drawing/2010/main" val="0"/>
+                        </a:ext>
+                      </a:extLst>
+                    </a:blip>
+                    <a:stretch>
+                      <a:fillRect/>
+                    </a:stretch>
+                  </pic:blipFill>
+                  <pic:spPr>
+                    <a:xfrm>
+                      <a:off x="0" y="0"/>
+                      <a:ext cx="6120130" cy="3558540"/>
+                    </a:xfrm>
+                    <a:prstGeom prst="rect">
+                      <a:avLst/>
+                    </a:prstGeom>
+                  </pic:spPr>
+                </pic:pic>
+              </a:graphicData>
+            </a:graphic>
+          </wp:inline>
+        </w:drawing>
+      </w:r>
+      <w:r>
+        <w:rPr>
+          <w:noProof/>
+          <w:lang w:val="en-US" w:eastAsia="it-IT"/>
+        </w:rPr>
+        <w:drawing>
+          <wp:inline distT="0" distB="0" distL="0" distR="0" wp14:anchorId="64172500" wp14:editId="7C65680F">
+            <wp:extent cx="6120130" cy="3558540"/>
+            <wp:effectExtent l="0" t="0" r="0" b="3810"/>
+            <wp:docPr id="34" name="Immagine 34" descr="Immagine che contiene screenshot&#10;&#10;Descrizione generata automaticamente"/>
+            <wp:cNvGraphicFramePr>
+              <a:graphicFrameLocks xmlns:a="http://schemas.openxmlformats.org/drawingml/2006/main" noChangeAspect="1"/>
+            </wp:cNvGraphicFramePr>
+            <a:graphic xmlns:a="http://schemas.openxmlformats.org/drawingml/2006/main">
+              <a:graphicData uri="http://schemas.openxmlformats.org/drawingml/2006/picture">
+                <pic:pic xmlns:pic="http://schemas.openxmlformats.org/drawingml/2006/picture">
+                  <pic:nvPicPr>
+                    <pic:cNvPr id="34" name="23_projections_admin_adding_compiled.PNG"/>
+                    <pic:cNvPicPr/>
+                  </pic:nvPicPr>
+                  <pic:blipFill>
+                    <a:blip r:embed="rId38">
+                      <a:extLst>
+                        <a:ext uri="{28A0092B-C50C-407E-A947-70E740481C1C}">
+                          <a14:useLocalDpi xmlns:a14="http://schemas.microsoft.com/office/drawing/2010/main" val="0"/>
+                        </a:ext>
+                      </a:extLst>
+                    </a:blip>
+                    <a:stretch>
+                      <a:fillRect/>
+                    </a:stretch>
+                  </pic:blipFill>
+                  <pic:spPr>
+                    <a:xfrm>
+                      <a:off x="0" y="0"/>
+                      <a:ext cx="6120130" cy="3558540"/>
+                    </a:xfrm>
+                    <a:prstGeom prst="rect">
+                      <a:avLst/>
+                    </a:prstGeom>
+                  </pic:spPr>
+                </pic:pic>
+              </a:graphicData>
+            </a:graphic>
+          </wp:inline>
+        </w:drawing>
+      </w:r>
     </w:p>
     <w:p>
       <w:pPr>
@@ -21106,10 +21094,10 @@
       </w:r>
     </w:p>
     <w:sectPr>
-      <w:headerReference w:type="default" r:id="rId34"/>
-      <w:footerReference w:type="default" r:id="rId35"/>
-      <w:headerReference w:type="first" r:id="rId36"/>
-      <w:footerReference w:type="first" r:id="rId37"/>
+      <w:headerReference w:type="default" r:id="rId39"/>
+      <w:footerReference w:type="default" r:id="rId40"/>
+      <w:headerReference w:type="first" r:id="rId41"/>
+      <w:footerReference w:type="first" r:id="rId42"/>
       <w:pgSz w:w="11906" w:h="16838"/>
       <w:pgMar w:top="993" w:right="1134" w:bottom="709" w:left="1134" w:header="708" w:footer="0" w:gutter="0"/>
       <w:pgNumType w:chapStyle="1"/>
@@ -21693,7 +21681,7 @@
                             <w:rPr>
                               <w:noProof/>
                             </w:rPr>
-                            <w:instrText>Project Document</w:instrText>
+                            <w:instrText>Analysis Document</w:instrText>
                           </w:r>
                           <w:r>
                             <w:fldChar w:fldCharType="end"/>
@@ -21714,7 +21702,7 @@
                             <w:rPr>
                               <w:noProof/>
                             </w:rPr>
-                            <w:instrText>Project Document</w:instrText>
+                            <w:instrText>Analysis Document</w:instrText>
                           </w:r>
                           <w:r>
                             <w:fldChar w:fldCharType="end"/>
@@ -21729,7 +21717,7 @@
                             <w:rPr>
                               <w:noProof/>
                             </w:rPr>
-                            <w:t>Project Document</w:t>
+                            <w:t>Analysis Document</w:t>
                           </w:r>
                           <w:r>
                             <w:fldChar w:fldCharType="end"/>
@@ -21765,7 +21753,7 @@
                             <w:rPr>
                               <w:noProof/>
                             </w:rPr>
-                            <w:instrText>User Manual</w:instrText>
+                            <w:instrText>Analysis Classes</w:instrText>
                           </w:r>
                           <w:r>
                             <w:fldChar w:fldCharType="end"/>
@@ -21792,7 +21780,7 @@
                             <w:rPr>
                               <w:noProof/>
                             </w:rPr>
-                            <w:instrText>User Manual</w:instrText>
+                            <w:instrText>Analysis Classes</w:instrText>
                           </w:r>
                           <w:r>
                             <w:fldChar w:fldCharType="end"/>
@@ -21807,7 +21795,7 @@
                             <w:rPr>
                               <w:noProof/>
                             </w:rPr>
-                            <w:t>User Manual</w:t>
+                            <w:t>Analysis Classes</w:t>
                           </w:r>
                           <w:r>
                             <w:fldChar w:fldCharType="end"/>
@@ -21832,7 +21820,11 @@
         </mc:Choice>
         <mc:Fallback>
           <w:pict>
-            <v:shape w14:anchorId="094E00DB" id="Casella di testo 220" o:spid="_x0000_s1027" type="#_x0000_t202" style="position:absolute;margin-left:0;margin-top:0;width:468pt;height:13.7pt;z-index:251666432;visibility:visible;mso-wrap-style:square;mso-width-percent:1000;mso-height-percent:0;mso-wrap-distance-left:9pt;mso-wrap-distance-top:0;mso-wrap-distance-right:9pt;mso-wrap-distance-bottom:0;mso-position-horizontal:left;mso-position-horizontal-relative:margin;mso-position-vertical:center;mso-position-vertical-relative:top-margin-area;mso-width-percent:1000;mso-height-percent:0;mso-width-relative:margin;mso-height-relative:page;v-text-anchor:middle" o:gfxdata="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" o:allowincell="f" filled="f" stroked="f">
+            <v:shapetype w14:anchorId="094E00DB" id="_x0000_t202" coordsize="21600,21600" o:spt="202" path="m,l,21600r21600,l21600,xe">
+              <v:stroke joinstyle="miter"/>
+              <v:path gradientshapeok="t" o:connecttype="rect"/>
+            </v:shapetype>
+            <v:shape id="Casella di testo 220" o:spid="_x0000_s1027" type="#_x0000_t202" style="position:absolute;margin-left:0;margin-top:0;width:468pt;height:13.7pt;z-index:251666432;visibility:visible;mso-wrap-style:square;mso-width-percent:1000;mso-height-percent:0;mso-wrap-distance-left:9pt;mso-wrap-distance-top:0;mso-wrap-distance-right:9pt;mso-wrap-distance-bottom:0;mso-position-horizontal:left;mso-position-horizontal-relative:margin;mso-position-vertical:center;mso-position-vertical-relative:top-margin-area;mso-width-percent:1000;mso-height-percent:0;mso-width-relative:margin;mso-height-relative:page;v-text-anchor:middle" o:gfxdata="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" o:allowincell="f" filled="f" stroked="f">
               <v:textbox style="mso-fit-shape-to-text:t" inset=",0,,0">
                 <w:txbxContent>
                   <w:p>
@@ -21858,7 +21850,7 @@
                       <w:rPr>
                         <w:noProof/>
                       </w:rPr>
-                      <w:instrText>Project Document</w:instrText>
+                      <w:instrText>Analysis Document</w:instrText>
                     </w:r>
                     <w:r>
                       <w:fldChar w:fldCharType="end"/>
@@ -21879,7 +21871,7 @@
                       <w:rPr>
                         <w:noProof/>
                       </w:rPr>
-                      <w:instrText>Project Document</w:instrText>
+                      <w:instrText>Analysis Document</w:instrText>
                     </w:r>
                     <w:r>
                       <w:fldChar w:fldCharType="end"/>
@@ -21894,7 +21886,7 @@
                       <w:rPr>
                         <w:noProof/>
                       </w:rPr>
-                      <w:t>Project Document</w:t>
+                      <w:t>Analysis Document</w:t>
                     </w:r>
                     <w:r>
                       <w:fldChar w:fldCharType="end"/>
@@ -21930,7 +21922,7 @@
                       <w:rPr>
                         <w:noProof/>
                       </w:rPr>
-                      <w:instrText>User Manual</w:instrText>
+                      <w:instrText>Analysis Classes</w:instrText>
                     </w:r>
                     <w:r>
                       <w:fldChar w:fldCharType="end"/>
@@ -21957,7 +21949,7 @@
                       <w:rPr>
                         <w:noProof/>
                       </w:rPr>
-                      <w:instrText>User Manual</w:instrText>
+                      <w:instrText>Analysis Classes</w:instrText>
                     </w:r>
                     <w:r>
                       <w:fldChar w:fldCharType="end"/>
@@ -21972,7 +21964,7 @@
                       <w:rPr>
                         <w:noProof/>
                       </w:rPr>
-                      <w:t>User Manual</w:t>
+                      <w:t>Analysis Classes</w:t>
                     </w:r>
                     <w:r>
                       <w:fldChar w:fldCharType="end"/>
@@ -28314,7 +28306,7 @@
 </file>
 
 <file path=customXml/itemProps1.xml><?xml version="1.0" encoding="utf-8"?>
-<ds:datastoreItem xmlns:ds="http://schemas.openxmlformats.org/officeDocument/2006/customXml" ds:itemID="{4C2A98EB-0BE9-4505-BBB3-15DA6DCF5636}">
+<ds:datastoreItem xmlns:ds="http://schemas.openxmlformats.org/officeDocument/2006/customXml" ds:itemID="{66C0669E-F01B-4181-9E84-57032305BBDA}">
   <ds:schemaRefs>
     <ds:schemaRef ds:uri="http://schemas.openxmlformats.org/officeDocument/2006/bibliography"/>
   </ds:schemaRefs>

</xml_diff>